<commit_message>
further changes to AA400015 dataset report
</commit_message>
<xml_diff>
--- a/datasets/AA400015/AA400015 Dataset Report.docx
+++ b/datasets/AA400015/AA400015 Dataset Report.docx
@@ -1622,15 +1622,7 @@
                 <w:sz w:val="20"/>
                 <w:szCs w:val="20"/>
               </w:rPr>
-              <w:t>AA 0000000115</w:t>
-            </w:r>
-            <w:r>
-              <w:rPr>
-                <w:rFonts w:ascii="Calibri" w:eastAsia="Times New Roman" w:hAnsi="Calibri" w:cs="Calibri"/>
-                <w:sz w:val="20"/>
-                <w:szCs w:val="20"/>
-              </w:rPr>
-              <w:t xml:space="preserve"> 00001</w:t>
+              <w:t>AA 0000000115 00001</w:t>
             </w:r>
           </w:p>
         </w:tc>
@@ -1805,23 +1797,7 @@
                 <w:sz w:val="20"/>
                 <w:szCs w:val="20"/>
               </w:rPr>
-              <w:t>AA 0000000</w:t>
-            </w:r>
-            <w:r>
-              <w:rPr>
-                <w:rFonts w:ascii="Calibri" w:eastAsia="Times New Roman" w:hAnsi="Calibri" w:cs="Calibri"/>
-                <w:sz w:val="20"/>
-                <w:szCs w:val="20"/>
-              </w:rPr>
-              <w:t>229</w:t>
-            </w:r>
-            <w:r>
-              <w:rPr>
-                <w:rFonts w:ascii="Calibri" w:eastAsia="Times New Roman" w:hAnsi="Calibri" w:cs="Calibri"/>
-                <w:sz w:val="20"/>
-                <w:szCs w:val="20"/>
-              </w:rPr>
-              <w:t xml:space="preserve"> 00001</w:t>
+              <w:t>AA 0000000229 00001</w:t>
             </w:r>
           </w:p>
         </w:tc>
@@ -1930,7 +1906,7 @@
             <w:r>
               <w:rPr>
                 <w:noProof/>
-                <w:lang w:eastAsia="en-GB"/>
+                <w:lang w:val="en-GB" w:eastAsia="en-GB"/>
               </w:rPr>
               <w:drawing>
                 <wp:inline distT="0" distB="0" distL="0" distR="0" wp14:anchorId="67F43E8B" wp14:editId="7C5C5406">
@@ -1986,7 +1962,7 @@
             <w:r>
               <w:rPr>
                 <w:noProof/>
-                <w:lang w:eastAsia="en-GB"/>
+                <w:lang w:val="en-GB" w:eastAsia="en-GB"/>
               </w:rPr>
               <w:drawing>
                 <wp:inline distT="0" distB="0" distL="0" distR="0" wp14:anchorId="7EDD023D" wp14:editId="7FABCE53">
@@ -2036,6 +2012,8 @@
             </w:pPr>
           </w:p>
         </w:tc>
+        <w:bookmarkStart w:id="0" w:name="_GoBack"/>
+        <w:bookmarkEnd w:id="0"/>
       </w:tr>
       <w:tr>
         <w:trPr>
@@ -2201,42 +2179,6 @@
             <w:pPr>
               <w:spacing w:after="0" w:line="240" w:lineRule="auto"/>
               <w:rPr>
-                <w:rFonts w:ascii="Calibri" w:eastAsia="Times New Roman" w:hAnsi="Calibri" w:cs="Calibri"/>
-                <w:sz w:val="20"/>
-                <w:szCs w:val="20"/>
-              </w:rPr>
-            </w:pPr>
-            <w:r>
-              <w:rPr>
-                <w:rFonts w:ascii="Calibri" w:eastAsia="Times New Roman" w:hAnsi="Calibri" w:cs="Calibri"/>
-                <w:sz w:val="20"/>
-                <w:szCs w:val="20"/>
-              </w:rPr>
-              <w:t xml:space="preserve">20: An error “Geometric primitive of this type is not permitted for this object class” </w:t>
-            </w:r>
-            <w:proofErr w:type="gramStart"/>
-            <w:r>
-              <w:rPr>
-                <w:rFonts w:ascii="Calibri" w:eastAsia="Times New Roman" w:hAnsi="Calibri" w:cs="Calibri"/>
-                <w:sz w:val="20"/>
-                <w:szCs w:val="20"/>
-              </w:rPr>
-              <w:t>must be triggered</w:t>
-            </w:r>
-            <w:proofErr w:type="gramEnd"/>
-            <w:r>
-              <w:rPr>
-                <w:rFonts w:ascii="Calibri" w:eastAsia="Times New Roman" w:hAnsi="Calibri" w:cs="Calibri"/>
-                <w:sz w:val="20"/>
-                <w:szCs w:val="20"/>
-              </w:rPr>
-              <w:t>.</w:t>
-            </w:r>
-          </w:p>
-          <w:p>
-            <w:pPr>
-              <w:spacing w:after="0" w:line="240" w:lineRule="auto"/>
-              <w:rPr>
                 <w:rFonts w:ascii="Segoe UI" w:eastAsiaTheme="minorHAnsi" w:hAnsi="Segoe UI" w:cs="Segoe UI"/>
                 <w:sz w:val="18"/>
                 <w:szCs w:val="18"/>
@@ -2245,12 +2187,36 @@
             </w:pPr>
             <w:r>
               <w:rPr>
+                <w:rFonts w:ascii="Calibri" w:eastAsia="Times New Roman" w:hAnsi="Calibri" w:cs="Calibri"/>
+                <w:sz w:val="20"/>
+                <w:szCs w:val="20"/>
+              </w:rPr>
+              <w:t>20</w:t>
+            </w:r>
+            <w:r>
+              <w:rPr>
+                <w:rFonts w:ascii="Calibri" w:eastAsia="Times New Roman" w:hAnsi="Calibri" w:cs="Calibri"/>
+                <w:sz w:val="20"/>
+                <w:szCs w:val="20"/>
+              </w:rPr>
+              <w:t>b</w:t>
+            </w:r>
+            <w:r>
+              <w:rPr>
+                <w:rFonts w:ascii="Calibri" w:eastAsia="Times New Roman" w:hAnsi="Calibri" w:cs="Calibri"/>
+                <w:sz w:val="20"/>
+                <w:szCs w:val="20"/>
+              </w:rPr>
+              <w:t xml:space="preserve">: </w:t>
+            </w:r>
+            <w:r>
+              <w:rPr>
                 <w:rFonts w:ascii="Segoe UI" w:eastAsiaTheme="minorHAnsi" w:hAnsi="Segoe UI" w:cs="Segoe UI"/>
                 <w:sz w:val="18"/>
                 <w:szCs w:val="18"/>
                 <w:lang w:val="en-US" w:eastAsia="en-US"/>
               </w:rPr>
-              <w:t>21: An error “orphan which is the edge is dose not point to end node” must be triggered.</w:t>
+              <w:t>Orphaned geometry</w:t>
             </w:r>
           </w:p>
         </w:tc>
@@ -4400,6 +4366,7 @@
                 <w:sz w:val="20"/>
                 <w:szCs w:val="20"/>
               </w:rPr>
+              <w:lastRenderedPageBreak/>
               <w:t>Dataset Name</w:t>
             </w:r>
           </w:p>
@@ -4980,8 +4947,6 @@
                 <w:szCs w:val="20"/>
               </w:rPr>
             </w:pPr>
-            <w:bookmarkStart w:id="0" w:name="_GoBack"/>
-            <w:bookmarkEnd w:id="0"/>
             <w:r>
               <w:rPr>
                 <w:rFonts w:ascii="Calibri" w:eastAsia="Times New Roman" w:hAnsi="Calibri" w:cs="Calibri"/>

</xml_diff>

<commit_message>
Dataset reports amended following comments from Navico
</commit_message>
<xml_diff>
--- a/datasets/AA400015/AA400015 Dataset Report.docx
+++ b/datasets/AA400015/AA400015 Dataset Report.docx
@@ -2012,8 +2012,6 @@
             </w:pPr>
           </w:p>
         </w:tc>
-        <w:bookmarkStart w:id="0" w:name="_GoBack"/>
-        <w:bookmarkEnd w:id="0"/>
       </w:tr>
       <w:tr>
         <w:trPr>
@@ -5873,8 +5871,18 @@
                 <w:sz w:val="20"/>
                 <w:szCs w:val="20"/>
               </w:rPr>
-              <w:t>Removed XCOO subfield</w:t>
-            </w:r>
+              <w:t>GRUP subfield in FRID</w:t>
+            </w:r>
+            <w:r>
+              <w:rPr>
+                <w:rFonts w:ascii="Calibri" w:eastAsia="Times New Roman" w:hAnsi="Calibri" w:cs="Calibri"/>
+                <w:sz w:val="20"/>
+                <w:szCs w:val="20"/>
+              </w:rPr>
+              <w:t xml:space="preserve"> set to Null</w:t>
+            </w:r>
+            <w:bookmarkStart w:id="0" w:name="_GoBack"/>
+            <w:bookmarkEnd w:id="0"/>
           </w:p>
         </w:tc>
       </w:tr>

</xml_diff>

<commit_message>
Update AA400015 Dataset Report.docx
Updated following comments from nauticaldimensions, also replaced ASCII file with latest version
</commit_message>
<xml_diff>
--- a/datasets/AA400015/AA400015 Dataset Report.docx
+++ b/datasets/AA400015/AA400015 Dataset Report.docx
@@ -887,7 +887,7 @@
       </w:tr>
       <w:tr>
         <w:trPr>
-          <w:trHeight w:val="527"/>
+          <w:trHeight w:val="385"/>
           <w:jc w:val="center"/>
         </w:trPr>
         <w:tc>
@@ -975,7 +975,7 @@
       </w:tr>
       <w:tr>
         <w:trPr>
-          <w:trHeight w:val="420"/>
+          <w:trHeight w:val="419"/>
           <w:jc w:val="center"/>
         </w:trPr>
         <w:tc>
@@ -1839,6 +1839,189 @@
         </w:trPr>
         <w:tc>
           <w:tcPr>
+            <w:tcW w:w="2571" w:type="dxa"/>
+            <w:gridSpan w:val="2"/>
+            <w:tcBorders>
+              <w:top w:val="single" w:sz="4" w:space="0" w:color="auto"/>
+              <w:left w:val="single" w:sz="4" w:space="0" w:color="auto"/>
+              <w:bottom w:val="single" w:sz="4" w:space="0" w:color="auto"/>
+              <w:right w:val="single" w:sz="4" w:space="0" w:color="auto"/>
+            </w:tcBorders>
+            <w:noWrap/>
+            <w:vAlign w:val="center"/>
+          </w:tcPr>
+          <w:p>
+            <w:pPr>
+              <w:spacing w:after="0" w:line="240" w:lineRule="auto"/>
+              <w:rPr>
+                <w:rFonts w:ascii="Calibri" w:eastAsia="Times New Roman" w:hAnsi="Calibri" w:cs="Calibri"/>
+                <w:sz w:val="20"/>
+                <w:szCs w:val="20"/>
+              </w:rPr>
+            </w:pPr>
+          </w:p>
+        </w:tc>
+        <w:tc>
+          <w:tcPr>
+            <w:tcW w:w="1260" w:type="dxa"/>
+            <w:tcBorders>
+              <w:top w:val="single" w:sz="4" w:space="0" w:color="auto"/>
+              <w:left w:val="single" w:sz="4" w:space="0" w:color="auto"/>
+              <w:bottom w:val="single" w:sz="4" w:space="0" w:color="auto"/>
+              <w:right w:val="single" w:sz="4" w:space="0" w:color="auto"/>
+            </w:tcBorders>
+            <w:vAlign w:val="center"/>
+          </w:tcPr>
+          <w:p>
+            <w:pPr>
+              <w:spacing w:after="0" w:line="240" w:lineRule="auto"/>
+              <w:rPr>
+                <w:rFonts w:ascii="Calibri" w:eastAsia="Times New Roman" w:hAnsi="Calibri" w:cs="Calibri"/>
+                <w:sz w:val="20"/>
+                <w:szCs w:val="20"/>
+              </w:rPr>
+            </w:pPr>
+            <w:r>
+              <w:rPr>
+                <w:rFonts w:ascii="Calibri" w:eastAsia="Times New Roman" w:hAnsi="Calibri" w:cs="Calibri"/>
+                <w:sz w:val="20"/>
+                <w:szCs w:val="20"/>
+              </w:rPr>
+              <w:t>SOUNDG</w:t>
+            </w:r>
+          </w:p>
+        </w:tc>
+        <w:tc>
+          <w:tcPr>
+            <w:tcW w:w="3093" w:type="dxa"/>
+            <w:gridSpan w:val="2"/>
+            <w:tcBorders>
+              <w:top w:val="single" w:sz="4" w:space="0" w:color="auto"/>
+              <w:left w:val="single" w:sz="4" w:space="0" w:color="auto"/>
+              <w:bottom w:val="single" w:sz="4" w:space="0" w:color="auto"/>
+              <w:right w:val="single" w:sz="4" w:space="0" w:color="auto"/>
+            </w:tcBorders>
+            <w:vAlign w:val="center"/>
+          </w:tcPr>
+          <w:p>
+            <w:pPr>
+              <w:spacing w:after="0" w:line="240" w:lineRule="auto"/>
+              <w:rPr>
+                <w:rFonts w:ascii="Calibri" w:eastAsia="Times New Roman" w:hAnsi="Calibri" w:cs="Calibri"/>
+                <w:sz w:val="20"/>
+                <w:szCs w:val="20"/>
+              </w:rPr>
+            </w:pPr>
+          </w:p>
+        </w:tc>
+        <w:tc>
+          <w:tcPr>
+            <w:tcW w:w="742" w:type="dxa"/>
+            <w:gridSpan w:val="2"/>
+            <w:tcBorders>
+              <w:top w:val="single" w:sz="4" w:space="0" w:color="auto"/>
+              <w:left w:val="single" w:sz="4" w:space="0" w:color="auto"/>
+              <w:bottom w:val="single" w:sz="4" w:space="0" w:color="auto"/>
+              <w:right w:val="single" w:sz="4" w:space="0" w:color="auto"/>
+            </w:tcBorders>
+            <w:vAlign w:val="center"/>
+          </w:tcPr>
+          <w:p>
+            <w:pPr>
+              <w:spacing w:after="0" w:line="240" w:lineRule="auto"/>
+              <w:rPr>
+                <w:rFonts w:ascii="Calibri" w:eastAsia="Times New Roman" w:hAnsi="Calibri" w:cs="Calibri"/>
+                <w:sz w:val="20"/>
+                <w:szCs w:val="20"/>
+              </w:rPr>
+            </w:pPr>
+            <w:r>
+              <w:rPr>
+                <w:rFonts w:ascii="Calibri" w:eastAsia="Times New Roman" w:hAnsi="Calibri" w:cs="Calibri"/>
+                <w:sz w:val="20"/>
+                <w:szCs w:val="20"/>
+              </w:rPr>
+              <w:t>FE-51</w:t>
+            </w:r>
+          </w:p>
+        </w:tc>
+        <w:tc>
+          <w:tcPr>
+            <w:tcW w:w="2072" w:type="dxa"/>
+            <w:gridSpan w:val="3"/>
+            <w:tcBorders>
+              <w:top w:val="single" w:sz="4" w:space="0" w:color="auto"/>
+              <w:left w:val="single" w:sz="4" w:space="0" w:color="auto"/>
+              <w:bottom w:val="single" w:sz="4" w:space="0" w:color="auto"/>
+              <w:right w:val="single" w:sz="4" w:space="0" w:color="auto"/>
+            </w:tcBorders>
+            <w:vAlign w:val="center"/>
+          </w:tcPr>
+          <w:p>
+            <w:pPr>
+              <w:spacing w:after="0" w:line="240" w:lineRule="auto"/>
+              <w:rPr>
+                <w:rFonts w:ascii="Calibri" w:eastAsia="Times New Roman" w:hAnsi="Calibri" w:cs="Calibri"/>
+                <w:sz w:val="20"/>
+                <w:szCs w:val="20"/>
+              </w:rPr>
+            </w:pPr>
+            <w:r>
+              <w:rPr>
+                <w:rFonts w:ascii="Calibri" w:eastAsia="Times New Roman" w:hAnsi="Calibri" w:cs="Calibri"/>
+                <w:sz w:val="20"/>
+                <w:szCs w:val="20"/>
+              </w:rPr>
+              <w:t>AA 0000000282</w:t>
+            </w:r>
+            <w:r>
+              <w:rPr>
+                <w:rFonts w:ascii="Calibri" w:eastAsia="Times New Roman" w:hAnsi="Calibri" w:cs="Calibri"/>
+                <w:sz w:val="20"/>
+                <w:szCs w:val="20"/>
+              </w:rPr>
+              <w:t xml:space="preserve"> 00001</w:t>
+            </w:r>
+          </w:p>
+        </w:tc>
+        <w:tc>
+          <w:tcPr>
+            <w:tcW w:w="774" w:type="dxa"/>
+            <w:tcBorders>
+              <w:top w:val="single" w:sz="4" w:space="0" w:color="auto"/>
+              <w:left w:val="single" w:sz="4" w:space="0" w:color="auto"/>
+              <w:bottom w:val="single" w:sz="4" w:space="0" w:color="auto"/>
+              <w:right w:val="single" w:sz="4" w:space="0" w:color="auto"/>
+            </w:tcBorders>
+            <w:vAlign w:val="center"/>
+          </w:tcPr>
+          <w:p>
+            <w:pPr>
+              <w:spacing w:after="0" w:line="240" w:lineRule="auto"/>
+              <w:rPr>
+                <w:rFonts w:ascii="Calibri" w:eastAsia="Times New Roman" w:hAnsi="Calibri" w:cs="Calibri"/>
+                <w:sz w:val="20"/>
+                <w:szCs w:val="20"/>
+              </w:rPr>
+            </w:pPr>
+            <w:r>
+              <w:rPr>
+                <w:rFonts w:ascii="Calibri" w:eastAsia="Times New Roman" w:hAnsi="Calibri" w:cs="Calibri"/>
+                <w:sz w:val="20"/>
+                <w:szCs w:val="20"/>
+              </w:rPr>
+              <w:t>VI-13</w:t>
+            </w:r>
+          </w:p>
+        </w:tc>
+      </w:tr>
+      <w:tr>
+        <w:trPr>
+          <w:trHeight w:val="3628"/>
+          <w:jc w:val="center"/>
+        </w:trPr>
+        <w:tc>
+          <w:tcPr>
             <w:tcW w:w="2249" w:type="dxa"/>
             <w:tcBorders>
               <w:top w:val="single" w:sz="4" w:space="0" w:color="auto"/>
@@ -1884,16 +2067,6 @@
             <w:noWrap/>
             <w:vAlign w:val="center"/>
           </w:tcPr>
-          <w:p>
-            <w:pPr>
-              <w:spacing w:after="0" w:line="240" w:lineRule="auto"/>
-              <w:rPr>
-                <w:rFonts w:ascii="Calibri" w:eastAsia="Times New Roman" w:hAnsi="Calibri" w:cs="Calibri"/>
-                <w:sz w:val="20"/>
-                <w:szCs w:val="20"/>
-              </w:rPr>
-            </w:pPr>
-          </w:p>
           <w:p>
             <w:pPr>
               <w:spacing w:after="0" w:line="240" w:lineRule="auto"/>
@@ -2010,1313 +2183,16 @@
                 <w:szCs w:val="20"/>
               </w:rPr>
             </w:pPr>
-          </w:p>
-        </w:tc>
-      </w:tr>
-      <w:tr>
-        <w:trPr>
-          <w:trHeight w:val="300"/>
-          <w:jc w:val="center"/>
-        </w:trPr>
-        <w:tc>
-          <w:tcPr>
-            <w:tcW w:w="2249" w:type="dxa"/>
-            <w:tcBorders>
-              <w:top w:val="single" w:sz="4" w:space="0" w:color="auto"/>
-              <w:left w:val="single" w:sz="4" w:space="0" w:color="auto"/>
-              <w:bottom w:val="single" w:sz="4" w:space="0" w:color="auto"/>
-              <w:right w:val="single" w:sz="4" w:space="0" w:color="auto"/>
-            </w:tcBorders>
-            <w:noWrap/>
-            <w:vAlign w:val="center"/>
-            <w:hideMark/>
-          </w:tcPr>
-          <w:p>
-            <w:pPr>
-              <w:spacing w:after="0" w:line="240" w:lineRule="auto"/>
-              <w:rPr>
-                <w:rFonts w:ascii="Calibri" w:eastAsia="Times New Roman" w:hAnsi="Calibri" w:cs="Calibri"/>
-                <w:b/>
-                <w:sz w:val="20"/>
-                <w:szCs w:val="20"/>
-              </w:rPr>
-            </w:pPr>
-            <w:r>
-              <w:rPr>
-                <w:rFonts w:ascii="Calibri" w:eastAsia="Times New Roman" w:hAnsi="Calibri" w:cs="Calibri"/>
-                <w:b/>
-                <w:sz w:val="20"/>
-                <w:szCs w:val="20"/>
-              </w:rPr>
-              <w:t>Expected Test Results</w:t>
-            </w:r>
-          </w:p>
-        </w:tc>
-        <w:tc>
-          <w:tcPr>
-            <w:tcW w:w="8263" w:type="dxa"/>
-            <w:gridSpan w:val="10"/>
-            <w:tcBorders>
-              <w:top w:val="nil"/>
-              <w:left w:val="nil"/>
-              <w:bottom w:val="single" w:sz="4" w:space="0" w:color="auto"/>
-              <w:right w:val="single" w:sz="4" w:space="0" w:color="auto"/>
-            </w:tcBorders>
-            <w:noWrap/>
-            <w:vAlign w:val="center"/>
-            <w:hideMark/>
-          </w:tcPr>
-          <w:p>
-            <w:pPr>
-              <w:spacing w:after="0" w:line="240" w:lineRule="auto"/>
-              <w:rPr>
-                <w:rFonts w:ascii="Calibri" w:eastAsia="Times New Roman" w:hAnsi="Calibri" w:cs="Calibri"/>
-                <w:sz w:val="20"/>
-                <w:szCs w:val="20"/>
-              </w:rPr>
-            </w:pPr>
-            <w:r>
-              <w:rPr>
-                <w:rFonts w:ascii="Calibri" w:eastAsia="Times New Roman" w:hAnsi="Calibri" w:cs="Calibri"/>
-                <w:sz w:val="20"/>
-                <w:szCs w:val="20"/>
-              </w:rPr>
-              <w:t>24: An error “</w:t>
-            </w:r>
-            <w:r>
-              <w:rPr>
-                <w:rFonts w:ascii="Calibri" w:hAnsi="Calibri" w:cs="Calibri"/>
-                <w:sz w:val="20"/>
-                <w:szCs w:val="20"/>
-              </w:rPr>
-              <w:t>SOUNDG does not reference a SG3D field.</w:t>
-            </w:r>
-            <w:r>
-              <w:rPr>
-                <w:rFonts w:ascii="Calibri" w:eastAsia="Times New Roman" w:hAnsi="Calibri" w:cs="Calibri"/>
-                <w:sz w:val="20"/>
-                <w:szCs w:val="20"/>
-              </w:rPr>
-              <w:t>” </w:t>
-            </w:r>
-            <w:proofErr w:type="gramStart"/>
-            <w:r>
-              <w:rPr>
-                <w:rFonts w:ascii="Calibri" w:eastAsia="Times New Roman" w:hAnsi="Calibri" w:cs="Calibri"/>
-                <w:sz w:val="20"/>
-                <w:szCs w:val="20"/>
-              </w:rPr>
-              <w:t>must be triggered</w:t>
-            </w:r>
-            <w:proofErr w:type="gramEnd"/>
-            <w:r>
-              <w:rPr>
-                <w:rFonts w:ascii="Calibri" w:eastAsia="Times New Roman" w:hAnsi="Calibri" w:cs="Calibri"/>
-                <w:sz w:val="20"/>
-                <w:szCs w:val="20"/>
-              </w:rPr>
-              <w:t>.</w:t>
-            </w:r>
-          </w:p>
-        </w:tc>
-      </w:tr>
-      <w:tr>
-        <w:trPr>
-          <w:trHeight w:val="300"/>
-          <w:jc w:val="center"/>
-        </w:trPr>
-        <w:tc>
-          <w:tcPr>
-            <w:tcW w:w="2249" w:type="dxa"/>
-            <w:tcBorders>
-              <w:top w:val="single" w:sz="4" w:space="0" w:color="auto"/>
-              <w:left w:val="single" w:sz="4" w:space="0" w:color="auto"/>
-              <w:bottom w:val="single" w:sz="4" w:space="0" w:color="auto"/>
-              <w:right w:val="single" w:sz="4" w:space="0" w:color="auto"/>
-            </w:tcBorders>
-            <w:noWrap/>
-            <w:vAlign w:val="center"/>
-            <w:hideMark/>
-          </w:tcPr>
-          <w:p>
-            <w:pPr>
-              <w:spacing w:after="0" w:line="240" w:lineRule="auto"/>
-              <w:rPr>
-                <w:rFonts w:ascii="Calibri" w:eastAsia="Times New Roman" w:hAnsi="Calibri" w:cs="Calibri"/>
-                <w:b/>
-                <w:sz w:val="20"/>
-                <w:szCs w:val="20"/>
-              </w:rPr>
-            </w:pPr>
-            <w:r>
-              <w:rPr>
-                <w:rFonts w:ascii="Calibri" w:eastAsia="Times New Roman" w:hAnsi="Calibri" w:cs="Calibri"/>
-                <w:b/>
-                <w:sz w:val="20"/>
-                <w:szCs w:val="20"/>
-              </w:rPr>
-              <w:t>Secondary Critical Errors</w:t>
-            </w:r>
-          </w:p>
-        </w:tc>
-        <w:tc>
-          <w:tcPr>
-            <w:tcW w:w="8263" w:type="dxa"/>
-            <w:gridSpan w:val="10"/>
-            <w:tcBorders>
-              <w:top w:val="nil"/>
-              <w:left w:val="nil"/>
-              <w:bottom w:val="single" w:sz="4" w:space="0" w:color="auto"/>
-              <w:right w:val="single" w:sz="4" w:space="0" w:color="auto"/>
-            </w:tcBorders>
-            <w:noWrap/>
-            <w:vAlign w:val="center"/>
-            <w:hideMark/>
-          </w:tcPr>
-          <w:p>
-            <w:pPr>
-              <w:spacing w:after="0" w:line="240" w:lineRule="auto"/>
-              <w:rPr>
-                <w:rFonts w:ascii="Segoe UI" w:eastAsiaTheme="minorHAnsi" w:hAnsi="Segoe UI" w:cs="Segoe UI"/>
-                <w:sz w:val="18"/>
-                <w:szCs w:val="18"/>
-                <w:lang w:val="en-US" w:eastAsia="en-US"/>
-              </w:rPr>
-            </w:pPr>
-            <w:r>
-              <w:rPr>
-                <w:rFonts w:ascii="Calibri" w:eastAsia="Times New Roman" w:hAnsi="Calibri" w:cs="Calibri"/>
-                <w:sz w:val="20"/>
-                <w:szCs w:val="20"/>
-              </w:rPr>
-              <w:t>20</w:t>
-            </w:r>
-            <w:r>
-              <w:rPr>
-                <w:rFonts w:ascii="Calibri" w:eastAsia="Times New Roman" w:hAnsi="Calibri" w:cs="Calibri"/>
-                <w:sz w:val="20"/>
-                <w:szCs w:val="20"/>
-              </w:rPr>
-              <w:t>b</w:t>
-            </w:r>
-            <w:r>
-              <w:rPr>
-                <w:rFonts w:ascii="Calibri" w:eastAsia="Times New Roman" w:hAnsi="Calibri" w:cs="Calibri"/>
-                <w:sz w:val="20"/>
-                <w:szCs w:val="20"/>
-              </w:rPr>
-              <w:t xml:space="preserve">: </w:t>
-            </w:r>
-            <w:r>
-              <w:rPr>
-                <w:rFonts w:ascii="Segoe UI" w:eastAsiaTheme="minorHAnsi" w:hAnsi="Segoe UI" w:cs="Segoe UI"/>
-                <w:sz w:val="18"/>
-                <w:szCs w:val="18"/>
-                <w:lang w:val="en-US" w:eastAsia="en-US"/>
-              </w:rPr>
-              <w:t>Orphaned geometry</w:t>
-            </w:r>
-          </w:p>
-        </w:tc>
-      </w:tr>
-      <w:tr>
-        <w:trPr>
-          <w:trHeight w:val="300"/>
-          <w:jc w:val="center"/>
-        </w:trPr>
-        <w:tc>
-          <w:tcPr>
-            <w:tcW w:w="10512" w:type="dxa"/>
-            <w:gridSpan w:val="11"/>
-            <w:tcBorders>
-              <w:top w:val="single" w:sz="4" w:space="0" w:color="auto"/>
-              <w:left w:val="single" w:sz="4" w:space="0" w:color="auto"/>
-              <w:bottom w:val="single" w:sz="4" w:space="0" w:color="auto"/>
-              <w:right w:val="single" w:sz="4" w:space="0" w:color="auto"/>
-            </w:tcBorders>
-            <w:shd w:val="clear" w:color="auto" w:fill="auto"/>
-            <w:noWrap/>
-            <w:vAlign w:val="center"/>
-            <w:hideMark/>
-          </w:tcPr>
-          <w:p>
-            <w:pPr>
-              <w:rPr>
-                <w:rFonts w:ascii="Segoe UI" w:eastAsiaTheme="minorHAnsi" w:hAnsi="Segoe UI" w:cs="Segoe UI"/>
-                <w:sz w:val="18"/>
-                <w:szCs w:val="18"/>
-                <w:lang w:val="en-US" w:eastAsia="en-US"/>
-              </w:rPr>
-            </w:pPr>
-          </w:p>
-        </w:tc>
-      </w:tr>
-      <w:tr>
-        <w:trPr>
-          <w:trHeight w:val="300"/>
-          <w:jc w:val="center"/>
-        </w:trPr>
-        <w:tc>
-          <w:tcPr>
-            <w:tcW w:w="2249" w:type="dxa"/>
-            <w:tcBorders>
-              <w:top w:val="single" w:sz="4" w:space="0" w:color="auto"/>
-              <w:left w:val="single" w:sz="4" w:space="0" w:color="auto"/>
-              <w:bottom w:val="single" w:sz="4" w:space="0" w:color="auto"/>
-              <w:right w:val="single" w:sz="4" w:space="0" w:color="auto"/>
-            </w:tcBorders>
-            <w:shd w:val="clear" w:color="auto" w:fill="B4C6E7" w:themeFill="accent5" w:themeFillTint="66"/>
-            <w:noWrap/>
-            <w:vAlign w:val="center"/>
-            <w:hideMark/>
-          </w:tcPr>
-          <w:p>
-            <w:pPr>
-              <w:spacing w:after="0" w:line="240" w:lineRule="auto"/>
-              <w:rPr>
-                <w:rFonts w:ascii="Calibri" w:eastAsia="Times New Roman" w:hAnsi="Calibri" w:cs="Calibri"/>
-                <w:b/>
-                <w:bCs/>
-                <w:sz w:val="20"/>
-                <w:szCs w:val="20"/>
-              </w:rPr>
-            </w:pPr>
-            <w:r>
-              <w:rPr>
-                <w:rFonts w:ascii="Calibri" w:eastAsia="Times New Roman" w:hAnsi="Calibri" w:cs="Calibri"/>
-                <w:b/>
-                <w:bCs/>
-                <w:sz w:val="20"/>
-                <w:szCs w:val="20"/>
-              </w:rPr>
-              <w:t>Dataset Name</w:t>
-            </w:r>
-          </w:p>
-        </w:tc>
-        <w:tc>
-          <w:tcPr>
-            <w:tcW w:w="3281" w:type="dxa"/>
-            <w:gridSpan w:val="3"/>
-            <w:tcBorders>
-              <w:top w:val="single" w:sz="4" w:space="0" w:color="auto"/>
-              <w:left w:val="nil"/>
-              <w:bottom w:val="single" w:sz="4" w:space="0" w:color="auto"/>
-              <w:right w:val="single" w:sz="4" w:space="0" w:color="auto"/>
-            </w:tcBorders>
-            <w:shd w:val="clear" w:color="auto" w:fill="B4C6E7" w:themeFill="accent5" w:themeFillTint="66"/>
-            <w:noWrap/>
-            <w:vAlign w:val="center"/>
-            <w:hideMark/>
-          </w:tcPr>
-          <w:p>
-            <w:pPr>
-              <w:spacing w:after="0" w:line="240" w:lineRule="auto"/>
-              <w:rPr>
-                <w:rFonts w:ascii="Calibri" w:eastAsia="Times New Roman" w:hAnsi="Calibri" w:cs="Calibri"/>
-                <w:sz w:val="20"/>
-                <w:szCs w:val="20"/>
-              </w:rPr>
-            </w:pPr>
-            <w:r>
-              <w:rPr>
-                <w:rFonts w:ascii="Calibri" w:eastAsia="Times New Roman" w:hAnsi="Calibri" w:cs="Calibri"/>
-                <w:sz w:val="20"/>
-                <w:szCs w:val="20"/>
-              </w:rPr>
-              <w:t>AA400015</w:t>
-            </w:r>
-          </w:p>
-        </w:tc>
-        <w:tc>
-          <w:tcPr>
-            <w:tcW w:w="1552" w:type="dxa"/>
-            <w:gridSpan w:val="2"/>
-            <w:tcBorders>
-              <w:top w:val="single" w:sz="4" w:space="0" w:color="auto"/>
-              <w:left w:val="single" w:sz="4" w:space="0" w:color="auto"/>
-              <w:bottom w:val="single" w:sz="4" w:space="0" w:color="auto"/>
-              <w:right w:val="single" w:sz="4" w:space="0" w:color="000000"/>
-            </w:tcBorders>
-            <w:shd w:val="clear" w:color="auto" w:fill="B4C6E7" w:themeFill="accent5" w:themeFillTint="66"/>
-            <w:vAlign w:val="center"/>
-            <w:hideMark/>
-          </w:tcPr>
-          <w:p>
-            <w:pPr>
-              <w:spacing w:after="0" w:line="240" w:lineRule="auto"/>
-              <w:jc w:val="center"/>
-              <w:rPr>
-                <w:rFonts w:ascii="Calibri" w:eastAsia="Times New Roman" w:hAnsi="Calibri" w:cs="Calibri"/>
-                <w:sz w:val="20"/>
-                <w:szCs w:val="20"/>
-              </w:rPr>
-            </w:pPr>
-            <w:r>
-              <w:rPr>
-                <w:rFonts w:ascii="Calibri" w:eastAsia="Times New Roman" w:hAnsi="Calibri" w:cs="Times New Roman"/>
-                <w:b/>
-                <w:bCs/>
-                <w:color w:val="000000"/>
-                <w:sz w:val="20"/>
-                <w:szCs w:val="20"/>
-                <w:lang w:val="en-US" w:eastAsia="en-US"/>
-              </w:rPr>
-              <w:t>S‐58 Check </w:t>
-            </w:r>
-          </w:p>
-        </w:tc>
-        <w:tc>
-          <w:tcPr>
-            <w:tcW w:w="2026" w:type="dxa"/>
-            <w:gridSpan w:val="3"/>
-            <w:tcBorders>
-              <w:top w:val="single" w:sz="4" w:space="0" w:color="auto"/>
-              <w:left w:val="nil"/>
-              <w:bottom w:val="single" w:sz="4" w:space="0" w:color="auto"/>
-              <w:right w:val="single" w:sz="4" w:space="0" w:color="auto"/>
-            </w:tcBorders>
-            <w:shd w:val="clear" w:color="auto" w:fill="B4C6E7" w:themeFill="accent5" w:themeFillTint="66"/>
-            <w:noWrap/>
-            <w:vAlign w:val="center"/>
-            <w:hideMark/>
-          </w:tcPr>
-          <w:p>
-            <w:pPr>
-              <w:spacing w:after="0" w:line="240" w:lineRule="auto"/>
-              <w:rPr>
-                <w:rFonts w:ascii="Calibri" w:eastAsia="Times New Roman" w:hAnsi="Calibri" w:cs="Calibri"/>
-                <w:sz w:val="20"/>
-                <w:szCs w:val="20"/>
-              </w:rPr>
-            </w:pPr>
-            <w:r>
-              <w:rPr>
-                <w:rFonts w:ascii="Calibri" w:eastAsia="Times New Roman" w:hAnsi="Calibri" w:cs="Calibri"/>
-                <w:sz w:val="20"/>
-                <w:szCs w:val="20"/>
-              </w:rPr>
-              <w:t>26a</w:t>
-            </w:r>
-          </w:p>
-        </w:tc>
-        <w:tc>
-          <w:tcPr>
-            <w:tcW w:w="630" w:type="dxa"/>
-            <w:tcBorders>
-              <w:top w:val="single" w:sz="4" w:space="0" w:color="auto"/>
-              <w:left w:val="nil"/>
-              <w:bottom w:val="single" w:sz="4" w:space="0" w:color="auto"/>
-              <w:right w:val="single" w:sz="4" w:space="0" w:color="auto"/>
-            </w:tcBorders>
-            <w:shd w:val="clear" w:color="auto" w:fill="B4C6E7" w:themeFill="accent5" w:themeFillTint="66"/>
-            <w:vAlign w:val="center"/>
-            <w:hideMark/>
-          </w:tcPr>
-          <w:p>
-            <w:pPr>
-              <w:spacing w:after="0" w:line="240" w:lineRule="auto"/>
-              <w:jc w:val="center"/>
-              <w:rPr>
-                <w:rFonts w:ascii="Calibri" w:eastAsia="Times New Roman" w:hAnsi="Calibri" w:cs="Calibri"/>
-                <w:b/>
-                <w:sz w:val="20"/>
-                <w:szCs w:val="20"/>
-              </w:rPr>
-            </w:pPr>
-            <w:r>
-              <w:rPr>
-                <w:rFonts w:ascii="Calibri" w:eastAsia="Times New Roman" w:hAnsi="Calibri" w:cs="Calibri"/>
-                <w:b/>
-                <w:sz w:val="20"/>
-                <w:szCs w:val="20"/>
-              </w:rPr>
-              <w:t>Type</w:t>
-            </w:r>
-          </w:p>
-        </w:tc>
-        <w:tc>
-          <w:tcPr>
-            <w:tcW w:w="774" w:type="dxa"/>
-            <w:tcBorders>
-              <w:top w:val="single" w:sz="4" w:space="0" w:color="auto"/>
-              <w:left w:val="nil"/>
-              <w:bottom w:val="single" w:sz="4" w:space="0" w:color="auto"/>
-              <w:right w:val="single" w:sz="4" w:space="0" w:color="auto"/>
-            </w:tcBorders>
-            <w:shd w:val="clear" w:color="auto" w:fill="B4C6E7" w:themeFill="accent5" w:themeFillTint="66"/>
-            <w:noWrap/>
-            <w:vAlign w:val="center"/>
-            <w:hideMark/>
-          </w:tcPr>
-          <w:p>
-            <w:pPr>
-              <w:spacing w:after="0" w:line="240" w:lineRule="auto"/>
-              <w:rPr>
-                <w:rFonts w:ascii="Calibri" w:eastAsia="Times New Roman" w:hAnsi="Calibri" w:cs="Calibri"/>
-                <w:sz w:val="20"/>
-                <w:szCs w:val="20"/>
-              </w:rPr>
-            </w:pPr>
-            <w:r>
-              <w:rPr>
-                <w:rFonts w:ascii="Calibri" w:eastAsia="Times New Roman" w:hAnsi="Calibri" w:cs="Calibri"/>
-                <w:sz w:val="20"/>
-                <w:szCs w:val="20"/>
-              </w:rPr>
-              <w:t>C</w:t>
-            </w:r>
-          </w:p>
-        </w:tc>
-      </w:tr>
-      <w:tr>
-        <w:trPr>
-          <w:trHeight w:val="526"/>
-          <w:jc w:val="center"/>
-        </w:trPr>
-        <w:tc>
-          <w:tcPr>
-            <w:tcW w:w="2249" w:type="dxa"/>
-            <w:tcBorders>
-              <w:top w:val="nil"/>
-              <w:left w:val="single" w:sz="4" w:space="0" w:color="auto"/>
-              <w:bottom w:val="single" w:sz="4" w:space="0" w:color="auto"/>
-              <w:right w:val="single" w:sz="4" w:space="0" w:color="auto"/>
-            </w:tcBorders>
-            <w:noWrap/>
-            <w:vAlign w:val="center"/>
-            <w:hideMark/>
-          </w:tcPr>
-          <w:p>
-            <w:pPr>
-              <w:spacing w:after="0" w:line="240" w:lineRule="auto"/>
-              <w:rPr>
-                <w:rFonts w:ascii="Calibri" w:eastAsia="Times New Roman" w:hAnsi="Calibri" w:cs="Calibri"/>
-                <w:b/>
-                <w:bCs/>
-                <w:sz w:val="20"/>
-                <w:szCs w:val="20"/>
-              </w:rPr>
-            </w:pPr>
-            <w:r>
-              <w:rPr>
-                <w:rFonts w:ascii="Calibri" w:eastAsia="Times New Roman" w:hAnsi="Calibri" w:cs="Calibri"/>
-                <w:b/>
-                <w:bCs/>
-                <w:sz w:val="20"/>
-                <w:szCs w:val="20"/>
-              </w:rPr>
-              <w:t>S-58 Description</w:t>
-            </w:r>
-          </w:p>
-        </w:tc>
-        <w:tc>
-          <w:tcPr>
-            <w:tcW w:w="8263" w:type="dxa"/>
-            <w:gridSpan w:val="10"/>
-            <w:tcBorders>
-              <w:top w:val="single" w:sz="4" w:space="0" w:color="auto"/>
-              <w:left w:val="nil"/>
-              <w:bottom w:val="single" w:sz="4" w:space="0" w:color="auto"/>
-              <w:right w:val="single" w:sz="4" w:space="0" w:color="000000"/>
-            </w:tcBorders>
-            <w:vAlign w:val="center"/>
-            <w:hideMark/>
-          </w:tcPr>
-          <w:p>
-            <w:pPr>
-              <w:pStyle w:val="Default"/>
-              <w:spacing w:line="256" w:lineRule="auto"/>
-              <w:rPr>
-                <w:rFonts w:ascii="Calibri" w:hAnsi="Calibri" w:cs="Calibri"/>
-                <w:color w:val="auto"/>
-                <w:sz w:val="20"/>
-                <w:szCs w:val="20"/>
-              </w:rPr>
-            </w:pPr>
-            <w:r>
-              <w:rPr>
-                <w:rFonts w:ascii="Calibri" w:hAnsi="Calibri" w:cs="Calibri"/>
-                <w:color w:val="auto"/>
-                <w:sz w:val="20"/>
-                <w:szCs w:val="20"/>
-              </w:rPr>
-              <w:t>For each subfield where the value is not within the range defined in the S-57 format description.</w:t>
-            </w:r>
-          </w:p>
-        </w:tc>
-      </w:tr>
-      <w:tr>
-        <w:trPr>
-          <w:trHeight w:val="548"/>
-          <w:jc w:val="center"/>
-        </w:trPr>
-        <w:tc>
-          <w:tcPr>
-            <w:tcW w:w="2249" w:type="dxa"/>
-            <w:tcBorders>
-              <w:top w:val="single" w:sz="4" w:space="0" w:color="auto"/>
-              <w:left w:val="single" w:sz="4" w:space="0" w:color="auto"/>
-              <w:bottom w:val="single" w:sz="4" w:space="0" w:color="auto"/>
-              <w:right w:val="single" w:sz="4" w:space="0" w:color="auto"/>
-            </w:tcBorders>
-            <w:noWrap/>
-            <w:vAlign w:val="center"/>
-            <w:hideMark/>
-          </w:tcPr>
-          <w:p>
-            <w:pPr>
-              <w:spacing w:after="0" w:line="240" w:lineRule="auto"/>
-              <w:rPr>
-                <w:rFonts w:ascii="Calibri" w:eastAsia="Times New Roman" w:hAnsi="Calibri" w:cs="Calibri"/>
-                <w:b/>
-                <w:bCs/>
-                <w:sz w:val="20"/>
-                <w:szCs w:val="20"/>
-              </w:rPr>
-            </w:pPr>
-            <w:r>
-              <w:rPr>
-                <w:rFonts w:ascii="Calibri" w:eastAsia="Times New Roman" w:hAnsi="Calibri" w:cs="Calibri"/>
-                <w:b/>
-                <w:sz w:val="20"/>
-                <w:szCs w:val="20"/>
-              </w:rPr>
-              <w:t>Message</w:t>
-            </w:r>
-          </w:p>
-        </w:tc>
-        <w:tc>
-          <w:tcPr>
-            <w:tcW w:w="8263" w:type="dxa"/>
-            <w:gridSpan w:val="10"/>
-            <w:tcBorders>
-              <w:top w:val="single" w:sz="4" w:space="0" w:color="auto"/>
-              <w:left w:val="nil"/>
-              <w:bottom w:val="single" w:sz="4" w:space="0" w:color="auto"/>
-              <w:right w:val="single" w:sz="4" w:space="0" w:color="000000"/>
-            </w:tcBorders>
-            <w:vAlign w:val="center"/>
-            <w:hideMark/>
-          </w:tcPr>
-          <w:p>
-            <w:pPr>
-              <w:pStyle w:val="Default"/>
-              <w:spacing w:line="256" w:lineRule="auto"/>
-              <w:rPr>
-                <w:rFonts w:ascii="Calibri" w:hAnsi="Calibri" w:cs="Calibri"/>
-                <w:color w:val="auto"/>
-                <w:sz w:val="20"/>
-                <w:szCs w:val="20"/>
-              </w:rPr>
-            </w:pPr>
-            <w:r>
-              <w:rPr>
-                <w:rFonts w:ascii="Calibri" w:hAnsi="Calibri" w:cs="Calibri"/>
-                <w:color w:val="auto"/>
-                <w:sz w:val="20"/>
-                <w:szCs w:val="20"/>
-              </w:rPr>
-              <w:t>Subfield value does not conform to S-57 format specification.</w:t>
-            </w:r>
-          </w:p>
-        </w:tc>
-      </w:tr>
-      <w:tr>
-        <w:trPr>
-          <w:trHeight w:val="323"/>
-          <w:jc w:val="center"/>
-        </w:trPr>
-        <w:tc>
-          <w:tcPr>
-            <w:tcW w:w="2249" w:type="dxa"/>
-            <w:tcBorders>
-              <w:top w:val="single" w:sz="4" w:space="0" w:color="auto"/>
-              <w:left w:val="single" w:sz="4" w:space="0" w:color="auto"/>
-              <w:bottom w:val="single" w:sz="4" w:space="0" w:color="auto"/>
-              <w:right w:val="single" w:sz="4" w:space="0" w:color="auto"/>
-            </w:tcBorders>
-            <w:noWrap/>
-            <w:vAlign w:val="center"/>
-            <w:hideMark/>
-          </w:tcPr>
-          <w:p>
-            <w:pPr>
-              <w:spacing w:after="0" w:line="240" w:lineRule="auto"/>
-              <w:rPr>
-                <w:rFonts w:ascii="Calibri" w:eastAsia="Times New Roman" w:hAnsi="Calibri" w:cs="Calibri"/>
-                <w:b/>
-                <w:bCs/>
-                <w:sz w:val="20"/>
-                <w:szCs w:val="20"/>
-              </w:rPr>
-            </w:pPr>
-            <w:r>
-              <w:rPr>
-                <w:rFonts w:ascii="Calibri" w:eastAsia="Times New Roman" w:hAnsi="Calibri" w:cs="Calibri"/>
-                <w:b/>
-                <w:sz w:val="20"/>
-                <w:szCs w:val="20"/>
-              </w:rPr>
-              <w:t>Solution</w:t>
-            </w:r>
-          </w:p>
-        </w:tc>
-        <w:tc>
-          <w:tcPr>
-            <w:tcW w:w="4833" w:type="dxa"/>
-            <w:gridSpan w:val="5"/>
-            <w:tcBorders>
-              <w:top w:val="single" w:sz="4" w:space="0" w:color="auto"/>
-              <w:left w:val="nil"/>
-              <w:bottom w:val="single" w:sz="4" w:space="0" w:color="auto"/>
-              <w:right w:val="single" w:sz="4" w:space="0" w:color="auto"/>
-            </w:tcBorders>
-            <w:noWrap/>
-            <w:vAlign w:val="center"/>
-            <w:hideMark/>
-          </w:tcPr>
-          <w:p>
-            <w:pPr>
-              <w:spacing w:after="0" w:line="240" w:lineRule="auto"/>
-              <w:rPr>
-                <w:rFonts w:ascii="Calibri" w:eastAsia="Times New Roman" w:hAnsi="Calibri" w:cs="Calibri"/>
-                <w:bCs/>
-                <w:sz w:val="20"/>
-                <w:szCs w:val="20"/>
-              </w:rPr>
-            </w:pPr>
-            <w:r>
-              <w:rPr>
-                <w:rFonts w:ascii="Calibri" w:eastAsia="Times New Roman" w:hAnsi="Calibri" w:cs="Calibri"/>
-                <w:bCs/>
-                <w:sz w:val="20"/>
-                <w:szCs w:val="20"/>
-              </w:rPr>
-              <w:t>Amend subfield value.</w:t>
-            </w:r>
-          </w:p>
-        </w:tc>
-        <w:tc>
-          <w:tcPr>
-            <w:tcW w:w="1463" w:type="dxa"/>
-            <w:gridSpan w:val="2"/>
-            <w:tcBorders>
-              <w:top w:val="single" w:sz="4" w:space="0" w:color="auto"/>
-              <w:left w:val="nil"/>
-              <w:bottom w:val="single" w:sz="4" w:space="0" w:color="auto"/>
-              <w:right w:val="single" w:sz="4" w:space="0" w:color="auto"/>
-            </w:tcBorders>
-            <w:noWrap/>
-            <w:vAlign w:val="center"/>
-            <w:hideMark/>
-          </w:tcPr>
-          <w:p>
-            <w:pPr>
-              <w:spacing w:after="0" w:line="240" w:lineRule="auto"/>
-              <w:jc w:val="center"/>
-              <w:rPr>
-                <w:rFonts w:ascii="Calibri" w:eastAsia="Times New Roman" w:hAnsi="Calibri" w:cs="Calibri"/>
-                <w:b/>
-                <w:sz w:val="20"/>
-                <w:szCs w:val="20"/>
-              </w:rPr>
-            </w:pPr>
-            <w:r>
-              <w:rPr>
-                <w:rFonts w:ascii="Calibri" w:eastAsia="Times New Roman" w:hAnsi="Calibri" w:cs="Calibri"/>
-                <w:b/>
-                <w:sz w:val="20"/>
-                <w:szCs w:val="20"/>
-              </w:rPr>
-              <w:t>Conformity</w:t>
-            </w:r>
-          </w:p>
-        </w:tc>
-        <w:tc>
-          <w:tcPr>
-            <w:tcW w:w="1967" w:type="dxa"/>
-            <w:gridSpan w:val="3"/>
-            <w:tcBorders>
-              <w:top w:val="single" w:sz="4" w:space="0" w:color="auto"/>
-              <w:left w:val="nil"/>
-              <w:bottom w:val="single" w:sz="4" w:space="0" w:color="auto"/>
-              <w:right w:val="single" w:sz="4" w:space="0" w:color="auto"/>
-            </w:tcBorders>
-            <w:noWrap/>
-            <w:vAlign w:val="center"/>
-            <w:hideMark/>
-          </w:tcPr>
-          <w:p>
-            <w:pPr>
-              <w:spacing w:after="0" w:line="240" w:lineRule="auto"/>
-              <w:rPr>
-                <w:rFonts w:ascii="Calibri" w:eastAsia="Times New Roman" w:hAnsi="Calibri" w:cs="Calibri"/>
-                <w:sz w:val="20"/>
-                <w:szCs w:val="20"/>
-              </w:rPr>
-            </w:pPr>
-            <w:r>
-              <w:rPr>
-                <w:rFonts w:ascii="Calibri" w:eastAsia="Times New Roman" w:hAnsi="Calibri" w:cs="Calibri"/>
-                <w:sz w:val="20"/>
-                <w:szCs w:val="20"/>
-              </w:rPr>
-              <w:t>Part 3 (7.2.2.1) and (7.3)</w:t>
-            </w:r>
-          </w:p>
-        </w:tc>
-      </w:tr>
-      <w:tr>
-        <w:trPr>
-          <w:trHeight w:val="300"/>
-          <w:jc w:val="center"/>
-        </w:trPr>
-        <w:tc>
-          <w:tcPr>
-            <w:tcW w:w="2249" w:type="dxa"/>
-            <w:tcBorders>
-              <w:top w:val="single" w:sz="4" w:space="0" w:color="auto"/>
-              <w:left w:val="single" w:sz="4" w:space="0" w:color="auto"/>
-              <w:bottom w:val="single" w:sz="4" w:space="0" w:color="auto"/>
-              <w:right w:val="single" w:sz="4" w:space="0" w:color="auto"/>
-            </w:tcBorders>
-            <w:shd w:val="clear" w:color="auto" w:fill="DEEAF6" w:themeFill="accent1" w:themeFillTint="33"/>
-            <w:noWrap/>
-            <w:vAlign w:val="center"/>
-            <w:hideMark/>
-          </w:tcPr>
-          <w:p>
-            <w:pPr>
-              <w:spacing w:after="0" w:line="240" w:lineRule="auto"/>
-              <w:rPr>
-                <w:rFonts w:ascii="Calibri" w:eastAsia="Times New Roman" w:hAnsi="Calibri" w:cs="Calibri"/>
-                <w:b/>
-                <w:bCs/>
-                <w:sz w:val="20"/>
-                <w:szCs w:val="20"/>
-              </w:rPr>
-            </w:pPr>
-            <w:r>
-              <w:rPr>
-                <w:rFonts w:ascii="Calibri" w:eastAsia="Times New Roman" w:hAnsi="Calibri" w:cs="Calibri"/>
-                <w:b/>
-                <w:sz w:val="20"/>
-                <w:szCs w:val="20"/>
-              </w:rPr>
-              <w:t>Test Case No. 1</w:t>
-            </w:r>
-          </w:p>
-        </w:tc>
-        <w:tc>
-          <w:tcPr>
-            <w:tcW w:w="8263" w:type="dxa"/>
-            <w:gridSpan w:val="10"/>
-            <w:tcBorders>
-              <w:top w:val="single" w:sz="4" w:space="0" w:color="auto"/>
-              <w:left w:val="nil"/>
-              <w:bottom w:val="single" w:sz="4" w:space="0" w:color="auto"/>
-              <w:right w:val="single" w:sz="4" w:space="0" w:color="auto"/>
-            </w:tcBorders>
-            <w:shd w:val="clear" w:color="auto" w:fill="DEEAF6" w:themeFill="accent1" w:themeFillTint="33"/>
-            <w:noWrap/>
-            <w:vAlign w:val="center"/>
-            <w:hideMark/>
-          </w:tcPr>
-          <w:p>
-            <w:pPr>
-              <w:spacing w:after="0" w:line="240" w:lineRule="auto"/>
-              <w:rPr>
-                <w:rFonts w:ascii="Calibri" w:eastAsia="Times New Roman" w:hAnsi="Calibri" w:cs="Calibri"/>
-                <w:sz w:val="20"/>
-                <w:szCs w:val="20"/>
-              </w:rPr>
-            </w:pPr>
-            <w:r>
-              <w:rPr>
-                <w:rFonts w:ascii="Calibri" w:eastAsia="Times New Roman" w:hAnsi="Calibri" w:cs="Calibri"/>
-                <w:sz w:val="20"/>
-                <w:szCs w:val="20"/>
-              </w:rPr>
-              <w:t>Revised GRUP subfield in FRID</w:t>
-            </w:r>
-          </w:p>
-        </w:tc>
-      </w:tr>
-      <w:tr>
-        <w:trPr>
-          <w:trHeight w:val="300"/>
-          <w:jc w:val="center"/>
-        </w:trPr>
-        <w:tc>
-          <w:tcPr>
-            <w:tcW w:w="2571" w:type="dxa"/>
-            <w:gridSpan w:val="2"/>
-            <w:tcBorders>
-              <w:top w:val="single" w:sz="4" w:space="0" w:color="auto"/>
-              <w:left w:val="single" w:sz="4" w:space="0" w:color="auto"/>
-              <w:bottom w:val="single" w:sz="4" w:space="0" w:color="auto"/>
-              <w:right w:val="single" w:sz="4" w:space="0" w:color="auto"/>
-            </w:tcBorders>
-            <w:shd w:val="clear" w:color="auto" w:fill="auto"/>
-            <w:noWrap/>
-            <w:vAlign w:val="center"/>
-          </w:tcPr>
-          <w:p>
-            <w:pPr>
-              <w:spacing w:after="0" w:line="240" w:lineRule="auto"/>
-              <w:rPr>
-                <w:rFonts w:ascii="Calibri" w:eastAsia="Times New Roman" w:hAnsi="Calibri" w:cs="Calibri"/>
-                <w:sz w:val="20"/>
-                <w:szCs w:val="20"/>
-              </w:rPr>
-            </w:pPr>
-            <w:r>
-              <w:rPr>
-                <w:rFonts w:ascii="Calibri" w:eastAsia="Times New Roman" w:hAnsi="Calibri" w:cs="Calibri"/>
-                <w:b/>
-                <w:bCs/>
-                <w:sz w:val="20"/>
-                <w:szCs w:val="20"/>
-              </w:rPr>
-              <w:t>Location</w:t>
-            </w:r>
-          </w:p>
-        </w:tc>
-        <w:tc>
-          <w:tcPr>
-            <w:tcW w:w="1260" w:type="dxa"/>
-            <w:tcBorders>
-              <w:top w:val="single" w:sz="4" w:space="0" w:color="auto"/>
-              <w:left w:val="single" w:sz="4" w:space="0" w:color="auto"/>
-              <w:bottom w:val="single" w:sz="4" w:space="0" w:color="auto"/>
-              <w:right w:val="single" w:sz="4" w:space="0" w:color="auto"/>
-            </w:tcBorders>
-            <w:shd w:val="clear" w:color="auto" w:fill="auto"/>
-            <w:vAlign w:val="center"/>
-          </w:tcPr>
-          <w:p>
-            <w:pPr>
-              <w:spacing w:after="0" w:line="240" w:lineRule="auto"/>
-              <w:rPr>
-                <w:rFonts w:ascii="Calibri" w:eastAsia="Times New Roman" w:hAnsi="Calibri" w:cs="Calibri"/>
-                <w:sz w:val="20"/>
-                <w:szCs w:val="20"/>
-              </w:rPr>
-            </w:pPr>
-            <w:r>
-              <w:rPr>
-                <w:rFonts w:ascii="Calibri" w:eastAsia="Times New Roman" w:hAnsi="Calibri" w:cs="Calibri"/>
-                <w:b/>
-                <w:sz w:val="20"/>
-                <w:szCs w:val="20"/>
-              </w:rPr>
-              <w:t>Feature</w:t>
-            </w:r>
-          </w:p>
-        </w:tc>
-        <w:tc>
-          <w:tcPr>
-            <w:tcW w:w="3093" w:type="dxa"/>
-            <w:gridSpan w:val="2"/>
-            <w:tcBorders>
-              <w:top w:val="single" w:sz="4" w:space="0" w:color="auto"/>
-              <w:left w:val="single" w:sz="4" w:space="0" w:color="auto"/>
-              <w:bottom w:val="single" w:sz="4" w:space="0" w:color="auto"/>
-              <w:right w:val="single" w:sz="4" w:space="0" w:color="auto"/>
-            </w:tcBorders>
-            <w:shd w:val="clear" w:color="auto" w:fill="auto"/>
-            <w:vAlign w:val="center"/>
-          </w:tcPr>
-          <w:p>
-            <w:pPr>
-              <w:spacing w:after="0" w:line="240" w:lineRule="auto"/>
-              <w:rPr>
-                <w:rFonts w:ascii="Calibri" w:eastAsia="Times New Roman" w:hAnsi="Calibri" w:cs="Calibri"/>
-                <w:sz w:val="20"/>
-                <w:szCs w:val="20"/>
-              </w:rPr>
-            </w:pPr>
-            <w:r>
-              <w:rPr>
-                <w:rFonts w:ascii="Calibri" w:eastAsia="Times New Roman" w:hAnsi="Calibri" w:cs="Calibri"/>
-                <w:b/>
-                <w:sz w:val="20"/>
-                <w:szCs w:val="20"/>
-              </w:rPr>
-              <w:t>Attributes</w:t>
-            </w:r>
-          </w:p>
-        </w:tc>
-        <w:tc>
-          <w:tcPr>
-            <w:tcW w:w="742" w:type="dxa"/>
-            <w:gridSpan w:val="2"/>
-            <w:tcBorders>
-              <w:top w:val="single" w:sz="4" w:space="0" w:color="auto"/>
-              <w:left w:val="single" w:sz="4" w:space="0" w:color="auto"/>
-              <w:bottom w:val="single" w:sz="4" w:space="0" w:color="auto"/>
-              <w:right w:val="single" w:sz="4" w:space="0" w:color="auto"/>
-            </w:tcBorders>
-            <w:shd w:val="clear" w:color="auto" w:fill="auto"/>
-            <w:vAlign w:val="center"/>
-          </w:tcPr>
-          <w:p>
-            <w:pPr>
-              <w:spacing w:after="0" w:line="240" w:lineRule="auto"/>
-              <w:rPr>
-                <w:rFonts w:ascii="Calibri" w:eastAsia="Times New Roman" w:hAnsi="Calibri" w:cs="Calibri"/>
-                <w:sz w:val="20"/>
-                <w:szCs w:val="20"/>
-              </w:rPr>
-            </w:pPr>
-            <w:r>
-              <w:rPr>
-                <w:rFonts w:ascii="Calibri" w:eastAsia="Times New Roman" w:hAnsi="Calibri" w:cs="Calibri"/>
-                <w:b/>
-                <w:sz w:val="20"/>
-                <w:szCs w:val="20"/>
-              </w:rPr>
-              <w:t>FRID</w:t>
-            </w:r>
-          </w:p>
-        </w:tc>
-        <w:tc>
-          <w:tcPr>
-            <w:tcW w:w="2072" w:type="dxa"/>
-            <w:gridSpan w:val="3"/>
-            <w:tcBorders>
-              <w:top w:val="single" w:sz="4" w:space="0" w:color="auto"/>
-              <w:left w:val="single" w:sz="4" w:space="0" w:color="auto"/>
-              <w:bottom w:val="single" w:sz="4" w:space="0" w:color="auto"/>
-              <w:right w:val="single" w:sz="4" w:space="0" w:color="auto"/>
-            </w:tcBorders>
-            <w:shd w:val="clear" w:color="auto" w:fill="auto"/>
-            <w:vAlign w:val="center"/>
-          </w:tcPr>
-          <w:p>
-            <w:pPr>
-              <w:spacing w:after="0" w:line="240" w:lineRule="auto"/>
-              <w:rPr>
-                <w:rFonts w:ascii="Calibri" w:eastAsia="Times New Roman" w:hAnsi="Calibri" w:cs="Calibri"/>
-                <w:sz w:val="20"/>
-                <w:szCs w:val="20"/>
-              </w:rPr>
-            </w:pPr>
-            <w:r>
-              <w:rPr>
-                <w:rFonts w:ascii="Calibri" w:eastAsia="Times New Roman" w:hAnsi="Calibri" w:cs="Calibri"/>
-                <w:b/>
-                <w:sz w:val="20"/>
-                <w:szCs w:val="20"/>
-              </w:rPr>
-              <w:t>FOID</w:t>
-            </w:r>
-          </w:p>
-        </w:tc>
-        <w:tc>
-          <w:tcPr>
-            <w:tcW w:w="774" w:type="dxa"/>
-            <w:tcBorders>
-              <w:top w:val="single" w:sz="4" w:space="0" w:color="auto"/>
-              <w:left w:val="single" w:sz="4" w:space="0" w:color="auto"/>
-              <w:bottom w:val="single" w:sz="4" w:space="0" w:color="auto"/>
-              <w:right w:val="single" w:sz="4" w:space="0" w:color="auto"/>
-            </w:tcBorders>
-            <w:shd w:val="clear" w:color="auto" w:fill="auto"/>
-            <w:vAlign w:val="center"/>
-          </w:tcPr>
-          <w:p>
-            <w:pPr>
-              <w:spacing w:after="0" w:line="240" w:lineRule="auto"/>
-              <w:rPr>
-                <w:rFonts w:ascii="Calibri" w:eastAsia="Times New Roman" w:hAnsi="Calibri" w:cs="Calibri"/>
-                <w:sz w:val="20"/>
-                <w:szCs w:val="20"/>
-              </w:rPr>
-            </w:pPr>
-            <w:r>
-              <w:rPr>
-                <w:rFonts w:ascii="Calibri" w:eastAsia="Times New Roman" w:hAnsi="Calibri" w:cs="Calibri"/>
-                <w:b/>
-                <w:sz w:val="20"/>
-                <w:szCs w:val="20"/>
-              </w:rPr>
-              <w:t>VRID</w:t>
-            </w:r>
-          </w:p>
-        </w:tc>
-      </w:tr>
-      <w:tr>
-        <w:trPr>
-          <w:trHeight w:val="300"/>
-          <w:jc w:val="center"/>
-        </w:trPr>
-        <w:tc>
-          <w:tcPr>
-            <w:tcW w:w="2571" w:type="dxa"/>
-            <w:gridSpan w:val="2"/>
-            <w:tcBorders>
-              <w:top w:val="single" w:sz="4" w:space="0" w:color="auto"/>
-              <w:left w:val="single" w:sz="4" w:space="0" w:color="auto"/>
-              <w:bottom w:val="single" w:sz="4" w:space="0" w:color="auto"/>
-              <w:right w:val="single" w:sz="4" w:space="0" w:color="auto"/>
-            </w:tcBorders>
-            <w:shd w:val="clear" w:color="auto" w:fill="auto"/>
-            <w:noWrap/>
-            <w:vAlign w:val="center"/>
-          </w:tcPr>
-          <w:p>
-            <w:pPr>
-              <w:spacing w:after="0" w:line="240" w:lineRule="auto"/>
-              <w:rPr>
-                <w:rFonts w:ascii="Calibri" w:eastAsia="Times New Roman" w:hAnsi="Calibri" w:cs="Calibri"/>
-                <w:sz w:val="20"/>
-                <w:szCs w:val="20"/>
-              </w:rPr>
-            </w:pPr>
-            <w:r>
-              <w:rPr>
-                <w:rFonts w:ascii="Calibri" w:eastAsia="Times New Roman" w:hAnsi="Calibri" w:cs="Calibri"/>
-                <w:sz w:val="20"/>
-                <w:szCs w:val="20"/>
-              </w:rPr>
-              <w:t>-</w:t>
-            </w:r>
-          </w:p>
-        </w:tc>
-        <w:tc>
-          <w:tcPr>
-            <w:tcW w:w="1260" w:type="dxa"/>
-            <w:tcBorders>
-              <w:top w:val="single" w:sz="4" w:space="0" w:color="auto"/>
-              <w:left w:val="single" w:sz="4" w:space="0" w:color="auto"/>
-              <w:bottom w:val="single" w:sz="4" w:space="0" w:color="auto"/>
-              <w:right w:val="single" w:sz="4" w:space="0" w:color="auto"/>
-            </w:tcBorders>
-            <w:shd w:val="clear" w:color="auto" w:fill="auto"/>
-            <w:vAlign w:val="center"/>
-          </w:tcPr>
-          <w:p>
-            <w:pPr>
-              <w:spacing w:after="0" w:line="240" w:lineRule="auto"/>
-              <w:rPr>
-                <w:rFonts w:ascii="Calibri" w:eastAsia="Times New Roman" w:hAnsi="Calibri" w:cs="Calibri"/>
-                <w:sz w:val="20"/>
-                <w:szCs w:val="20"/>
-              </w:rPr>
-            </w:pPr>
-            <w:r>
-              <w:rPr>
-                <w:rFonts w:ascii="Calibri" w:eastAsia="Times New Roman" w:hAnsi="Calibri" w:cs="Calibri"/>
-                <w:sz w:val="20"/>
-                <w:szCs w:val="20"/>
-              </w:rPr>
-              <w:t>SOUNDG</w:t>
-            </w:r>
-          </w:p>
-        </w:tc>
-        <w:tc>
-          <w:tcPr>
-            <w:tcW w:w="3093" w:type="dxa"/>
-            <w:gridSpan w:val="2"/>
-            <w:tcBorders>
-              <w:top w:val="single" w:sz="4" w:space="0" w:color="auto"/>
-              <w:left w:val="single" w:sz="4" w:space="0" w:color="auto"/>
-              <w:bottom w:val="single" w:sz="4" w:space="0" w:color="auto"/>
-              <w:right w:val="single" w:sz="4" w:space="0" w:color="auto"/>
-            </w:tcBorders>
-            <w:shd w:val="clear" w:color="auto" w:fill="auto"/>
-            <w:vAlign w:val="center"/>
-          </w:tcPr>
-          <w:p>
-            <w:pPr>
-              <w:spacing w:after="0" w:line="240" w:lineRule="auto"/>
-              <w:rPr>
-                <w:rFonts w:ascii="Calibri" w:eastAsia="Times New Roman" w:hAnsi="Calibri" w:cs="Calibri"/>
-                <w:sz w:val="20"/>
-                <w:szCs w:val="20"/>
-              </w:rPr>
-            </w:pPr>
-          </w:p>
-        </w:tc>
-        <w:tc>
-          <w:tcPr>
-            <w:tcW w:w="742" w:type="dxa"/>
-            <w:gridSpan w:val="2"/>
-            <w:tcBorders>
-              <w:top w:val="single" w:sz="4" w:space="0" w:color="auto"/>
-              <w:left w:val="single" w:sz="4" w:space="0" w:color="auto"/>
-              <w:bottom w:val="single" w:sz="4" w:space="0" w:color="auto"/>
-              <w:right w:val="single" w:sz="4" w:space="0" w:color="auto"/>
-            </w:tcBorders>
-            <w:shd w:val="clear" w:color="auto" w:fill="auto"/>
-            <w:vAlign w:val="center"/>
-          </w:tcPr>
-          <w:p>
-            <w:pPr>
-              <w:spacing w:after="0" w:line="240" w:lineRule="auto"/>
-              <w:rPr>
-                <w:rFonts w:ascii="Calibri" w:eastAsia="Times New Roman" w:hAnsi="Calibri" w:cs="Calibri"/>
-                <w:sz w:val="20"/>
-                <w:szCs w:val="20"/>
-              </w:rPr>
-            </w:pPr>
-            <w:r>
-              <w:rPr>
-                <w:rFonts w:ascii="Calibri" w:eastAsia="Times New Roman" w:hAnsi="Calibri" w:cs="Calibri"/>
-                <w:sz w:val="20"/>
-                <w:szCs w:val="20"/>
-              </w:rPr>
-              <w:t>FE-51</w:t>
-            </w:r>
-          </w:p>
-        </w:tc>
-        <w:tc>
-          <w:tcPr>
-            <w:tcW w:w="2072" w:type="dxa"/>
-            <w:gridSpan w:val="3"/>
-            <w:tcBorders>
-              <w:top w:val="single" w:sz="4" w:space="0" w:color="auto"/>
-              <w:left w:val="single" w:sz="4" w:space="0" w:color="auto"/>
-              <w:bottom w:val="single" w:sz="4" w:space="0" w:color="auto"/>
-              <w:right w:val="single" w:sz="4" w:space="0" w:color="auto"/>
-            </w:tcBorders>
-            <w:shd w:val="clear" w:color="auto" w:fill="auto"/>
-            <w:vAlign w:val="center"/>
-          </w:tcPr>
-          <w:p>
-            <w:pPr>
-              <w:spacing w:after="0" w:line="240" w:lineRule="auto"/>
-              <w:rPr>
-                <w:rFonts w:ascii="Calibri" w:eastAsia="Times New Roman" w:hAnsi="Calibri" w:cs="Calibri"/>
-                <w:sz w:val="20"/>
-                <w:szCs w:val="20"/>
-              </w:rPr>
-            </w:pPr>
-            <w:r>
-              <w:rPr>
-                <w:rFonts w:ascii="Calibri" w:eastAsia="Times New Roman" w:hAnsi="Calibri" w:cs="Calibri"/>
-                <w:sz w:val="20"/>
-                <w:szCs w:val="20"/>
-              </w:rPr>
-              <w:t>AA 0000000229 00001</w:t>
-            </w:r>
-          </w:p>
-        </w:tc>
-        <w:tc>
-          <w:tcPr>
-            <w:tcW w:w="774" w:type="dxa"/>
-            <w:tcBorders>
-              <w:top w:val="single" w:sz="4" w:space="0" w:color="auto"/>
-              <w:left w:val="single" w:sz="4" w:space="0" w:color="auto"/>
-              <w:bottom w:val="single" w:sz="4" w:space="0" w:color="auto"/>
-              <w:right w:val="single" w:sz="4" w:space="0" w:color="auto"/>
-            </w:tcBorders>
-            <w:shd w:val="clear" w:color="auto" w:fill="auto"/>
-            <w:vAlign w:val="center"/>
-          </w:tcPr>
-          <w:p>
-            <w:pPr>
-              <w:spacing w:after="0" w:line="240" w:lineRule="auto"/>
-              <w:rPr>
-                <w:rFonts w:ascii="Calibri" w:eastAsia="Times New Roman" w:hAnsi="Calibri" w:cs="Calibri"/>
-                <w:sz w:val="20"/>
-                <w:szCs w:val="20"/>
-              </w:rPr>
-            </w:pPr>
-            <w:r>
-              <w:rPr>
-                <w:rFonts w:ascii="Calibri" w:eastAsia="Times New Roman" w:hAnsi="Calibri" w:cs="Calibri"/>
-                <w:sz w:val="20"/>
-                <w:szCs w:val="20"/>
-              </w:rPr>
-              <w:t>VE-13</w:t>
-            </w:r>
-          </w:p>
-        </w:tc>
-      </w:tr>
-      <w:tr>
-        <w:trPr>
-          <w:trHeight w:val="300"/>
-          <w:jc w:val="center"/>
-        </w:trPr>
-        <w:tc>
-          <w:tcPr>
-            <w:tcW w:w="2249" w:type="dxa"/>
-            <w:tcBorders>
-              <w:top w:val="single" w:sz="4" w:space="0" w:color="auto"/>
-              <w:left w:val="single" w:sz="4" w:space="0" w:color="auto"/>
-              <w:bottom w:val="single" w:sz="4" w:space="0" w:color="auto"/>
-              <w:right w:val="single" w:sz="4" w:space="0" w:color="auto"/>
-            </w:tcBorders>
-            <w:shd w:val="clear" w:color="auto" w:fill="auto"/>
-            <w:noWrap/>
-            <w:vAlign w:val="center"/>
-          </w:tcPr>
-          <w:p>
-            <w:pPr>
-              <w:spacing w:after="0" w:line="240" w:lineRule="auto"/>
-              <w:rPr>
-                <w:rFonts w:ascii="Calibri" w:eastAsia="Times New Roman" w:hAnsi="Calibri" w:cs="Calibri"/>
-                <w:b/>
-                <w:sz w:val="20"/>
-                <w:szCs w:val="20"/>
-              </w:rPr>
-            </w:pPr>
-            <w:r>
-              <w:rPr>
-                <w:rFonts w:ascii="Calibri" w:eastAsia="Times New Roman" w:hAnsi="Calibri" w:cs="Calibri"/>
-                <w:b/>
-                <w:sz w:val="20"/>
-                <w:szCs w:val="20"/>
-              </w:rPr>
-              <w:t>ASCII</w:t>
-            </w:r>
-          </w:p>
-        </w:tc>
-        <w:tc>
-          <w:tcPr>
-            <w:tcW w:w="8263" w:type="dxa"/>
-            <w:gridSpan w:val="10"/>
-            <w:tcBorders>
-              <w:top w:val="single" w:sz="4" w:space="0" w:color="auto"/>
-              <w:left w:val="nil"/>
-              <w:bottom w:val="single" w:sz="4" w:space="0" w:color="auto"/>
-              <w:right w:val="single" w:sz="4" w:space="0" w:color="auto"/>
-            </w:tcBorders>
-            <w:shd w:val="clear" w:color="auto" w:fill="auto"/>
-            <w:noWrap/>
-            <w:vAlign w:val="center"/>
-          </w:tcPr>
-          <w:p>
-            <w:pPr>
-              <w:spacing w:after="0" w:line="240" w:lineRule="auto"/>
-              <w:rPr>
-                <w:rFonts w:ascii="Calibri" w:eastAsia="Times New Roman" w:hAnsi="Calibri" w:cs="Calibri"/>
-                <w:sz w:val="20"/>
-                <w:szCs w:val="20"/>
-              </w:rPr>
-            </w:pPr>
-          </w:p>
-          <w:p>
-            <w:pPr>
-              <w:spacing w:after="0" w:line="240" w:lineRule="auto"/>
-              <w:rPr>
-                <w:rFonts w:ascii="Calibri" w:eastAsia="Times New Roman" w:hAnsi="Calibri" w:cs="Calibri"/>
-                <w:sz w:val="20"/>
-                <w:szCs w:val="20"/>
-              </w:rPr>
-            </w:pPr>
             <w:r>
               <w:rPr>
                 <w:noProof/>
                 <w:lang w:val="en-GB" w:eastAsia="en-GB"/>
               </w:rPr>
               <w:drawing>
-                <wp:inline distT="0" distB="0" distL="0" distR="0" wp14:anchorId="477F4CEB" wp14:editId="411AD415">
-                  <wp:extent cx="2351749" cy="857250"/>
+                <wp:inline distT="0" distB="0" distL="0" distR="0" wp14:anchorId="2470AD07" wp14:editId="346484F8">
+                  <wp:extent cx="1850231" cy="600075"/>
                   <wp:effectExtent l="0" t="0" r="0" b="0"/>
-                  <wp:docPr id="5" name="Picture 5"/>
+                  <wp:docPr id="3" name="Picture 3"/>
                   <wp:cNvGraphicFramePr>
                     <a:graphicFrameLocks xmlns:a="http://schemas.openxmlformats.org/drawingml/2006/main" noChangeAspect="1"/>
                   </wp:cNvGraphicFramePr>
@@ -3336,7 +2212,7 @@
                         <pic:spPr>
                           <a:xfrm>
                             <a:off x="0" y="0"/>
-                            <a:ext cx="2364172" cy="861778"/>
+                            <a:ext cx="1866874" cy="605473"/>
                           </a:xfrm>
                           <a:prstGeom prst="rect">
                             <a:avLst/>
@@ -3348,740 +2224,24 @@
                 </wp:inline>
               </w:drawing>
             </w:r>
-          </w:p>
-          <w:p>
-            <w:pPr>
-              <w:spacing w:after="0" w:line="240" w:lineRule="auto"/>
-              <w:rPr>
-                <w:rFonts w:ascii="Calibri" w:eastAsia="Times New Roman" w:hAnsi="Calibri" w:cs="Calibri"/>
-                <w:sz w:val="20"/>
-                <w:szCs w:val="20"/>
-              </w:rPr>
-            </w:pPr>
-          </w:p>
-        </w:tc>
-      </w:tr>
-      <w:tr>
-        <w:trPr>
-          <w:trHeight w:val="300"/>
-          <w:jc w:val="center"/>
-        </w:trPr>
-        <w:tc>
-          <w:tcPr>
-            <w:tcW w:w="2249" w:type="dxa"/>
-            <w:tcBorders>
-              <w:top w:val="single" w:sz="4" w:space="0" w:color="auto"/>
-              <w:left w:val="single" w:sz="4" w:space="0" w:color="auto"/>
-              <w:bottom w:val="single" w:sz="4" w:space="0" w:color="auto"/>
-              <w:right w:val="single" w:sz="4" w:space="0" w:color="auto"/>
-            </w:tcBorders>
-            <w:shd w:val="clear" w:color="auto" w:fill="auto"/>
-            <w:noWrap/>
-            <w:vAlign w:val="center"/>
-          </w:tcPr>
-          <w:p>
-            <w:pPr>
-              <w:spacing w:after="0" w:line="240" w:lineRule="auto"/>
-              <w:rPr>
-                <w:rFonts w:ascii="Calibri" w:eastAsia="Times New Roman" w:hAnsi="Calibri" w:cs="Calibri"/>
-                <w:b/>
-                <w:sz w:val="20"/>
-                <w:szCs w:val="20"/>
-              </w:rPr>
-            </w:pPr>
-            <w:r>
-              <w:rPr>
-                <w:rFonts w:ascii="Calibri" w:eastAsia="Times New Roman" w:hAnsi="Calibri" w:cs="Calibri"/>
-                <w:b/>
-                <w:sz w:val="20"/>
-                <w:szCs w:val="20"/>
-              </w:rPr>
-              <w:t>Expected Test Results</w:t>
-            </w:r>
-          </w:p>
-        </w:tc>
-        <w:tc>
-          <w:tcPr>
-            <w:tcW w:w="8263" w:type="dxa"/>
-            <w:gridSpan w:val="10"/>
-            <w:tcBorders>
-              <w:top w:val="single" w:sz="4" w:space="0" w:color="auto"/>
-              <w:left w:val="nil"/>
-              <w:bottom w:val="single" w:sz="4" w:space="0" w:color="auto"/>
-              <w:right w:val="single" w:sz="4" w:space="0" w:color="auto"/>
-            </w:tcBorders>
-            <w:shd w:val="clear" w:color="auto" w:fill="auto"/>
-            <w:noWrap/>
-            <w:vAlign w:val="center"/>
-          </w:tcPr>
-          <w:p>
-            <w:pPr>
-              <w:spacing w:after="0" w:line="240" w:lineRule="auto"/>
-              <w:rPr>
-                <w:rFonts w:ascii="Calibri" w:eastAsia="Times New Roman" w:hAnsi="Calibri" w:cs="Calibri"/>
-                <w:sz w:val="20"/>
-                <w:szCs w:val="20"/>
-              </w:rPr>
-            </w:pPr>
-            <w:r>
-              <w:rPr>
-                <w:rFonts w:ascii="Calibri" w:eastAsia="Times New Roman" w:hAnsi="Calibri" w:cs="Calibri"/>
-                <w:sz w:val="20"/>
-                <w:szCs w:val="20"/>
-              </w:rPr>
-              <w:t>26a: An error “</w:t>
-            </w:r>
-            <w:r>
-              <w:rPr>
-                <w:rFonts w:ascii="Calibri" w:hAnsi="Calibri" w:cs="Calibri"/>
-                <w:sz w:val="20"/>
-                <w:szCs w:val="20"/>
-              </w:rPr>
-              <w:t xml:space="preserve">Subfield value does not conform to S-57 format specification” </w:t>
-            </w:r>
-            <w:proofErr w:type="gramStart"/>
-            <w:r>
-              <w:rPr>
-                <w:rFonts w:ascii="Calibri" w:hAnsi="Calibri" w:cs="Calibri"/>
-                <w:sz w:val="20"/>
-                <w:szCs w:val="20"/>
-              </w:rPr>
-              <w:t>should be triggered</w:t>
-            </w:r>
-            <w:proofErr w:type="gramEnd"/>
-            <w:r>
-              <w:rPr>
-                <w:rFonts w:ascii="Calibri" w:hAnsi="Calibri" w:cs="Calibri"/>
-                <w:sz w:val="20"/>
-                <w:szCs w:val="20"/>
-              </w:rPr>
-              <w:t>.</w:t>
-            </w:r>
-          </w:p>
-        </w:tc>
-      </w:tr>
-      <w:tr>
-        <w:trPr>
-          <w:trHeight w:val="300"/>
-          <w:jc w:val="center"/>
-        </w:trPr>
-        <w:tc>
-          <w:tcPr>
-            <w:tcW w:w="2249" w:type="dxa"/>
-            <w:tcBorders>
-              <w:top w:val="single" w:sz="4" w:space="0" w:color="auto"/>
-              <w:left w:val="single" w:sz="4" w:space="0" w:color="auto"/>
-              <w:bottom w:val="single" w:sz="4" w:space="0" w:color="auto"/>
-              <w:right w:val="single" w:sz="4" w:space="0" w:color="auto"/>
-            </w:tcBorders>
-            <w:shd w:val="clear" w:color="auto" w:fill="auto"/>
-            <w:noWrap/>
-            <w:vAlign w:val="center"/>
-          </w:tcPr>
-          <w:p>
-            <w:pPr>
-              <w:spacing w:after="0" w:line="240" w:lineRule="auto"/>
-              <w:rPr>
-                <w:rFonts w:ascii="Calibri" w:eastAsia="Times New Roman" w:hAnsi="Calibri" w:cs="Calibri"/>
-                <w:b/>
-                <w:sz w:val="20"/>
-                <w:szCs w:val="20"/>
-              </w:rPr>
-            </w:pPr>
-            <w:r>
-              <w:rPr>
-                <w:rFonts w:ascii="Calibri" w:eastAsia="Times New Roman" w:hAnsi="Calibri" w:cs="Calibri"/>
-                <w:b/>
-                <w:sz w:val="20"/>
-                <w:szCs w:val="20"/>
-              </w:rPr>
-              <w:t>Secondary Critical Errors</w:t>
-            </w:r>
-          </w:p>
-        </w:tc>
-        <w:tc>
-          <w:tcPr>
-            <w:tcW w:w="8263" w:type="dxa"/>
-            <w:gridSpan w:val="10"/>
-            <w:tcBorders>
-              <w:top w:val="single" w:sz="4" w:space="0" w:color="auto"/>
-              <w:left w:val="nil"/>
-              <w:bottom w:val="single" w:sz="4" w:space="0" w:color="auto"/>
-              <w:right w:val="single" w:sz="4" w:space="0" w:color="auto"/>
-            </w:tcBorders>
-            <w:shd w:val="clear" w:color="auto" w:fill="auto"/>
-            <w:noWrap/>
-            <w:vAlign w:val="center"/>
-          </w:tcPr>
-          <w:p>
-            <w:pPr>
-              <w:spacing w:after="0" w:line="240" w:lineRule="auto"/>
-              <w:rPr>
-                <w:rFonts w:ascii="Calibri" w:eastAsia="Times New Roman" w:hAnsi="Calibri" w:cs="Calibri"/>
-                <w:sz w:val="20"/>
-                <w:szCs w:val="20"/>
-              </w:rPr>
-            </w:pPr>
-            <w:r>
-              <w:rPr>
-                <w:rFonts w:ascii="Calibri" w:eastAsia="Times New Roman" w:hAnsi="Calibri" w:cs="Calibri"/>
-                <w:sz w:val="20"/>
-                <w:szCs w:val="20"/>
-              </w:rPr>
-              <w:t>540a: Mandatory records, fields or subfields are not used</w:t>
-            </w:r>
-          </w:p>
-        </w:tc>
-      </w:tr>
-      <w:tr>
-        <w:trPr>
-          <w:trHeight w:val="300"/>
-          <w:jc w:val="center"/>
-        </w:trPr>
-        <w:tc>
-          <w:tcPr>
-            <w:tcW w:w="2249" w:type="dxa"/>
-            <w:tcBorders>
-              <w:top w:val="single" w:sz="4" w:space="0" w:color="auto"/>
-              <w:left w:val="single" w:sz="4" w:space="0" w:color="auto"/>
-              <w:bottom w:val="single" w:sz="4" w:space="0" w:color="auto"/>
-              <w:right w:val="single" w:sz="4" w:space="0" w:color="auto"/>
-            </w:tcBorders>
-            <w:shd w:val="clear" w:color="auto" w:fill="DEEAF6" w:themeFill="accent1" w:themeFillTint="33"/>
-            <w:noWrap/>
-            <w:vAlign w:val="center"/>
-          </w:tcPr>
-          <w:p>
-            <w:pPr>
-              <w:spacing w:after="0" w:line="240" w:lineRule="auto"/>
-              <w:rPr>
-                <w:rFonts w:ascii="Calibri" w:eastAsia="Times New Roman" w:hAnsi="Calibri" w:cs="Calibri"/>
-                <w:b/>
-                <w:sz w:val="20"/>
-                <w:szCs w:val="20"/>
-              </w:rPr>
-            </w:pPr>
-            <w:r>
-              <w:rPr>
-                <w:rFonts w:ascii="Calibri" w:eastAsia="Times New Roman" w:hAnsi="Calibri" w:cs="Calibri"/>
-                <w:b/>
-                <w:sz w:val="20"/>
-                <w:szCs w:val="20"/>
-              </w:rPr>
-              <w:t>Test Case No. 2</w:t>
-            </w:r>
-          </w:p>
-        </w:tc>
-        <w:tc>
-          <w:tcPr>
-            <w:tcW w:w="8263" w:type="dxa"/>
-            <w:gridSpan w:val="10"/>
-            <w:tcBorders>
-              <w:top w:val="single" w:sz="4" w:space="0" w:color="auto"/>
-              <w:left w:val="nil"/>
-              <w:bottom w:val="single" w:sz="4" w:space="0" w:color="auto"/>
-              <w:right w:val="single" w:sz="4" w:space="0" w:color="auto"/>
-            </w:tcBorders>
-            <w:shd w:val="clear" w:color="auto" w:fill="DEEAF6" w:themeFill="accent1" w:themeFillTint="33"/>
-            <w:noWrap/>
-            <w:vAlign w:val="center"/>
-          </w:tcPr>
-          <w:p>
-            <w:pPr>
-              <w:spacing w:after="0" w:line="240" w:lineRule="auto"/>
-              <w:rPr>
-                <w:rFonts w:ascii="Calibri" w:eastAsia="Times New Roman" w:hAnsi="Calibri" w:cs="Calibri"/>
-                <w:sz w:val="20"/>
-                <w:szCs w:val="20"/>
-              </w:rPr>
-            </w:pPr>
-            <w:r>
-              <w:rPr>
-                <w:rFonts w:ascii="Calibri" w:eastAsia="Times New Roman" w:hAnsi="Calibri" w:cs="Calibri"/>
-                <w:sz w:val="20"/>
-                <w:szCs w:val="20"/>
-              </w:rPr>
-              <w:t>Revised RUIN subfield in VRID</w:t>
-            </w:r>
-          </w:p>
-        </w:tc>
-      </w:tr>
-      <w:tr>
-        <w:trPr>
-          <w:trHeight w:val="300"/>
-          <w:jc w:val="center"/>
-        </w:trPr>
-        <w:tc>
-          <w:tcPr>
-            <w:tcW w:w="2571" w:type="dxa"/>
-            <w:gridSpan w:val="2"/>
-            <w:tcBorders>
-              <w:top w:val="single" w:sz="4" w:space="0" w:color="auto"/>
-              <w:left w:val="single" w:sz="4" w:space="0" w:color="auto"/>
-              <w:bottom w:val="single" w:sz="4" w:space="0" w:color="auto"/>
-              <w:right w:val="single" w:sz="4" w:space="0" w:color="auto"/>
-            </w:tcBorders>
-            <w:noWrap/>
-            <w:vAlign w:val="center"/>
-          </w:tcPr>
-          <w:p>
-            <w:pPr>
-              <w:spacing w:after="0" w:line="240" w:lineRule="auto"/>
-              <w:jc w:val="center"/>
-              <w:rPr>
-                <w:rFonts w:ascii="Calibri" w:eastAsia="Times New Roman" w:hAnsi="Calibri" w:cs="Calibri"/>
-                <w:sz w:val="20"/>
-                <w:szCs w:val="20"/>
-              </w:rPr>
-            </w:pPr>
-            <w:r>
-              <w:rPr>
-                <w:rFonts w:ascii="Calibri" w:eastAsia="Times New Roman" w:hAnsi="Calibri" w:cs="Calibri"/>
-                <w:b/>
-                <w:bCs/>
-                <w:sz w:val="20"/>
-                <w:szCs w:val="20"/>
-              </w:rPr>
-              <w:t>Location</w:t>
-            </w:r>
-          </w:p>
-        </w:tc>
-        <w:tc>
-          <w:tcPr>
-            <w:tcW w:w="1260" w:type="dxa"/>
-            <w:tcBorders>
-              <w:top w:val="single" w:sz="4" w:space="0" w:color="auto"/>
-              <w:left w:val="single" w:sz="4" w:space="0" w:color="auto"/>
-              <w:bottom w:val="single" w:sz="4" w:space="0" w:color="auto"/>
-              <w:right w:val="single" w:sz="4" w:space="0" w:color="auto"/>
-            </w:tcBorders>
-            <w:vAlign w:val="center"/>
-          </w:tcPr>
-          <w:p>
-            <w:pPr>
-              <w:spacing w:after="0" w:line="240" w:lineRule="auto"/>
-              <w:jc w:val="center"/>
-              <w:rPr>
-                <w:rFonts w:ascii="Calibri" w:eastAsia="Times New Roman" w:hAnsi="Calibri" w:cs="Calibri"/>
-                <w:sz w:val="20"/>
-                <w:szCs w:val="20"/>
-              </w:rPr>
-            </w:pPr>
-            <w:r>
-              <w:rPr>
-                <w:rFonts w:ascii="Calibri" w:eastAsia="Times New Roman" w:hAnsi="Calibri" w:cs="Calibri"/>
-                <w:b/>
-                <w:sz w:val="20"/>
-                <w:szCs w:val="20"/>
-              </w:rPr>
-              <w:t>Feature</w:t>
-            </w:r>
-          </w:p>
-        </w:tc>
-        <w:tc>
-          <w:tcPr>
-            <w:tcW w:w="3093" w:type="dxa"/>
-            <w:gridSpan w:val="2"/>
-            <w:tcBorders>
-              <w:top w:val="single" w:sz="4" w:space="0" w:color="auto"/>
-              <w:left w:val="single" w:sz="4" w:space="0" w:color="auto"/>
-              <w:bottom w:val="single" w:sz="4" w:space="0" w:color="auto"/>
-              <w:right w:val="single" w:sz="4" w:space="0" w:color="auto"/>
-            </w:tcBorders>
-            <w:vAlign w:val="center"/>
-          </w:tcPr>
-          <w:p>
-            <w:pPr>
-              <w:spacing w:after="0" w:line="240" w:lineRule="auto"/>
-              <w:jc w:val="center"/>
-              <w:rPr>
-                <w:rFonts w:ascii="Calibri" w:eastAsia="Times New Roman" w:hAnsi="Calibri" w:cs="Calibri"/>
-                <w:sz w:val="20"/>
-                <w:szCs w:val="20"/>
-              </w:rPr>
-            </w:pPr>
-            <w:r>
-              <w:rPr>
-                <w:rFonts w:ascii="Calibri" w:eastAsia="Times New Roman" w:hAnsi="Calibri" w:cs="Calibri"/>
-                <w:b/>
-                <w:sz w:val="20"/>
-                <w:szCs w:val="20"/>
-              </w:rPr>
-              <w:t>Attributes</w:t>
-            </w:r>
-          </w:p>
-        </w:tc>
-        <w:tc>
-          <w:tcPr>
-            <w:tcW w:w="742" w:type="dxa"/>
-            <w:gridSpan w:val="2"/>
-            <w:tcBorders>
-              <w:top w:val="single" w:sz="4" w:space="0" w:color="auto"/>
-              <w:left w:val="single" w:sz="4" w:space="0" w:color="auto"/>
-              <w:bottom w:val="single" w:sz="4" w:space="0" w:color="auto"/>
-              <w:right w:val="single" w:sz="4" w:space="0" w:color="auto"/>
-            </w:tcBorders>
-            <w:vAlign w:val="center"/>
-          </w:tcPr>
-          <w:p>
-            <w:pPr>
-              <w:spacing w:after="0" w:line="240" w:lineRule="auto"/>
-              <w:jc w:val="center"/>
-              <w:rPr>
-                <w:rFonts w:ascii="Calibri" w:eastAsia="Times New Roman" w:hAnsi="Calibri" w:cs="Calibri"/>
-                <w:sz w:val="20"/>
-                <w:szCs w:val="20"/>
-              </w:rPr>
-            </w:pPr>
-            <w:r>
-              <w:rPr>
-                <w:rFonts w:ascii="Calibri" w:eastAsia="Times New Roman" w:hAnsi="Calibri" w:cs="Calibri"/>
-                <w:b/>
-                <w:sz w:val="20"/>
-                <w:szCs w:val="20"/>
-              </w:rPr>
-              <w:t>FRID</w:t>
-            </w:r>
-          </w:p>
-        </w:tc>
-        <w:tc>
-          <w:tcPr>
-            <w:tcW w:w="2072" w:type="dxa"/>
-            <w:gridSpan w:val="3"/>
-            <w:tcBorders>
-              <w:top w:val="single" w:sz="4" w:space="0" w:color="auto"/>
-              <w:left w:val="single" w:sz="4" w:space="0" w:color="auto"/>
-              <w:bottom w:val="single" w:sz="4" w:space="0" w:color="auto"/>
-              <w:right w:val="single" w:sz="4" w:space="0" w:color="auto"/>
-            </w:tcBorders>
-            <w:vAlign w:val="center"/>
-          </w:tcPr>
-          <w:p>
-            <w:pPr>
-              <w:spacing w:after="0" w:line="240" w:lineRule="auto"/>
-              <w:jc w:val="center"/>
-              <w:rPr>
-                <w:rFonts w:ascii="Calibri" w:eastAsia="Times New Roman" w:hAnsi="Calibri" w:cs="Calibri"/>
-                <w:sz w:val="20"/>
-                <w:szCs w:val="20"/>
-              </w:rPr>
-            </w:pPr>
-            <w:r>
-              <w:rPr>
-                <w:rFonts w:ascii="Calibri" w:eastAsia="Times New Roman" w:hAnsi="Calibri" w:cs="Calibri"/>
-                <w:b/>
-                <w:sz w:val="20"/>
-                <w:szCs w:val="20"/>
-              </w:rPr>
-              <w:t>FOID</w:t>
-            </w:r>
-          </w:p>
-        </w:tc>
-        <w:tc>
-          <w:tcPr>
-            <w:tcW w:w="774" w:type="dxa"/>
-            <w:tcBorders>
-              <w:top w:val="single" w:sz="4" w:space="0" w:color="auto"/>
-              <w:left w:val="single" w:sz="4" w:space="0" w:color="auto"/>
-              <w:bottom w:val="single" w:sz="4" w:space="0" w:color="auto"/>
-              <w:right w:val="single" w:sz="4" w:space="0" w:color="auto"/>
-            </w:tcBorders>
-            <w:vAlign w:val="center"/>
-          </w:tcPr>
-          <w:p>
-            <w:pPr>
-              <w:spacing w:after="0" w:line="240" w:lineRule="auto"/>
-              <w:jc w:val="center"/>
-              <w:rPr>
-                <w:rFonts w:ascii="Calibri" w:eastAsia="Times New Roman" w:hAnsi="Calibri" w:cs="Calibri"/>
-                <w:sz w:val="20"/>
-                <w:szCs w:val="20"/>
-              </w:rPr>
-            </w:pPr>
-            <w:r>
-              <w:rPr>
-                <w:rFonts w:ascii="Calibri" w:eastAsia="Times New Roman" w:hAnsi="Calibri" w:cs="Calibri"/>
-                <w:b/>
-                <w:sz w:val="20"/>
-                <w:szCs w:val="20"/>
-              </w:rPr>
-              <w:t>VRID</w:t>
-            </w:r>
-          </w:p>
-        </w:tc>
-      </w:tr>
-      <w:tr>
-        <w:trPr>
-          <w:trHeight w:val="300"/>
-          <w:jc w:val="center"/>
-        </w:trPr>
-        <w:tc>
-          <w:tcPr>
-            <w:tcW w:w="2571" w:type="dxa"/>
-            <w:gridSpan w:val="2"/>
-            <w:tcBorders>
-              <w:top w:val="single" w:sz="4" w:space="0" w:color="auto"/>
-              <w:left w:val="single" w:sz="4" w:space="0" w:color="auto"/>
-              <w:bottom w:val="single" w:sz="4" w:space="0" w:color="auto"/>
-              <w:right w:val="single" w:sz="4" w:space="0" w:color="auto"/>
-            </w:tcBorders>
-            <w:noWrap/>
-            <w:vAlign w:val="center"/>
-          </w:tcPr>
-          <w:p>
-            <w:pPr>
-              <w:spacing w:after="0" w:line="240" w:lineRule="auto"/>
-              <w:rPr>
-                <w:rFonts w:ascii="Calibri" w:eastAsia="Times New Roman" w:hAnsi="Calibri" w:cs="Calibri"/>
-                <w:sz w:val="20"/>
-                <w:szCs w:val="20"/>
-              </w:rPr>
-            </w:pPr>
-            <w:r>
-              <w:rPr>
-                <w:rFonts w:ascii="Calibri" w:eastAsia="Times New Roman" w:hAnsi="Calibri" w:cs="Calibri"/>
-                <w:sz w:val="20"/>
-                <w:szCs w:val="20"/>
-              </w:rPr>
-              <w:t>-</w:t>
-            </w:r>
-          </w:p>
-        </w:tc>
-        <w:tc>
-          <w:tcPr>
-            <w:tcW w:w="1260" w:type="dxa"/>
-            <w:tcBorders>
-              <w:top w:val="single" w:sz="4" w:space="0" w:color="auto"/>
-              <w:left w:val="single" w:sz="4" w:space="0" w:color="auto"/>
-              <w:bottom w:val="single" w:sz="4" w:space="0" w:color="auto"/>
-              <w:right w:val="single" w:sz="4" w:space="0" w:color="auto"/>
-            </w:tcBorders>
-            <w:vAlign w:val="center"/>
-          </w:tcPr>
-          <w:p>
-            <w:pPr>
-              <w:spacing w:after="0" w:line="240" w:lineRule="auto"/>
-              <w:rPr>
-                <w:rFonts w:ascii="Calibri" w:eastAsia="Times New Roman" w:hAnsi="Calibri" w:cs="Calibri"/>
-                <w:sz w:val="20"/>
-                <w:szCs w:val="20"/>
-              </w:rPr>
-            </w:pPr>
-            <w:r>
-              <w:rPr>
-                <w:rFonts w:ascii="Calibri" w:eastAsia="Times New Roman" w:hAnsi="Calibri" w:cs="Calibri"/>
-                <w:sz w:val="20"/>
-                <w:szCs w:val="20"/>
-              </w:rPr>
-              <w:t>-</w:t>
-            </w:r>
-          </w:p>
-        </w:tc>
-        <w:tc>
-          <w:tcPr>
-            <w:tcW w:w="3093" w:type="dxa"/>
-            <w:gridSpan w:val="2"/>
-            <w:tcBorders>
-              <w:top w:val="single" w:sz="4" w:space="0" w:color="auto"/>
-              <w:left w:val="single" w:sz="4" w:space="0" w:color="auto"/>
-              <w:bottom w:val="single" w:sz="4" w:space="0" w:color="auto"/>
-              <w:right w:val="single" w:sz="4" w:space="0" w:color="auto"/>
-            </w:tcBorders>
-            <w:vAlign w:val="center"/>
-          </w:tcPr>
-          <w:p>
-            <w:pPr>
-              <w:spacing w:after="0" w:line="240" w:lineRule="auto"/>
-              <w:rPr>
-                <w:rFonts w:ascii="Calibri" w:eastAsia="Times New Roman" w:hAnsi="Calibri" w:cs="Calibri"/>
-                <w:sz w:val="20"/>
-                <w:szCs w:val="20"/>
-              </w:rPr>
-            </w:pPr>
-            <w:r>
-              <w:rPr>
-                <w:rFonts w:ascii="Calibri" w:eastAsia="Times New Roman" w:hAnsi="Calibri" w:cs="Calibri"/>
-                <w:sz w:val="20"/>
-                <w:szCs w:val="20"/>
-              </w:rPr>
-              <w:t>-</w:t>
-            </w:r>
-          </w:p>
-        </w:tc>
-        <w:tc>
-          <w:tcPr>
-            <w:tcW w:w="742" w:type="dxa"/>
-            <w:gridSpan w:val="2"/>
-            <w:tcBorders>
-              <w:top w:val="single" w:sz="4" w:space="0" w:color="auto"/>
-              <w:left w:val="single" w:sz="4" w:space="0" w:color="auto"/>
-              <w:bottom w:val="single" w:sz="4" w:space="0" w:color="auto"/>
-              <w:right w:val="single" w:sz="4" w:space="0" w:color="auto"/>
-            </w:tcBorders>
-            <w:vAlign w:val="center"/>
-          </w:tcPr>
-          <w:p>
-            <w:pPr>
-              <w:spacing w:after="0" w:line="240" w:lineRule="auto"/>
-              <w:rPr>
-                <w:rFonts w:ascii="Calibri" w:eastAsia="Times New Roman" w:hAnsi="Calibri" w:cs="Calibri"/>
-                <w:sz w:val="20"/>
-                <w:szCs w:val="20"/>
-              </w:rPr>
-            </w:pPr>
-            <w:r>
-              <w:rPr>
-                <w:rFonts w:ascii="Calibri" w:eastAsia="Times New Roman" w:hAnsi="Calibri" w:cs="Calibri"/>
-                <w:sz w:val="20"/>
-                <w:szCs w:val="20"/>
-              </w:rPr>
-              <w:t>FE-51</w:t>
-            </w:r>
-          </w:p>
-        </w:tc>
-        <w:tc>
-          <w:tcPr>
-            <w:tcW w:w="2072" w:type="dxa"/>
-            <w:gridSpan w:val="3"/>
-            <w:tcBorders>
-              <w:top w:val="single" w:sz="4" w:space="0" w:color="auto"/>
-              <w:left w:val="single" w:sz="4" w:space="0" w:color="auto"/>
-              <w:bottom w:val="single" w:sz="4" w:space="0" w:color="auto"/>
-              <w:right w:val="single" w:sz="4" w:space="0" w:color="auto"/>
-            </w:tcBorders>
-            <w:vAlign w:val="center"/>
-          </w:tcPr>
-          <w:p>
-            <w:pPr>
-              <w:spacing w:after="0" w:line="240" w:lineRule="auto"/>
-              <w:rPr>
-                <w:rFonts w:ascii="Calibri" w:eastAsia="Times New Roman" w:hAnsi="Calibri" w:cs="Calibri"/>
-                <w:sz w:val="20"/>
-                <w:szCs w:val="20"/>
-              </w:rPr>
-            </w:pPr>
-            <w:r>
-              <w:rPr>
-                <w:rFonts w:ascii="Calibri" w:eastAsia="Times New Roman" w:hAnsi="Calibri" w:cs="Calibri"/>
-                <w:sz w:val="20"/>
-                <w:szCs w:val="20"/>
-              </w:rPr>
-              <w:t>AA 0000000229 00001</w:t>
-            </w:r>
-          </w:p>
-        </w:tc>
-        <w:tc>
-          <w:tcPr>
-            <w:tcW w:w="774" w:type="dxa"/>
-            <w:tcBorders>
-              <w:top w:val="single" w:sz="4" w:space="0" w:color="auto"/>
-              <w:left w:val="single" w:sz="4" w:space="0" w:color="auto"/>
-              <w:bottom w:val="single" w:sz="4" w:space="0" w:color="auto"/>
-              <w:right w:val="single" w:sz="4" w:space="0" w:color="auto"/>
-            </w:tcBorders>
-            <w:vAlign w:val="center"/>
-          </w:tcPr>
-          <w:p>
-            <w:pPr>
-              <w:spacing w:after="0" w:line="240" w:lineRule="auto"/>
-              <w:rPr>
-                <w:rFonts w:ascii="Calibri" w:eastAsia="Times New Roman" w:hAnsi="Calibri" w:cs="Calibri"/>
-                <w:sz w:val="20"/>
-                <w:szCs w:val="20"/>
-              </w:rPr>
-            </w:pPr>
-            <w:r>
-              <w:rPr>
-                <w:rFonts w:ascii="Calibri" w:eastAsia="Times New Roman" w:hAnsi="Calibri" w:cs="Calibri"/>
-                <w:sz w:val="20"/>
-                <w:szCs w:val="20"/>
-              </w:rPr>
-              <w:t>VE-13</w:t>
-            </w:r>
-          </w:p>
-        </w:tc>
-      </w:tr>
-      <w:tr>
-        <w:trPr>
-          <w:trHeight w:val="300"/>
-          <w:jc w:val="center"/>
-        </w:trPr>
-        <w:tc>
-          <w:tcPr>
-            <w:tcW w:w="2249" w:type="dxa"/>
-            <w:tcBorders>
-              <w:top w:val="single" w:sz="4" w:space="0" w:color="auto"/>
-              <w:left w:val="single" w:sz="4" w:space="0" w:color="auto"/>
-              <w:bottom w:val="single" w:sz="4" w:space="0" w:color="auto"/>
-              <w:right w:val="single" w:sz="4" w:space="0" w:color="auto"/>
-            </w:tcBorders>
-            <w:noWrap/>
-            <w:vAlign w:val="center"/>
-            <w:hideMark/>
-          </w:tcPr>
-          <w:p>
-            <w:pPr>
-              <w:spacing w:after="0" w:line="240" w:lineRule="auto"/>
-              <w:rPr>
-                <w:rFonts w:ascii="Calibri" w:eastAsia="Times New Roman" w:hAnsi="Calibri" w:cs="Calibri"/>
-                <w:sz w:val="20"/>
-                <w:szCs w:val="20"/>
-              </w:rPr>
-            </w:pPr>
-            <w:r>
-              <w:rPr>
-                <w:rFonts w:ascii="Calibri" w:eastAsia="Times New Roman" w:hAnsi="Calibri" w:cs="Calibri"/>
-                <w:b/>
-                <w:bCs/>
-                <w:sz w:val="20"/>
-                <w:szCs w:val="20"/>
-              </w:rPr>
-              <w:t>ASCII</w:t>
-            </w:r>
-          </w:p>
-        </w:tc>
-        <w:tc>
-          <w:tcPr>
-            <w:tcW w:w="8263" w:type="dxa"/>
-            <w:gridSpan w:val="10"/>
-            <w:tcBorders>
-              <w:top w:val="single" w:sz="4" w:space="0" w:color="auto"/>
-              <w:left w:val="nil"/>
-              <w:bottom w:val="single" w:sz="4" w:space="0" w:color="auto"/>
-              <w:right w:val="single" w:sz="4" w:space="0" w:color="auto"/>
-            </w:tcBorders>
-            <w:noWrap/>
-            <w:vAlign w:val="center"/>
-          </w:tcPr>
-          <w:p>
-            <w:pPr>
-              <w:spacing w:after="0" w:line="240" w:lineRule="auto"/>
-              <w:rPr>
-                <w:rFonts w:ascii="Calibri" w:eastAsia="Times New Roman" w:hAnsi="Calibri" w:cs="Calibri"/>
-                <w:sz w:val="20"/>
-                <w:szCs w:val="20"/>
-              </w:rPr>
-            </w:pPr>
-          </w:p>
-          <w:p>
-            <w:pPr>
-              <w:spacing w:after="0" w:line="240" w:lineRule="auto"/>
-              <w:rPr>
-                <w:rFonts w:ascii="Calibri" w:eastAsia="Times New Roman" w:hAnsi="Calibri" w:cs="Calibri"/>
-                <w:sz w:val="20"/>
-                <w:szCs w:val="20"/>
-              </w:rPr>
-            </w:pPr>
+            <w:r>
+              <w:rPr>
+                <w:rFonts w:ascii="Calibri" w:eastAsia="Times New Roman" w:hAnsi="Calibri" w:cs="Calibri"/>
+                <w:sz w:val="20"/>
+                <w:szCs w:val="20"/>
+              </w:rPr>
+              <w:t xml:space="preserve">         </w:t>
+            </w:r>
             <w:r>
               <w:rPr>
                 <w:noProof/>
                 <w:lang w:val="en-GB" w:eastAsia="en-GB"/>
               </w:rPr>
               <w:drawing>
-                <wp:inline distT="0" distB="0" distL="0" distR="0" wp14:anchorId="070B9E2C" wp14:editId="16439A82">
-                  <wp:extent cx="2609850" cy="729101"/>
-                  <wp:effectExtent l="0" t="0" r="0" b="0"/>
-                  <wp:docPr id="4" name="Picture 4"/>
+                <wp:inline distT="0" distB="0" distL="0" distR="0" wp14:anchorId="1AEE33FF" wp14:editId="52F640AE">
+                  <wp:extent cx="2028825" cy="551616"/>
+                  <wp:effectExtent l="0" t="0" r="0" b="1270"/>
+                  <wp:docPr id="8" name="Picture 8"/>
                   <wp:cNvGraphicFramePr>
                     <a:graphicFrameLocks xmlns:a="http://schemas.openxmlformats.org/drawingml/2006/main" noChangeAspect="1"/>
                   </wp:cNvGraphicFramePr>
@@ -4101,7 +2261,7 @@
                         <pic:spPr>
                           <a:xfrm>
                             <a:off x="0" y="0"/>
-                            <a:ext cx="2626988" cy="733889"/>
+                            <a:ext cx="2038447" cy="554232"/>
                           </a:xfrm>
                           <a:prstGeom prst="rect">
                             <a:avLst/>
@@ -4114,16 +2274,6 @@
               </w:drawing>
             </w:r>
           </w:p>
-          <w:p>
-            <w:pPr>
-              <w:spacing w:after="0" w:line="240" w:lineRule="auto"/>
-              <w:rPr>
-                <w:rFonts w:ascii="Calibri" w:eastAsia="Times New Roman" w:hAnsi="Calibri" w:cs="Calibri"/>
-                <w:sz w:val="20"/>
-                <w:szCs w:val="20"/>
-              </w:rPr>
-            </w:pPr>
-          </w:p>
         </w:tc>
       </w:tr>
       <w:tr>
@@ -4142,6 +2292,7 @@
             </w:tcBorders>
             <w:noWrap/>
             <w:vAlign w:val="center"/>
+            <w:hideMark/>
           </w:tcPr>
           <w:p>
             <w:pPr>
@@ -4176,23 +2327,24 @@
             </w:tcBorders>
             <w:noWrap/>
             <w:vAlign w:val="center"/>
-          </w:tcPr>
-          <w:p>
-            <w:pPr>
-              <w:spacing w:after="0" w:line="240" w:lineRule="auto"/>
-              <w:rPr>
-                <w:rFonts w:ascii="Calibri" w:eastAsia="Times New Roman" w:hAnsi="Calibri" w:cs="Calibri"/>
-                <w:sz w:val="20"/>
-                <w:szCs w:val="20"/>
-              </w:rPr>
-            </w:pPr>
-            <w:r>
-              <w:rPr>
-                <w:rFonts w:ascii="Calibri" w:eastAsia="Times New Roman" w:hAnsi="Calibri" w:cs="Calibri"/>
-                <w:sz w:val="20"/>
-                <w:szCs w:val="20"/>
-              </w:rPr>
-              <w:t>26a: An error “</w:t>
+            <w:hideMark/>
+          </w:tcPr>
+          <w:p>
+            <w:pPr>
+              <w:spacing w:after="0" w:line="240" w:lineRule="auto"/>
+              <w:rPr>
+                <w:rFonts w:ascii="Calibri" w:eastAsia="Times New Roman" w:hAnsi="Calibri" w:cs="Calibri"/>
+                <w:sz w:val="20"/>
+                <w:szCs w:val="20"/>
+              </w:rPr>
+            </w:pPr>
+            <w:r>
+              <w:rPr>
+                <w:rFonts w:ascii="Calibri" w:eastAsia="Times New Roman" w:hAnsi="Calibri" w:cs="Calibri"/>
+                <w:sz w:val="20"/>
+                <w:szCs w:val="20"/>
+              </w:rPr>
+              <w:t>24: An error “</w:t>
             </w:r>
             <w:r>
               <w:rPr>
@@ -4200,21 +2352,29 @@
                 <w:sz w:val="20"/>
                 <w:szCs w:val="20"/>
               </w:rPr>
-              <w:t xml:space="preserve">Subfield value does not conform to S-57 format specification” </w:t>
+              <w:t>SOUNDG does not reference a SG3D field.</w:t>
+            </w:r>
+            <w:r>
+              <w:rPr>
+                <w:rFonts w:ascii="Calibri" w:eastAsia="Times New Roman" w:hAnsi="Calibri" w:cs="Calibri"/>
+                <w:sz w:val="20"/>
+                <w:szCs w:val="20"/>
+              </w:rPr>
+              <w:t>” </w:t>
             </w:r>
             <w:proofErr w:type="gramStart"/>
             <w:r>
               <w:rPr>
-                <w:rFonts w:ascii="Calibri" w:hAnsi="Calibri" w:cs="Calibri"/>
-                <w:sz w:val="20"/>
-                <w:szCs w:val="20"/>
-              </w:rPr>
-              <w:t>should be triggered</w:t>
+                <w:rFonts w:ascii="Calibri" w:eastAsia="Times New Roman" w:hAnsi="Calibri" w:cs="Calibri"/>
+                <w:sz w:val="20"/>
+                <w:szCs w:val="20"/>
+              </w:rPr>
+              <w:t>must be triggered</w:t>
             </w:r>
             <w:proofErr w:type="gramEnd"/>
             <w:r>
               <w:rPr>
-                <w:rFonts w:ascii="Calibri" w:hAnsi="Calibri" w:cs="Calibri"/>
+                <w:rFonts w:ascii="Calibri" w:eastAsia="Times New Roman" w:hAnsi="Calibri" w:cs="Calibri"/>
                 <w:sz w:val="20"/>
                 <w:szCs w:val="20"/>
               </w:rPr>
@@ -4239,6 +2399,7 @@
             </w:tcBorders>
             <w:noWrap/>
             <w:vAlign w:val="center"/>
+            <w:hideMark/>
           </w:tcPr>
           <w:p>
             <w:pPr>
@@ -4266,30 +2427,41 @@
             <w:tcW w:w="8263" w:type="dxa"/>
             <w:gridSpan w:val="10"/>
             <w:tcBorders>
-              <w:top w:val="single" w:sz="4" w:space="0" w:color="auto"/>
-              <w:left w:val="single" w:sz="4" w:space="0" w:color="auto"/>
-              <w:bottom w:val="single" w:sz="4" w:space="0" w:color="auto"/>
-              <w:right w:val="single" w:sz="4" w:space="0" w:color="auto"/>
-            </w:tcBorders>
-            <w:noWrap/>
-            <w:vAlign w:val="center"/>
-          </w:tcPr>
-          <w:p>
-            <w:pPr>
-              <w:spacing w:after="0" w:line="240" w:lineRule="auto"/>
-              <w:rPr>
-                <w:rFonts w:ascii="Calibri" w:eastAsia="Times New Roman" w:hAnsi="Calibri" w:cs="Calibri"/>
-                <w:sz w:val="20"/>
-                <w:szCs w:val="20"/>
-              </w:rPr>
-            </w:pPr>
-            <w:r>
-              <w:rPr>
-                <w:rFonts w:ascii="Calibri" w:eastAsia="Times New Roman" w:hAnsi="Calibri" w:cs="Calibri"/>
-                <w:sz w:val="20"/>
-                <w:szCs w:val="20"/>
-              </w:rPr>
-              <w:t>None</w:t>
+              <w:top w:val="nil"/>
+              <w:left w:val="nil"/>
+              <w:bottom w:val="single" w:sz="4" w:space="0" w:color="auto"/>
+              <w:right w:val="single" w:sz="4" w:space="0" w:color="auto"/>
+            </w:tcBorders>
+            <w:noWrap/>
+            <w:vAlign w:val="center"/>
+            <w:hideMark/>
+          </w:tcPr>
+          <w:p>
+            <w:pPr>
+              <w:spacing w:after="0" w:line="240" w:lineRule="auto"/>
+              <w:rPr>
+                <w:rFonts w:ascii="Segoe UI" w:eastAsiaTheme="minorHAnsi" w:hAnsi="Segoe UI" w:cs="Segoe UI"/>
+                <w:sz w:val="18"/>
+                <w:szCs w:val="18"/>
+                <w:lang w:val="en-US" w:eastAsia="en-US"/>
+              </w:rPr>
+            </w:pPr>
+            <w:r>
+              <w:rPr>
+                <w:rFonts w:ascii="Calibri" w:eastAsia="Times New Roman" w:hAnsi="Calibri" w:cs="Calibri"/>
+                <w:sz w:val="20"/>
+                <w:szCs w:val="20"/>
+              </w:rPr>
+              <w:t xml:space="preserve">20b: </w:t>
+            </w:r>
+            <w:r>
+              <w:rPr>
+                <w:rFonts w:ascii="Segoe UI" w:eastAsiaTheme="minorHAnsi" w:hAnsi="Segoe UI" w:cs="Segoe UI"/>
+                <w:sz w:val="18"/>
+                <w:szCs w:val="18"/>
+                <w:lang w:val="en-US" w:eastAsia="en-US"/>
+              </w:rPr>
+              <w:t>Orphaned geometry</w:t>
             </w:r>
           </w:p>
         </w:tc>
@@ -4312,15 +2484,15 @@
             <w:shd w:val="clear" w:color="auto" w:fill="auto"/>
             <w:noWrap/>
             <w:vAlign w:val="center"/>
-          </w:tcPr>
-          <w:p>
-            <w:pPr>
-              <w:spacing w:after="0" w:line="240" w:lineRule="auto"/>
-              <w:rPr>
-                <w:rFonts w:ascii="Calibri" w:eastAsia="Times New Roman" w:hAnsi="Calibri" w:cs="Calibri"/>
-                <w:b/>
-                <w:sz w:val="20"/>
-                <w:szCs w:val="20"/>
+            <w:hideMark/>
+          </w:tcPr>
+          <w:p>
+            <w:pPr>
+              <w:rPr>
+                <w:rFonts w:ascii="Segoe UI" w:eastAsiaTheme="minorHAnsi" w:hAnsi="Segoe UI" w:cs="Segoe UI"/>
+                <w:sz w:val="18"/>
+                <w:szCs w:val="18"/>
+                <w:lang w:val="en-US" w:eastAsia="en-US"/>
               </w:rPr>
             </w:pPr>
           </w:p>
@@ -4364,7 +2536,6 @@
                 <w:sz w:val="20"/>
                 <w:szCs w:val="20"/>
               </w:rPr>
-              <w:lastRenderedPageBreak/>
               <w:t>Dataset Name</w:t>
             </w:r>
           </w:p>
@@ -4471,7 +2642,7 @@
                 <w:sz w:val="20"/>
                 <w:szCs w:val="20"/>
               </w:rPr>
-              <w:t>536</w:t>
+              <w:t>26a</w:t>
             </w:r>
           </w:p>
         </w:tc>
@@ -4546,7 +2717,7 @@
       </w:tr>
       <w:tr>
         <w:trPr>
-          <w:trHeight w:val="517"/>
+          <w:trHeight w:val="452"/>
           <w:jc w:val="center"/>
         </w:trPr>
         <w:tc>
@@ -4616,21 +2787,21 @@
                 <w:sz w:val="20"/>
                 <w:szCs w:val="20"/>
               </w:rPr>
-              <w:t>If a field without a repetition factor repeats.</w:t>
+              <w:t>For each subfield where the value is not within the range defined in the S-57 format description.</w:t>
             </w:r>
           </w:p>
         </w:tc>
       </w:tr>
       <w:tr>
         <w:trPr>
-          <w:trHeight w:val="552"/>
+          <w:trHeight w:val="416"/>
           <w:jc w:val="center"/>
         </w:trPr>
         <w:tc>
           <w:tcPr>
             <w:tcW w:w="2249" w:type="dxa"/>
             <w:tcBorders>
-              <w:top w:val="nil"/>
+              <w:top w:val="single" w:sz="4" w:space="0" w:color="auto"/>
               <w:left w:val="single" w:sz="4" w:space="0" w:color="auto"/>
               <w:bottom w:val="single" w:sz="4" w:space="0" w:color="auto"/>
               <w:right w:val="single" w:sz="4" w:space="0" w:color="auto"/>
@@ -4654,7 +2825,6 @@
               <w:rPr>
                 <w:rFonts w:ascii="Calibri" w:eastAsia="Times New Roman" w:hAnsi="Calibri" w:cs="Calibri"/>
                 <w:b/>
-                <w:bCs/>
                 <w:sz w:val="20"/>
                 <w:szCs w:val="20"/>
               </w:rPr>
@@ -4677,22 +2847,23 @@
           </w:tcPr>
           <w:p>
             <w:pPr>
-              <w:spacing w:after="0" w:line="240" w:lineRule="auto"/>
-              <w:rPr>
-                <w:rFonts w:ascii="Calibri" w:eastAsia="Times New Roman" w:hAnsi="Calibri" w:cs="Calibri"/>
-                <w:bCs/>
-                <w:sz w:val="20"/>
-                <w:szCs w:val="20"/>
-              </w:rPr>
-            </w:pPr>
-            <w:r>
-              <w:rPr>
-                <w:rFonts w:ascii="Calibri" w:eastAsia="Times New Roman" w:hAnsi="Calibri" w:cs="Calibri"/>
-                <w:bCs/>
-                <w:sz w:val="20"/>
-                <w:szCs w:val="20"/>
-              </w:rPr>
-              <w:t>Field without a repetition factor repeats.</w:t>
+              <w:pStyle w:val="Default"/>
+              <w:spacing w:line="256" w:lineRule="auto"/>
+              <w:rPr>
+                <w:rFonts w:ascii="Calibri" w:hAnsi="Calibri" w:cs="Calibri"/>
+                <w:color w:val="auto"/>
+                <w:sz w:val="20"/>
+                <w:szCs w:val="20"/>
+              </w:rPr>
+            </w:pPr>
+            <w:r>
+              <w:rPr>
+                <w:rFonts w:ascii="Calibri" w:hAnsi="Calibri" w:cs="Calibri"/>
+                <w:color w:val="auto"/>
+                <w:sz w:val="20"/>
+                <w:szCs w:val="20"/>
+              </w:rPr>
+              <w:t>Subfield value does not conform to S-57 format specification.</w:t>
             </w:r>
           </w:p>
         </w:tc>
@@ -4768,7 +2939,7 @@
                 <w:sz w:val="20"/>
                 <w:szCs w:val="20"/>
               </w:rPr>
-              <w:t>Remove repeating value.</w:t>
+              <w:t>Amend subfield value.</w:t>
             </w:r>
           </w:p>
         </w:tc>
@@ -4837,7 +3008,7 @@
                 <w:sz w:val="20"/>
                 <w:szCs w:val="20"/>
               </w:rPr>
-              <w:t>6.1.3</w:t>
+              <w:t>Part 3 (7.2.2.1) and (7.3)</w:t>
             </w:r>
           </w:p>
         </w:tc>
@@ -4888,7 +3059,7 @@
             <w:tcW w:w="8263" w:type="dxa"/>
             <w:gridSpan w:val="10"/>
             <w:tcBorders>
-              <w:top w:val="nil"/>
+              <w:top w:val="single" w:sz="4" w:space="0" w:color="auto"/>
               <w:left w:val="nil"/>
               <w:bottom w:val="single" w:sz="4" w:space="0" w:color="auto"/>
               <w:right w:val="single" w:sz="4" w:space="0" w:color="auto"/>
@@ -4913,7 +3084,7 @@
                 <w:sz w:val="20"/>
                 <w:szCs w:val="20"/>
               </w:rPr>
-              <w:t>Repeated the DSPM field records.</w:t>
+              <w:t>Revised GRUP subfield in FRID</w:t>
             </w:r>
           </w:p>
         </w:tc>
@@ -4925,6 +3096,399 @@
         </w:trPr>
         <w:tc>
           <w:tcPr>
+            <w:tcW w:w="2571" w:type="dxa"/>
+            <w:gridSpan w:val="2"/>
+            <w:tcBorders>
+              <w:top w:val="single" w:sz="4" w:space="0" w:color="auto"/>
+              <w:left w:val="single" w:sz="4" w:space="0" w:color="auto"/>
+              <w:bottom w:val="single" w:sz="4" w:space="0" w:color="auto"/>
+              <w:right w:val="single" w:sz="4" w:space="0" w:color="auto"/>
+            </w:tcBorders>
+            <w:shd w:val="clear" w:color="auto" w:fill="auto"/>
+            <w:noWrap/>
+            <w:vAlign w:val="center"/>
+          </w:tcPr>
+          <w:p>
+            <w:pPr>
+              <w:spacing w:after="0" w:line="240" w:lineRule="auto"/>
+              <w:rPr>
+                <w:rFonts w:ascii="Calibri" w:eastAsia="Times New Roman" w:hAnsi="Calibri" w:cs="Calibri"/>
+                <w:sz w:val="20"/>
+                <w:szCs w:val="20"/>
+              </w:rPr>
+            </w:pPr>
+            <w:r>
+              <w:rPr>
+                <w:rFonts w:ascii="Calibri" w:eastAsia="Times New Roman" w:hAnsi="Calibri" w:cs="Calibri"/>
+                <w:b/>
+                <w:bCs/>
+                <w:sz w:val="20"/>
+                <w:szCs w:val="20"/>
+              </w:rPr>
+              <w:t>Location</w:t>
+            </w:r>
+          </w:p>
+        </w:tc>
+        <w:tc>
+          <w:tcPr>
+            <w:tcW w:w="1260" w:type="dxa"/>
+            <w:tcBorders>
+              <w:top w:val="single" w:sz="4" w:space="0" w:color="auto"/>
+              <w:left w:val="single" w:sz="4" w:space="0" w:color="auto"/>
+              <w:bottom w:val="single" w:sz="4" w:space="0" w:color="auto"/>
+              <w:right w:val="single" w:sz="4" w:space="0" w:color="auto"/>
+            </w:tcBorders>
+            <w:shd w:val="clear" w:color="auto" w:fill="auto"/>
+            <w:vAlign w:val="center"/>
+          </w:tcPr>
+          <w:p>
+            <w:pPr>
+              <w:spacing w:after="0" w:line="240" w:lineRule="auto"/>
+              <w:rPr>
+                <w:rFonts w:ascii="Calibri" w:eastAsia="Times New Roman" w:hAnsi="Calibri" w:cs="Calibri"/>
+                <w:sz w:val="20"/>
+                <w:szCs w:val="20"/>
+              </w:rPr>
+            </w:pPr>
+            <w:r>
+              <w:rPr>
+                <w:rFonts w:ascii="Calibri" w:eastAsia="Times New Roman" w:hAnsi="Calibri" w:cs="Calibri"/>
+                <w:b/>
+                <w:sz w:val="20"/>
+                <w:szCs w:val="20"/>
+              </w:rPr>
+              <w:t>Feature</w:t>
+            </w:r>
+          </w:p>
+        </w:tc>
+        <w:tc>
+          <w:tcPr>
+            <w:tcW w:w="3093" w:type="dxa"/>
+            <w:gridSpan w:val="2"/>
+            <w:tcBorders>
+              <w:top w:val="single" w:sz="4" w:space="0" w:color="auto"/>
+              <w:left w:val="single" w:sz="4" w:space="0" w:color="auto"/>
+              <w:bottom w:val="single" w:sz="4" w:space="0" w:color="auto"/>
+              <w:right w:val="single" w:sz="4" w:space="0" w:color="auto"/>
+            </w:tcBorders>
+            <w:shd w:val="clear" w:color="auto" w:fill="auto"/>
+            <w:vAlign w:val="center"/>
+          </w:tcPr>
+          <w:p>
+            <w:pPr>
+              <w:spacing w:after="0" w:line="240" w:lineRule="auto"/>
+              <w:rPr>
+                <w:rFonts w:ascii="Calibri" w:eastAsia="Times New Roman" w:hAnsi="Calibri" w:cs="Calibri"/>
+                <w:sz w:val="20"/>
+                <w:szCs w:val="20"/>
+              </w:rPr>
+            </w:pPr>
+            <w:r>
+              <w:rPr>
+                <w:rFonts w:ascii="Calibri" w:eastAsia="Times New Roman" w:hAnsi="Calibri" w:cs="Calibri"/>
+                <w:b/>
+                <w:sz w:val="20"/>
+                <w:szCs w:val="20"/>
+              </w:rPr>
+              <w:t>Attributes</w:t>
+            </w:r>
+          </w:p>
+        </w:tc>
+        <w:tc>
+          <w:tcPr>
+            <w:tcW w:w="742" w:type="dxa"/>
+            <w:gridSpan w:val="2"/>
+            <w:tcBorders>
+              <w:top w:val="single" w:sz="4" w:space="0" w:color="auto"/>
+              <w:left w:val="single" w:sz="4" w:space="0" w:color="auto"/>
+              <w:bottom w:val="single" w:sz="4" w:space="0" w:color="auto"/>
+              <w:right w:val="single" w:sz="4" w:space="0" w:color="auto"/>
+            </w:tcBorders>
+            <w:shd w:val="clear" w:color="auto" w:fill="auto"/>
+            <w:vAlign w:val="center"/>
+          </w:tcPr>
+          <w:p>
+            <w:pPr>
+              <w:spacing w:after="0" w:line="240" w:lineRule="auto"/>
+              <w:rPr>
+                <w:rFonts w:ascii="Calibri" w:eastAsia="Times New Roman" w:hAnsi="Calibri" w:cs="Calibri"/>
+                <w:sz w:val="20"/>
+                <w:szCs w:val="20"/>
+              </w:rPr>
+            </w:pPr>
+            <w:r>
+              <w:rPr>
+                <w:rFonts w:ascii="Calibri" w:eastAsia="Times New Roman" w:hAnsi="Calibri" w:cs="Calibri"/>
+                <w:b/>
+                <w:sz w:val="20"/>
+                <w:szCs w:val="20"/>
+              </w:rPr>
+              <w:t>FRID</w:t>
+            </w:r>
+          </w:p>
+        </w:tc>
+        <w:tc>
+          <w:tcPr>
+            <w:tcW w:w="2072" w:type="dxa"/>
+            <w:gridSpan w:val="3"/>
+            <w:tcBorders>
+              <w:top w:val="single" w:sz="4" w:space="0" w:color="auto"/>
+              <w:left w:val="single" w:sz="4" w:space="0" w:color="auto"/>
+              <w:bottom w:val="single" w:sz="4" w:space="0" w:color="auto"/>
+              <w:right w:val="single" w:sz="4" w:space="0" w:color="auto"/>
+            </w:tcBorders>
+            <w:shd w:val="clear" w:color="auto" w:fill="auto"/>
+            <w:vAlign w:val="center"/>
+          </w:tcPr>
+          <w:p>
+            <w:pPr>
+              <w:spacing w:after="0" w:line="240" w:lineRule="auto"/>
+              <w:rPr>
+                <w:rFonts w:ascii="Calibri" w:eastAsia="Times New Roman" w:hAnsi="Calibri" w:cs="Calibri"/>
+                <w:sz w:val="20"/>
+                <w:szCs w:val="20"/>
+              </w:rPr>
+            </w:pPr>
+            <w:r>
+              <w:rPr>
+                <w:rFonts w:ascii="Calibri" w:eastAsia="Times New Roman" w:hAnsi="Calibri" w:cs="Calibri"/>
+                <w:b/>
+                <w:sz w:val="20"/>
+                <w:szCs w:val="20"/>
+              </w:rPr>
+              <w:t>FOID</w:t>
+            </w:r>
+          </w:p>
+        </w:tc>
+        <w:tc>
+          <w:tcPr>
+            <w:tcW w:w="774" w:type="dxa"/>
+            <w:tcBorders>
+              <w:top w:val="single" w:sz="4" w:space="0" w:color="auto"/>
+              <w:left w:val="single" w:sz="4" w:space="0" w:color="auto"/>
+              <w:bottom w:val="single" w:sz="4" w:space="0" w:color="auto"/>
+              <w:right w:val="single" w:sz="4" w:space="0" w:color="auto"/>
+            </w:tcBorders>
+            <w:shd w:val="clear" w:color="auto" w:fill="auto"/>
+            <w:vAlign w:val="center"/>
+          </w:tcPr>
+          <w:p>
+            <w:pPr>
+              <w:spacing w:after="0" w:line="240" w:lineRule="auto"/>
+              <w:rPr>
+                <w:rFonts w:ascii="Calibri" w:eastAsia="Times New Roman" w:hAnsi="Calibri" w:cs="Calibri"/>
+                <w:sz w:val="20"/>
+                <w:szCs w:val="20"/>
+              </w:rPr>
+            </w:pPr>
+            <w:r>
+              <w:rPr>
+                <w:rFonts w:ascii="Calibri" w:eastAsia="Times New Roman" w:hAnsi="Calibri" w:cs="Calibri"/>
+                <w:b/>
+                <w:sz w:val="20"/>
+                <w:szCs w:val="20"/>
+              </w:rPr>
+              <w:t>VRID</w:t>
+            </w:r>
+          </w:p>
+        </w:tc>
+      </w:tr>
+      <w:tr>
+        <w:trPr>
+          <w:trHeight w:val="300"/>
+          <w:jc w:val="center"/>
+        </w:trPr>
+        <w:tc>
+          <w:tcPr>
+            <w:tcW w:w="2571" w:type="dxa"/>
+            <w:gridSpan w:val="2"/>
+            <w:tcBorders>
+              <w:top w:val="single" w:sz="4" w:space="0" w:color="auto"/>
+              <w:left w:val="single" w:sz="4" w:space="0" w:color="auto"/>
+              <w:bottom w:val="single" w:sz="4" w:space="0" w:color="auto"/>
+              <w:right w:val="single" w:sz="4" w:space="0" w:color="auto"/>
+            </w:tcBorders>
+            <w:shd w:val="clear" w:color="auto" w:fill="auto"/>
+            <w:noWrap/>
+            <w:vAlign w:val="center"/>
+          </w:tcPr>
+          <w:p>
+            <w:pPr>
+              <w:spacing w:after="0" w:line="240" w:lineRule="auto"/>
+              <w:rPr>
+                <w:rFonts w:ascii="Calibri" w:eastAsia="Times New Roman" w:hAnsi="Calibri" w:cs="Calibri"/>
+                <w:sz w:val="20"/>
+                <w:szCs w:val="20"/>
+              </w:rPr>
+            </w:pPr>
+            <w:r>
+              <w:rPr>
+                <w:rFonts w:ascii="Calibri" w:eastAsia="Times New Roman" w:hAnsi="Calibri" w:cs="Calibri"/>
+                <w:sz w:val="20"/>
+                <w:szCs w:val="20"/>
+              </w:rPr>
+              <w:t>-</w:t>
+            </w:r>
+          </w:p>
+        </w:tc>
+        <w:tc>
+          <w:tcPr>
+            <w:tcW w:w="1260" w:type="dxa"/>
+            <w:tcBorders>
+              <w:top w:val="single" w:sz="4" w:space="0" w:color="auto"/>
+              <w:left w:val="single" w:sz="4" w:space="0" w:color="auto"/>
+              <w:bottom w:val="single" w:sz="4" w:space="0" w:color="auto"/>
+              <w:right w:val="single" w:sz="4" w:space="0" w:color="auto"/>
+            </w:tcBorders>
+            <w:shd w:val="clear" w:color="auto" w:fill="auto"/>
+            <w:vAlign w:val="center"/>
+          </w:tcPr>
+          <w:p>
+            <w:pPr>
+              <w:spacing w:after="0" w:line="240" w:lineRule="auto"/>
+              <w:rPr>
+                <w:rFonts w:ascii="Calibri" w:eastAsia="Times New Roman" w:hAnsi="Calibri" w:cs="Calibri"/>
+                <w:sz w:val="20"/>
+                <w:szCs w:val="20"/>
+              </w:rPr>
+            </w:pPr>
+            <w:r>
+              <w:rPr>
+                <w:rFonts w:ascii="Calibri" w:eastAsia="Times New Roman" w:hAnsi="Calibri" w:cs="Calibri"/>
+                <w:sz w:val="20"/>
+                <w:szCs w:val="20"/>
+              </w:rPr>
+              <w:t>SOUNDG</w:t>
+            </w:r>
+          </w:p>
+        </w:tc>
+        <w:tc>
+          <w:tcPr>
+            <w:tcW w:w="3093" w:type="dxa"/>
+            <w:gridSpan w:val="2"/>
+            <w:tcBorders>
+              <w:top w:val="single" w:sz="4" w:space="0" w:color="auto"/>
+              <w:left w:val="single" w:sz="4" w:space="0" w:color="auto"/>
+              <w:bottom w:val="single" w:sz="4" w:space="0" w:color="auto"/>
+              <w:right w:val="single" w:sz="4" w:space="0" w:color="auto"/>
+            </w:tcBorders>
+            <w:shd w:val="clear" w:color="auto" w:fill="auto"/>
+            <w:vAlign w:val="center"/>
+          </w:tcPr>
+          <w:p>
+            <w:pPr>
+              <w:spacing w:after="0" w:line="240" w:lineRule="auto"/>
+              <w:rPr>
+                <w:rFonts w:ascii="Calibri" w:eastAsia="Times New Roman" w:hAnsi="Calibri" w:cs="Calibri"/>
+                <w:sz w:val="20"/>
+                <w:szCs w:val="20"/>
+              </w:rPr>
+            </w:pPr>
+          </w:p>
+        </w:tc>
+        <w:tc>
+          <w:tcPr>
+            <w:tcW w:w="742" w:type="dxa"/>
+            <w:gridSpan w:val="2"/>
+            <w:tcBorders>
+              <w:top w:val="single" w:sz="4" w:space="0" w:color="auto"/>
+              <w:left w:val="single" w:sz="4" w:space="0" w:color="auto"/>
+              <w:bottom w:val="single" w:sz="4" w:space="0" w:color="auto"/>
+              <w:right w:val="single" w:sz="4" w:space="0" w:color="auto"/>
+            </w:tcBorders>
+            <w:shd w:val="clear" w:color="auto" w:fill="auto"/>
+            <w:vAlign w:val="center"/>
+          </w:tcPr>
+          <w:p>
+            <w:pPr>
+              <w:spacing w:after="0" w:line="240" w:lineRule="auto"/>
+              <w:rPr>
+                <w:rFonts w:ascii="Calibri" w:eastAsia="Times New Roman" w:hAnsi="Calibri" w:cs="Calibri"/>
+                <w:sz w:val="20"/>
+                <w:szCs w:val="20"/>
+              </w:rPr>
+            </w:pPr>
+            <w:r>
+              <w:rPr>
+                <w:rFonts w:ascii="Calibri" w:eastAsia="Times New Roman" w:hAnsi="Calibri" w:cs="Calibri"/>
+                <w:sz w:val="20"/>
+                <w:szCs w:val="20"/>
+              </w:rPr>
+              <w:t>FE-51</w:t>
+            </w:r>
+          </w:p>
+        </w:tc>
+        <w:tc>
+          <w:tcPr>
+            <w:tcW w:w="2072" w:type="dxa"/>
+            <w:gridSpan w:val="3"/>
+            <w:tcBorders>
+              <w:top w:val="single" w:sz="4" w:space="0" w:color="auto"/>
+              <w:left w:val="single" w:sz="4" w:space="0" w:color="auto"/>
+              <w:bottom w:val="single" w:sz="4" w:space="0" w:color="auto"/>
+              <w:right w:val="single" w:sz="4" w:space="0" w:color="auto"/>
+            </w:tcBorders>
+            <w:shd w:val="clear" w:color="auto" w:fill="auto"/>
+            <w:vAlign w:val="center"/>
+          </w:tcPr>
+          <w:p>
+            <w:pPr>
+              <w:spacing w:after="0" w:line="240" w:lineRule="auto"/>
+              <w:rPr>
+                <w:rFonts w:ascii="Calibri" w:eastAsia="Times New Roman" w:hAnsi="Calibri" w:cs="Calibri"/>
+                <w:sz w:val="20"/>
+                <w:szCs w:val="20"/>
+              </w:rPr>
+            </w:pPr>
+            <w:r>
+              <w:rPr>
+                <w:rFonts w:ascii="Calibri" w:eastAsia="Times New Roman" w:hAnsi="Calibri" w:cs="Calibri"/>
+                <w:sz w:val="20"/>
+                <w:szCs w:val="20"/>
+              </w:rPr>
+              <w:t>AA 0000000229 00001</w:t>
+            </w:r>
+          </w:p>
+        </w:tc>
+        <w:tc>
+          <w:tcPr>
+            <w:tcW w:w="774" w:type="dxa"/>
+            <w:tcBorders>
+              <w:top w:val="single" w:sz="4" w:space="0" w:color="auto"/>
+              <w:left w:val="single" w:sz="4" w:space="0" w:color="auto"/>
+              <w:bottom w:val="single" w:sz="4" w:space="0" w:color="auto"/>
+              <w:right w:val="single" w:sz="4" w:space="0" w:color="auto"/>
+            </w:tcBorders>
+            <w:shd w:val="clear" w:color="auto" w:fill="auto"/>
+            <w:vAlign w:val="center"/>
+          </w:tcPr>
+          <w:p>
+            <w:pPr>
+              <w:spacing w:after="0" w:line="240" w:lineRule="auto"/>
+              <w:rPr>
+                <w:rFonts w:ascii="Calibri" w:eastAsia="Times New Roman" w:hAnsi="Calibri" w:cs="Calibri"/>
+                <w:sz w:val="20"/>
+                <w:szCs w:val="20"/>
+              </w:rPr>
+            </w:pPr>
+            <w:r>
+              <w:rPr>
+                <w:rFonts w:ascii="Calibri" w:eastAsia="Times New Roman" w:hAnsi="Calibri" w:cs="Calibri"/>
+                <w:sz w:val="20"/>
+                <w:szCs w:val="20"/>
+              </w:rPr>
+              <w:t>VE-13</w:t>
+            </w:r>
+          </w:p>
+        </w:tc>
+      </w:tr>
+      <w:tr>
+        <w:trPr>
+          <w:trHeight w:val="300"/>
+          <w:jc w:val="center"/>
+        </w:trPr>
+        <w:tc>
+          <w:tcPr>
             <w:tcW w:w="2249" w:type="dxa"/>
             <w:tcBorders>
               <w:top w:val="single" w:sz="4" w:space="0" w:color="auto"/>
@@ -4932,24 +3496,24 @@
               <w:bottom w:val="single" w:sz="4" w:space="0" w:color="auto"/>
               <w:right w:val="single" w:sz="4" w:space="0" w:color="auto"/>
             </w:tcBorders>
-            <w:noWrap/>
-            <w:vAlign w:val="center"/>
-            <w:hideMark/>
-          </w:tcPr>
-          <w:p>
-            <w:pPr>
-              <w:spacing w:after="0" w:line="240" w:lineRule="auto"/>
-              <w:rPr>
-                <w:rFonts w:ascii="Calibri" w:eastAsia="Times New Roman" w:hAnsi="Calibri" w:cs="Calibri"/>
-                <w:sz w:val="20"/>
-                <w:szCs w:val="20"/>
-              </w:rPr>
-            </w:pPr>
-            <w:r>
-              <w:rPr>
-                <w:rFonts w:ascii="Calibri" w:eastAsia="Times New Roman" w:hAnsi="Calibri" w:cs="Calibri"/>
-                <w:b/>
-                <w:bCs/>
+            <w:shd w:val="clear" w:color="auto" w:fill="auto"/>
+            <w:noWrap/>
+            <w:vAlign w:val="center"/>
+          </w:tcPr>
+          <w:p>
+            <w:pPr>
+              <w:spacing w:after="0" w:line="240" w:lineRule="auto"/>
+              <w:rPr>
+                <w:rFonts w:ascii="Calibri" w:eastAsia="Times New Roman" w:hAnsi="Calibri" w:cs="Calibri"/>
+                <w:b/>
+                <w:sz w:val="20"/>
+                <w:szCs w:val="20"/>
+              </w:rPr>
+            </w:pPr>
+            <w:r>
+              <w:rPr>
+                <w:rFonts w:ascii="Calibri" w:eastAsia="Times New Roman" w:hAnsi="Calibri" w:cs="Calibri"/>
+                <w:b/>
                 <w:sz w:val="20"/>
                 <w:szCs w:val="20"/>
               </w:rPr>
@@ -4967,26 +3531,19 @@
               <w:bottom w:val="single" w:sz="4" w:space="0" w:color="auto"/>
               <w:right w:val="single" w:sz="4" w:space="0" w:color="auto"/>
             </w:tcBorders>
-            <w:noWrap/>
-            <w:vAlign w:val="center"/>
-          </w:tcPr>
-          <w:p>
-            <w:pPr>
-              <w:spacing w:after="0" w:line="240" w:lineRule="auto"/>
-              <w:rPr>
-                <w:rFonts w:ascii="Calibri" w:eastAsia="Times New Roman" w:hAnsi="Calibri" w:cs="Calibri"/>
-                <w:sz w:val="20"/>
-                <w:szCs w:val="20"/>
-              </w:rPr>
-            </w:pPr>
-            <w:r>
-              <w:rPr>
-                <w:rFonts w:ascii="Calibri" w:eastAsia="Times New Roman" w:hAnsi="Calibri" w:cs="Calibri"/>
-                <w:sz w:val="20"/>
-                <w:szCs w:val="20"/>
-              </w:rPr>
-              <w:t xml:space="preserve">  </w:t>
-            </w:r>
+            <w:shd w:val="clear" w:color="auto" w:fill="auto"/>
+            <w:noWrap/>
+            <w:vAlign w:val="center"/>
+          </w:tcPr>
+          <w:p>
+            <w:pPr>
+              <w:spacing w:after="0" w:line="240" w:lineRule="auto"/>
+              <w:rPr>
+                <w:rFonts w:ascii="Calibri" w:eastAsia="Times New Roman" w:hAnsi="Calibri" w:cs="Calibri"/>
+                <w:sz w:val="20"/>
+                <w:szCs w:val="20"/>
+              </w:rPr>
+            </w:pPr>
           </w:p>
           <w:p>
             <w:pPr>
@@ -5003,10 +3560,10 @@
                 <w:lang w:val="en-GB" w:eastAsia="en-GB"/>
               </w:rPr>
               <w:drawing>
-                <wp:inline distT="0" distB="0" distL="0" distR="0" wp14:anchorId="7C2A6A86" wp14:editId="0245989C">
-                  <wp:extent cx="4772025" cy="742950"/>
-                  <wp:effectExtent l="0" t="0" r="9525" b="0"/>
-                  <wp:docPr id="6" name="Picture 6"/>
+                <wp:inline distT="0" distB="0" distL="0" distR="0" wp14:anchorId="477F4CEB" wp14:editId="411AD415">
+                  <wp:extent cx="2351749" cy="857250"/>
+                  <wp:effectExtent l="0" t="0" r="0" b="0"/>
+                  <wp:docPr id="5" name="Picture 5"/>
                   <wp:cNvGraphicFramePr>
                     <a:graphicFrameLocks xmlns:a="http://schemas.openxmlformats.org/drawingml/2006/main" noChangeAspect="1"/>
                   </wp:cNvGraphicFramePr>
@@ -5026,6 +3583,1698 @@
                         <pic:spPr>
                           <a:xfrm>
                             <a:off x="0" y="0"/>
+                            <a:ext cx="2364172" cy="861778"/>
+                          </a:xfrm>
+                          <a:prstGeom prst="rect">
+                            <a:avLst/>
+                          </a:prstGeom>
+                        </pic:spPr>
+                      </pic:pic>
+                    </a:graphicData>
+                  </a:graphic>
+                </wp:inline>
+              </w:drawing>
+            </w:r>
+          </w:p>
+          <w:p>
+            <w:pPr>
+              <w:spacing w:after="0" w:line="240" w:lineRule="auto"/>
+              <w:rPr>
+                <w:rFonts w:ascii="Calibri" w:eastAsia="Times New Roman" w:hAnsi="Calibri" w:cs="Calibri"/>
+                <w:sz w:val="20"/>
+                <w:szCs w:val="20"/>
+              </w:rPr>
+            </w:pPr>
+          </w:p>
+        </w:tc>
+      </w:tr>
+      <w:tr>
+        <w:trPr>
+          <w:trHeight w:val="300"/>
+          <w:jc w:val="center"/>
+        </w:trPr>
+        <w:tc>
+          <w:tcPr>
+            <w:tcW w:w="2249" w:type="dxa"/>
+            <w:tcBorders>
+              <w:top w:val="single" w:sz="4" w:space="0" w:color="auto"/>
+              <w:left w:val="single" w:sz="4" w:space="0" w:color="auto"/>
+              <w:bottom w:val="single" w:sz="4" w:space="0" w:color="auto"/>
+              <w:right w:val="single" w:sz="4" w:space="0" w:color="auto"/>
+            </w:tcBorders>
+            <w:shd w:val="clear" w:color="auto" w:fill="auto"/>
+            <w:noWrap/>
+            <w:vAlign w:val="center"/>
+          </w:tcPr>
+          <w:p>
+            <w:pPr>
+              <w:spacing w:after="0" w:line="240" w:lineRule="auto"/>
+              <w:rPr>
+                <w:rFonts w:ascii="Calibri" w:eastAsia="Times New Roman" w:hAnsi="Calibri" w:cs="Calibri"/>
+                <w:b/>
+                <w:sz w:val="20"/>
+                <w:szCs w:val="20"/>
+              </w:rPr>
+            </w:pPr>
+            <w:r>
+              <w:rPr>
+                <w:rFonts w:ascii="Calibri" w:eastAsia="Times New Roman" w:hAnsi="Calibri" w:cs="Calibri"/>
+                <w:b/>
+                <w:sz w:val="20"/>
+                <w:szCs w:val="20"/>
+              </w:rPr>
+              <w:t>Expected Test Results</w:t>
+            </w:r>
+          </w:p>
+        </w:tc>
+        <w:tc>
+          <w:tcPr>
+            <w:tcW w:w="8263" w:type="dxa"/>
+            <w:gridSpan w:val="10"/>
+            <w:tcBorders>
+              <w:top w:val="single" w:sz="4" w:space="0" w:color="auto"/>
+              <w:left w:val="nil"/>
+              <w:bottom w:val="single" w:sz="4" w:space="0" w:color="auto"/>
+              <w:right w:val="single" w:sz="4" w:space="0" w:color="auto"/>
+            </w:tcBorders>
+            <w:shd w:val="clear" w:color="auto" w:fill="auto"/>
+            <w:noWrap/>
+            <w:vAlign w:val="center"/>
+          </w:tcPr>
+          <w:p>
+            <w:pPr>
+              <w:spacing w:after="0" w:line="240" w:lineRule="auto"/>
+              <w:rPr>
+                <w:rFonts w:ascii="Calibri" w:eastAsia="Times New Roman" w:hAnsi="Calibri" w:cs="Calibri"/>
+                <w:sz w:val="20"/>
+                <w:szCs w:val="20"/>
+              </w:rPr>
+            </w:pPr>
+            <w:r>
+              <w:rPr>
+                <w:rFonts w:ascii="Calibri" w:eastAsia="Times New Roman" w:hAnsi="Calibri" w:cs="Calibri"/>
+                <w:sz w:val="20"/>
+                <w:szCs w:val="20"/>
+              </w:rPr>
+              <w:t>26a: An error “</w:t>
+            </w:r>
+            <w:r>
+              <w:rPr>
+                <w:rFonts w:ascii="Calibri" w:hAnsi="Calibri" w:cs="Calibri"/>
+                <w:sz w:val="20"/>
+                <w:szCs w:val="20"/>
+              </w:rPr>
+              <w:t xml:space="preserve">Subfield value does not conform to S-57 format specification” </w:t>
+            </w:r>
+            <w:proofErr w:type="gramStart"/>
+            <w:r>
+              <w:rPr>
+                <w:rFonts w:ascii="Calibri" w:hAnsi="Calibri" w:cs="Calibri"/>
+                <w:sz w:val="20"/>
+                <w:szCs w:val="20"/>
+              </w:rPr>
+              <w:t>should be triggered</w:t>
+            </w:r>
+            <w:proofErr w:type="gramEnd"/>
+            <w:r>
+              <w:rPr>
+                <w:rFonts w:ascii="Calibri" w:hAnsi="Calibri" w:cs="Calibri"/>
+                <w:sz w:val="20"/>
+                <w:szCs w:val="20"/>
+              </w:rPr>
+              <w:t>.</w:t>
+            </w:r>
+          </w:p>
+        </w:tc>
+      </w:tr>
+      <w:tr>
+        <w:trPr>
+          <w:trHeight w:val="300"/>
+          <w:jc w:val="center"/>
+        </w:trPr>
+        <w:tc>
+          <w:tcPr>
+            <w:tcW w:w="2249" w:type="dxa"/>
+            <w:tcBorders>
+              <w:top w:val="single" w:sz="4" w:space="0" w:color="auto"/>
+              <w:left w:val="single" w:sz="4" w:space="0" w:color="auto"/>
+              <w:bottom w:val="single" w:sz="4" w:space="0" w:color="auto"/>
+              <w:right w:val="single" w:sz="4" w:space="0" w:color="auto"/>
+            </w:tcBorders>
+            <w:shd w:val="clear" w:color="auto" w:fill="auto"/>
+            <w:noWrap/>
+            <w:vAlign w:val="center"/>
+          </w:tcPr>
+          <w:p>
+            <w:pPr>
+              <w:spacing w:after="0" w:line="240" w:lineRule="auto"/>
+              <w:rPr>
+                <w:rFonts w:ascii="Calibri" w:eastAsia="Times New Roman" w:hAnsi="Calibri" w:cs="Calibri"/>
+                <w:b/>
+                <w:sz w:val="20"/>
+                <w:szCs w:val="20"/>
+              </w:rPr>
+            </w:pPr>
+            <w:r>
+              <w:rPr>
+                <w:rFonts w:ascii="Calibri" w:eastAsia="Times New Roman" w:hAnsi="Calibri" w:cs="Calibri"/>
+                <w:b/>
+                <w:sz w:val="20"/>
+                <w:szCs w:val="20"/>
+              </w:rPr>
+              <w:t>Secondary Critical Errors</w:t>
+            </w:r>
+          </w:p>
+        </w:tc>
+        <w:tc>
+          <w:tcPr>
+            <w:tcW w:w="8263" w:type="dxa"/>
+            <w:gridSpan w:val="10"/>
+            <w:tcBorders>
+              <w:top w:val="single" w:sz="4" w:space="0" w:color="auto"/>
+              <w:left w:val="nil"/>
+              <w:bottom w:val="single" w:sz="4" w:space="0" w:color="auto"/>
+              <w:right w:val="single" w:sz="4" w:space="0" w:color="auto"/>
+            </w:tcBorders>
+            <w:shd w:val="clear" w:color="auto" w:fill="auto"/>
+            <w:noWrap/>
+            <w:vAlign w:val="center"/>
+          </w:tcPr>
+          <w:p>
+            <w:pPr>
+              <w:spacing w:after="0" w:line="240" w:lineRule="auto"/>
+              <w:rPr>
+                <w:rFonts w:ascii="Calibri" w:eastAsia="Times New Roman" w:hAnsi="Calibri" w:cs="Calibri"/>
+                <w:sz w:val="20"/>
+                <w:szCs w:val="20"/>
+              </w:rPr>
+            </w:pPr>
+            <w:r>
+              <w:rPr>
+                <w:rFonts w:ascii="Calibri" w:eastAsia="Times New Roman" w:hAnsi="Calibri" w:cs="Calibri"/>
+                <w:sz w:val="20"/>
+                <w:szCs w:val="20"/>
+              </w:rPr>
+              <w:t>540a: Mandatory records, fields or subfields are not used</w:t>
+            </w:r>
+          </w:p>
+        </w:tc>
+      </w:tr>
+      <w:tr>
+        <w:trPr>
+          <w:trHeight w:val="300"/>
+          <w:jc w:val="center"/>
+        </w:trPr>
+        <w:tc>
+          <w:tcPr>
+            <w:tcW w:w="2249" w:type="dxa"/>
+            <w:tcBorders>
+              <w:top w:val="single" w:sz="4" w:space="0" w:color="auto"/>
+              <w:left w:val="single" w:sz="4" w:space="0" w:color="auto"/>
+              <w:bottom w:val="single" w:sz="4" w:space="0" w:color="auto"/>
+              <w:right w:val="single" w:sz="4" w:space="0" w:color="auto"/>
+            </w:tcBorders>
+            <w:shd w:val="clear" w:color="auto" w:fill="DEEAF6" w:themeFill="accent1" w:themeFillTint="33"/>
+            <w:noWrap/>
+            <w:vAlign w:val="center"/>
+          </w:tcPr>
+          <w:p>
+            <w:pPr>
+              <w:spacing w:after="0" w:line="240" w:lineRule="auto"/>
+              <w:rPr>
+                <w:rFonts w:ascii="Calibri" w:eastAsia="Times New Roman" w:hAnsi="Calibri" w:cs="Calibri"/>
+                <w:b/>
+                <w:sz w:val="20"/>
+                <w:szCs w:val="20"/>
+              </w:rPr>
+            </w:pPr>
+            <w:r>
+              <w:rPr>
+                <w:rFonts w:ascii="Calibri" w:eastAsia="Times New Roman" w:hAnsi="Calibri" w:cs="Calibri"/>
+                <w:b/>
+                <w:sz w:val="20"/>
+                <w:szCs w:val="20"/>
+              </w:rPr>
+              <w:t>Test Case No. 2</w:t>
+            </w:r>
+          </w:p>
+        </w:tc>
+        <w:tc>
+          <w:tcPr>
+            <w:tcW w:w="8263" w:type="dxa"/>
+            <w:gridSpan w:val="10"/>
+            <w:tcBorders>
+              <w:top w:val="single" w:sz="4" w:space="0" w:color="auto"/>
+              <w:left w:val="nil"/>
+              <w:bottom w:val="single" w:sz="4" w:space="0" w:color="auto"/>
+              <w:right w:val="single" w:sz="4" w:space="0" w:color="auto"/>
+            </w:tcBorders>
+            <w:shd w:val="clear" w:color="auto" w:fill="DEEAF6" w:themeFill="accent1" w:themeFillTint="33"/>
+            <w:noWrap/>
+            <w:vAlign w:val="center"/>
+          </w:tcPr>
+          <w:p>
+            <w:pPr>
+              <w:spacing w:after="0" w:line="240" w:lineRule="auto"/>
+              <w:rPr>
+                <w:rFonts w:ascii="Calibri" w:eastAsia="Times New Roman" w:hAnsi="Calibri" w:cs="Calibri"/>
+                <w:sz w:val="20"/>
+                <w:szCs w:val="20"/>
+              </w:rPr>
+            </w:pPr>
+            <w:r>
+              <w:rPr>
+                <w:rFonts w:ascii="Calibri" w:eastAsia="Times New Roman" w:hAnsi="Calibri" w:cs="Calibri"/>
+                <w:sz w:val="20"/>
+                <w:szCs w:val="20"/>
+              </w:rPr>
+              <w:t>Revised RUIN subfield in VRID</w:t>
+            </w:r>
+          </w:p>
+        </w:tc>
+      </w:tr>
+      <w:tr>
+        <w:trPr>
+          <w:trHeight w:val="300"/>
+          <w:jc w:val="center"/>
+        </w:trPr>
+        <w:tc>
+          <w:tcPr>
+            <w:tcW w:w="2571" w:type="dxa"/>
+            <w:gridSpan w:val="2"/>
+            <w:tcBorders>
+              <w:top w:val="single" w:sz="4" w:space="0" w:color="auto"/>
+              <w:left w:val="single" w:sz="4" w:space="0" w:color="auto"/>
+              <w:bottom w:val="single" w:sz="4" w:space="0" w:color="auto"/>
+              <w:right w:val="single" w:sz="4" w:space="0" w:color="auto"/>
+            </w:tcBorders>
+            <w:noWrap/>
+            <w:vAlign w:val="center"/>
+          </w:tcPr>
+          <w:p>
+            <w:pPr>
+              <w:spacing w:after="0" w:line="240" w:lineRule="auto"/>
+              <w:jc w:val="center"/>
+              <w:rPr>
+                <w:rFonts w:ascii="Calibri" w:eastAsia="Times New Roman" w:hAnsi="Calibri" w:cs="Calibri"/>
+                <w:sz w:val="20"/>
+                <w:szCs w:val="20"/>
+              </w:rPr>
+            </w:pPr>
+            <w:r>
+              <w:rPr>
+                <w:rFonts w:ascii="Calibri" w:eastAsia="Times New Roman" w:hAnsi="Calibri" w:cs="Calibri"/>
+                <w:b/>
+                <w:bCs/>
+                <w:sz w:val="20"/>
+                <w:szCs w:val="20"/>
+              </w:rPr>
+              <w:t>Location</w:t>
+            </w:r>
+          </w:p>
+        </w:tc>
+        <w:tc>
+          <w:tcPr>
+            <w:tcW w:w="1260" w:type="dxa"/>
+            <w:tcBorders>
+              <w:top w:val="single" w:sz="4" w:space="0" w:color="auto"/>
+              <w:left w:val="single" w:sz="4" w:space="0" w:color="auto"/>
+              <w:bottom w:val="single" w:sz="4" w:space="0" w:color="auto"/>
+              <w:right w:val="single" w:sz="4" w:space="0" w:color="auto"/>
+            </w:tcBorders>
+            <w:vAlign w:val="center"/>
+          </w:tcPr>
+          <w:p>
+            <w:pPr>
+              <w:spacing w:after="0" w:line="240" w:lineRule="auto"/>
+              <w:jc w:val="center"/>
+              <w:rPr>
+                <w:rFonts w:ascii="Calibri" w:eastAsia="Times New Roman" w:hAnsi="Calibri" w:cs="Calibri"/>
+                <w:sz w:val="20"/>
+                <w:szCs w:val="20"/>
+              </w:rPr>
+            </w:pPr>
+            <w:r>
+              <w:rPr>
+                <w:rFonts w:ascii="Calibri" w:eastAsia="Times New Roman" w:hAnsi="Calibri" w:cs="Calibri"/>
+                <w:b/>
+                <w:sz w:val="20"/>
+                <w:szCs w:val="20"/>
+              </w:rPr>
+              <w:t>Feature</w:t>
+            </w:r>
+          </w:p>
+        </w:tc>
+        <w:tc>
+          <w:tcPr>
+            <w:tcW w:w="3093" w:type="dxa"/>
+            <w:gridSpan w:val="2"/>
+            <w:tcBorders>
+              <w:top w:val="single" w:sz="4" w:space="0" w:color="auto"/>
+              <w:left w:val="single" w:sz="4" w:space="0" w:color="auto"/>
+              <w:bottom w:val="single" w:sz="4" w:space="0" w:color="auto"/>
+              <w:right w:val="single" w:sz="4" w:space="0" w:color="auto"/>
+            </w:tcBorders>
+            <w:vAlign w:val="center"/>
+          </w:tcPr>
+          <w:p>
+            <w:pPr>
+              <w:spacing w:after="0" w:line="240" w:lineRule="auto"/>
+              <w:jc w:val="center"/>
+              <w:rPr>
+                <w:rFonts w:ascii="Calibri" w:eastAsia="Times New Roman" w:hAnsi="Calibri" w:cs="Calibri"/>
+                <w:sz w:val="20"/>
+                <w:szCs w:val="20"/>
+              </w:rPr>
+            </w:pPr>
+            <w:r>
+              <w:rPr>
+                <w:rFonts w:ascii="Calibri" w:eastAsia="Times New Roman" w:hAnsi="Calibri" w:cs="Calibri"/>
+                <w:b/>
+                <w:sz w:val="20"/>
+                <w:szCs w:val="20"/>
+              </w:rPr>
+              <w:t>Attributes</w:t>
+            </w:r>
+          </w:p>
+        </w:tc>
+        <w:tc>
+          <w:tcPr>
+            <w:tcW w:w="742" w:type="dxa"/>
+            <w:gridSpan w:val="2"/>
+            <w:tcBorders>
+              <w:top w:val="single" w:sz="4" w:space="0" w:color="auto"/>
+              <w:left w:val="single" w:sz="4" w:space="0" w:color="auto"/>
+              <w:bottom w:val="single" w:sz="4" w:space="0" w:color="auto"/>
+              <w:right w:val="single" w:sz="4" w:space="0" w:color="auto"/>
+            </w:tcBorders>
+            <w:vAlign w:val="center"/>
+          </w:tcPr>
+          <w:p>
+            <w:pPr>
+              <w:spacing w:after="0" w:line="240" w:lineRule="auto"/>
+              <w:jc w:val="center"/>
+              <w:rPr>
+                <w:rFonts w:ascii="Calibri" w:eastAsia="Times New Roman" w:hAnsi="Calibri" w:cs="Calibri"/>
+                <w:sz w:val="20"/>
+                <w:szCs w:val="20"/>
+              </w:rPr>
+            </w:pPr>
+            <w:r>
+              <w:rPr>
+                <w:rFonts w:ascii="Calibri" w:eastAsia="Times New Roman" w:hAnsi="Calibri" w:cs="Calibri"/>
+                <w:b/>
+                <w:sz w:val="20"/>
+                <w:szCs w:val="20"/>
+              </w:rPr>
+              <w:t>FRID</w:t>
+            </w:r>
+          </w:p>
+        </w:tc>
+        <w:tc>
+          <w:tcPr>
+            <w:tcW w:w="2072" w:type="dxa"/>
+            <w:gridSpan w:val="3"/>
+            <w:tcBorders>
+              <w:top w:val="single" w:sz="4" w:space="0" w:color="auto"/>
+              <w:left w:val="single" w:sz="4" w:space="0" w:color="auto"/>
+              <w:bottom w:val="single" w:sz="4" w:space="0" w:color="auto"/>
+              <w:right w:val="single" w:sz="4" w:space="0" w:color="auto"/>
+            </w:tcBorders>
+            <w:vAlign w:val="center"/>
+          </w:tcPr>
+          <w:p>
+            <w:pPr>
+              <w:spacing w:after="0" w:line="240" w:lineRule="auto"/>
+              <w:jc w:val="center"/>
+              <w:rPr>
+                <w:rFonts w:ascii="Calibri" w:eastAsia="Times New Roman" w:hAnsi="Calibri" w:cs="Calibri"/>
+                <w:sz w:val="20"/>
+                <w:szCs w:val="20"/>
+              </w:rPr>
+            </w:pPr>
+            <w:r>
+              <w:rPr>
+                <w:rFonts w:ascii="Calibri" w:eastAsia="Times New Roman" w:hAnsi="Calibri" w:cs="Calibri"/>
+                <w:b/>
+                <w:sz w:val="20"/>
+                <w:szCs w:val="20"/>
+              </w:rPr>
+              <w:t>FOID</w:t>
+            </w:r>
+          </w:p>
+        </w:tc>
+        <w:tc>
+          <w:tcPr>
+            <w:tcW w:w="774" w:type="dxa"/>
+            <w:tcBorders>
+              <w:top w:val="single" w:sz="4" w:space="0" w:color="auto"/>
+              <w:left w:val="single" w:sz="4" w:space="0" w:color="auto"/>
+              <w:bottom w:val="single" w:sz="4" w:space="0" w:color="auto"/>
+              <w:right w:val="single" w:sz="4" w:space="0" w:color="auto"/>
+            </w:tcBorders>
+            <w:vAlign w:val="center"/>
+          </w:tcPr>
+          <w:p>
+            <w:pPr>
+              <w:spacing w:after="0" w:line="240" w:lineRule="auto"/>
+              <w:jc w:val="center"/>
+              <w:rPr>
+                <w:rFonts w:ascii="Calibri" w:eastAsia="Times New Roman" w:hAnsi="Calibri" w:cs="Calibri"/>
+                <w:sz w:val="20"/>
+                <w:szCs w:val="20"/>
+              </w:rPr>
+            </w:pPr>
+            <w:r>
+              <w:rPr>
+                <w:rFonts w:ascii="Calibri" w:eastAsia="Times New Roman" w:hAnsi="Calibri" w:cs="Calibri"/>
+                <w:b/>
+                <w:sz w:val="20"/>
+                <w:szCs w:val="20"/>
+              </w:rPr>
+              <w:t>VRID</w:t>
+            </w:r>
+          </w:p>
+        </w:tc>
+      </w:tr>
+      <w:tr>
+        <w:trPr>
+          <w:trHeight w:val="300"/>
+          <w:jc w:val="center"/>
+        </w:trPr>
+        <w:tc>
+          <w:tcPr>
+            <w:tcW w:w="2571" w:type="dxa"/>
+            <w:gridSpan w:val="2"/>
+            <w:tcBorders>
+              <w:top w:val="single" w:sz="4" w:space="0" w:color="auto"/>
+              <w:left w:val="single" w:sz="4" w:space="0" w:color="auto"/>
+              <w:bottom w:val="single" w:sz="4" w:space="0" w:color="auto"/>
+              <w:right w:val="single" w:sz="4" w:space="0" w:color="auto"/>
+            </w:tcBorders>
+            <w:noWrap/>
+            <w:vAlign w:val="center"/>
+          </w:tcPr>
+          <w:p>
+            <w:pPr>
+              <w:spacing w:after="0" w:line="240" w:lineRule="auto"/>
+              <w:rPr>
+                <w:rFonts w:ascii="Calibri" w:eastAsia="Times New Roman" w:hAnsi="Calibri" w:cs="Calibri"/>
+                <w:sz w:val="20"/>
+                <w:szCs w:val="20"/>
+              </w:rPr>
+            </w:pPr>
+            <w:r>
+              <w:rPr>
+                <w:rFonts w:ascii="Calibri" w:eastAsia="Times New Roman" w:hAnsi="Calibri" w:cs="Calibri"/>
+                <w:sz w:val="20"/>
+                <w:szCs w:val="20"/>
+              </w:rPr>
+              <w:t>-</w:t>
+            </w:r>
+          </w:p>
+        </w:tc>
+        <w:tc>
+          <w:tcPr>
+            <w:tcW w:w="1260" w:type="dxa"/>
+            <w:tcBorders>
+              <w:top w:val="single" w:sz="4" w:space="0" w:color="auto"/>
+              <w:left w:val="single" w:sz="4" w:space="0" w:color="auto"/>
+              <w:bottom w:val="single" w:sz="4" w:space="0" w:color="auto"/>
+              <w:right w:val="single" w:sz="4" w:space="0" w:color="auto"/>
+            </w:tcBorders>
+            <w:vAlign w:val="center"/>
+          </w:tcPr>
+          <w:p>
+            <w:pPr>
+              <w:spacing w:after="0" w:line="240" w:lineRule="auto"/>
+              <w:rPr>
+                <w:rFonts w:ascii="Calibri" w:eastAsia="Times New Roman" w:hAnsi="Calibri" w:cs="Calibri"/>
+                <w:sz w:val="20"/>
+                <w:szCs w:val="20"/>
+              </w:rPr>
+            </w:pPr>
+            <w:r>
+              <w:rPr>
+                <w:rFonts w:ascii="Calibri" w:eastAsia="Times New Roman" w:hAnsi="Calibri" w:cs="Calibri"/>
+                <w:sz w:val="20"/>
+                <w:szCs w:val="20"/>
+              </w:rPr>
+              <w:t>-</w:t>
+            </w:r>
+          </w:p>
+        </w:tc>
+        <w:tc>
+          <w:tcPr>
+            <w:tcW w:w="3093" w:type="dxa"/>
+            <w:gridSpan w:val="2"/>
+            <w:tcBorders>
+              <w:top w:val="single" w:sz="4" w:space="0" w:color="auto"/>
+              <w:left w:val="single" w:sz="4" w:space="0" w:color="auto"/>
+              <w:bottom w:val="single" w:sz="4" w:space="0" w:color="auto"/>
+              <w:right w:val="single" w:sz="4" w:space="0" w:color="auto"/>
+            </w:tcBorders>
+            <w:vAlign w:val="center"/>
+          </w:tcPr>
+          <w:p>
+            <w:pPr>
+              <w:spacing w:after="0" w:line="240" w:lineRule="auto"/>
+              <w:rPr>
+                <w:rFonts w:ascii="Calibri" w:eastAsia="Times New Roman" w:hAnsi="Calibri" w:cs="Calibri"/>
+                <w:sz w:val="20"/>
+                <w:szCs w:val="20"/>
+              </w:rPr>
+            </w:pPr>
+            <w:r>
+              <w:rPr>
+                <w:rFonts w:ascii="Calibri" w:eastAsia="Times New Roman" w:hAnsi="Calibri" w:cs="Calibri"/>
+                <w:sz w:val="20"/>
+                <w:szCs w:val="20"/>
+              </w:rPr>
+              <w:t>-</w:t>
+            </w:r>
+          </w:p>
+        </w:tc>
+        <w:tc>
+          <w:tcPr>
+            <w:tcW w:w="742" w:type="dxa"/>
+            <w:gridSpan w:val="2"/>
+            <w:tcBorders>
+              <w:top w:val="single" w:sz="4" w:space="0" w:color="auto"/>
+              <w:left w:val="single" w:sz="4" w:space="0" w:color="auto"/>
+              <w:bottom w:val="single" w:sz="4" w:space="0" w:color="auto"/>
+              <w:right w:val="single" w:sz="4" w:space="0" w:color="auto"/>
+            </w:tcBorders>
+            <w:vAlign w:val="center"/>
+          </w:tcPr>
+          <w:p>
+            <w:pPr>
+              <w:spacing w:after="0" w:line="240" w:lineRule="auto"/>
+              <w:rPr>
+                <w:rFonts w:ascii="Calibri" w:eastAsia="Times New Roman" w:hAnsi="Calibri" w:cs="Calibri"/>
+                <w:sz w:val="20"/>
+                <w:szCs w:val="20"/>
+              </w:rPr>
+            </w:pPr>
+            <w:r>
+              <w:rPr>
+                <w:rFonts w:ascii="Calibri" w:eastAsia="Times New Roman" w:hAnsi="Calibri" w:cs="Calibri"/>
+                <w:sz w:val="20"/>
+                <w:szCs w:val="20"/>
+              </w:rPr>
+              <w:t>-</w:t>
+            </w:r>
+          </w:p>
+        </w:tc>
+        <w:tc>
+          <w:tcPr>
+            <w:tcW w:w="2072" w:type="dxa"/>
+            <w:gridSpan w:val="3"/>
+            <w:tcBorders>
+              <w:top w:val="single" w:sz="4" w:space="0" w:color="auto"/>
+              <w:left w:val="single" w:sz="4" w:space="0" w:color="auto"/>
+              <w:bottom w:val="single" w:sz="4" w:space="0" w:color="auto"/>
+              <w:right w:val="single" w:sz="4" w:space="0" w:color="auto"/>
+            </w:tcBorders>
+            <w:vAlign w:val="center"/>
+          </w:tcPr>
+          <w:p>
+            <w:pPr>
+              <w:spacing w:after="0" w:line="240" w:lineRule="auto"/>
+              <w:rPr>
+                <w:rFonts w:ascii="Calibri" w:eastAsia="Times New Roman" w:hAnsi="Calibri" w:cs="Calibri"/>
+                <w:sz w:val="20"/>
+                <w:szCs w:val="20"/>
+              </w:rPr>
+            </w:pPr>
+            <w:r>
+              <w:rPr>
+                <w:rFonts w:ascii="Calibri" w:eastAsia="Times New Roman" w:hAnsi="Calibri" w:cs="Calibri"/>
+                <w:sz w:val="20"/>
+                <w:szCs w:val="20"/>
+              </w:rPr>
+              <w:t>-</w:t>
+            </w:r>
+          </w:p>
+        </w:tc>
+        <w:tc>
+          <w:tcPr>
+            <w:tcW w:w="774" w:type="dxa"/>
+            <w:tcBorders>
+              <w:top w:val="single" w:sz="4" w:space="0" w:color="auto"/>
+              <w:left w:val="single" w:sz="4" w:space="0" w:color="auto"/>
+              <w:bottom w:val="single" w:sz="4" w:space="0" w:color="auto"/>
+              <w:right w:val="single" w:sz="4" w:space="0" w:color="auto"/>
+            </w:tcBorders>
+            <w:vAlign w:val="center"/>
+          </w:tcPr>
+          <w:p>
+            <w:pPr>
+              <w:spacing w:after="0" w:line="240" w:lineRule="auto"/>
+              <w:rPr>
+                <w:rFonts w:ascii="Calibri" w:eastAsia="Times New Roman" w:hAnsi="Calibri" w:cs="Calibri"/>
+                <w:sz w:val="20"/>
+                <w:szCs w:val="20"/>
+              </w:rPr>
+            </w:pPr>
+            <w:r>
+              <w:rPr>
+                <w:rFonts w:ascii="Calibri" w:eastAsia="Times New Roman" w:hAnsi="Calibri" w:cs="Calibri"/>
+                <w:sz w:val="20"/>
+                <w:szCs w:val="20"/>
+              </w:rPr>
+              <w:t>VE-16</w:t>
+            </w:r>
+          </w:p>
+        </w:tc>
+      </w:tr>
+      <w:tr>
+        <w:trPr>
+          <w:trHeight w:val="300"/>
+          <w:jc w:val="center"/>
+        </w:trPr>
+        <w:tc>
+          <w:tcPr>
+            <w:tcW w:w="2249" w:type="dxa"/>
+            <w:tcBorders>
+              <w:top w:val="single" w:sz="4" w:space="0" w:color="auto"/>
+              <w:left w:val="single" w:sz="4" w:space="0" w:color="auto"/>
+              <w:bottom w:val="single" w:sz="4" w:space="0" w:color="auto"/>
+              <w:right w:val="single" w:sz="4" w:space="0" w:color="auto"/>
+            </w:tcBorders>
+            <w:noWrap/>
+            <w:vAlign w:val="center"/>
+            <w:hideMark/>
+          </w:tcPr>
+          <w:p>
+            <w:pPr>
+              <w:spacing w:after="0" w:line="240" w:lineRule="auto"/>
+              <w:rPr>
+                <w:rFonts w:ascii="Calibri" w:eastAsia="Times New Roman" w:hAnsi="Calibri" w:cs="Calibri"/>
+                <w:sz w:val="20"/>
+                <w:szCs w:val="20"/>
+              </w:rPr>
+            </w:pPr>
+            <w:r>
+              <w:rPr>
+                <w:rFonts w:ascii="Calibri" w:eastAsia="Times New Roman" w:hAnsi="Calibri" w:cs="Calibri"/>
+                <w:b/>
+                <w:bCs/>
+                <w:sz w:val="20"/>
+                <w:szCs w:val="20"/>
+              </w:rPr>
+              <w:t>ASCII</w:t>
+            </w:r>
+          </w:p>
+        </w:tc>
+        <w:tc>
+          <w:tcPr>
+            <w:tcW w:w="8263" w:type="dxa"/>
+            <w:gridSpan w:val="10"/>
+            <w:tcBorders>
+              <w:top w:val="single" w:sz="4" w:space="0" w:color="auto"/>
+              <w:left w:val="nil"/>
+              <w:bottom w:val="single" w:sz="4" w:space="0" w:color="auto"/>
+              <w:right w:val="single" w:sz="4" w:space="0" w:color="auto"/>
+            </w:tcBorders>
+            <w:noWrap/>
+            <w:vAlign w:val="center"/>
+          </w:tcPr>
+          <w:p>
+            <w:pPr>
+              <w:spacing w:after="0" w:line="240" w:lineRule="auto"/>
+              <w:rPr>
+                <w:rFonts w:ascii="Calibri" w:eastAsia="Times New Roman" w:hAnsi="Calibri" w:cs="Calibri"/>
+                <w:sz w:val="20"/>
+                <w:szCs w:val="20"/>
+              </w:rPr>
+            </w:pPr>
+          </w:p>
+          <w:p>
+            <w:pPr>
+              <w:spacing w:after="0" w:line="240" w:lineRule="auto"/>
+              <w:rPr>
+                <w:rFonts w:ascii="Calibri" w:eastAsia="Times New Roman" w:hAnsi="Calibri" w:cs="Calibri"/>
+                <w:sz w:val="20"/>
+                <w:szCs w:val="20"/>
+              </w:rPr>
+            </w:pPr>
+            <w:r>
+              <w:rPr>
+                <w:noProof/>
+                <w:lang w:val="en-GB" w:eastAsia="en-GB"/>
+              </w:rPr>
+              <w:drawing>
+                <wp:inline distT="0" distB="0" distL="0" distR="0" wp14:anchorId="070B9E2C" wp14:editId="16439A82">
+                  <wp:extent cx="2609850" cy="729101"/>
+                  <wp:effectExtent l="0" t="0" r="0" b="0"/>
+                  <wp:docPr id="4" name="Picture 4"/>
+                  <wp:cNvGraphicFramePr>
+                    <a:graphicFrameLocks xmlns:a="http://schemas.openxmlformats.org/drawingml/2006/main" noChangeAspect="1"/>
+                  </wp:cNvGraphicFramePr>
+                  <a:graphic xmlns:a="http://schemas.openxmlformats.org/drawingml/2006/main">
+                    <a:graphicData uri="http://schemas.openxmlformats.org/drawingml/2006/picture">
+                      <pic:pic xmlns:pic="http://schemas.openxmlformats.org/drawingml/2006/picture">
+                        <pic:nvPicPr>
+                          <pic:cNvPr id="1" name=""/>
+                          <pic:cNvPicPr/>
+                        </pic:nvPicPr>
+                        <pic:blipFill>
+                          <a:blip r:embed="rId10"/>
+                          <a:stretch>
+                            <a:fillRect/>
+                          </a:stretch>
+                        </pic:blipFill>
+                        <pic:spPr>
+                          <a:xfrm>
+                            <a:off x="0" y="0"/>
+                            <a:ext cx="2626988" cy="733889"/>
+                          </a:xfrm>
+                          <a:prstGeom prst="rect">
+                            <a:avLst/>
+                          </a:prstGeom>
+                        </pic:spPr>
+                      </pic:pic>
+                    </a:graphicData>
+                  </a:graphic>
+                </wp:inline>
+              </w:drawing>
+            </w:r>
+          </w:p>
+          <w:p>
+            <w:pPr>
+              <w:spacing w:after="0" w:line="240" w:lineRule="auto"/>
+              <w:rPr>
+                <w:rFonts w:ascii="Calibri" w:eastAsia="Times New Roman" w:hAnsi="Calibri" w:cs="Calibri"/>
+                <w:sz w:val="20"/>
+                <w:szCs w:val="20"/>
+              </w:rPr>
+            </w:pPr>
+          </w:p>
+        </w:tc>
+        <w:bookmarkStart w:id="0" w:name="_GoBack"/>
+        <w:bookmarkEnd w:id="0"/>
+      </w:tr>
+      <w:tr>
+        <w:trPr>
+          <w:trHeight w:val="300"/>
+          <w:jc w:val="center"/>
+        </w:trPr>
+        <w:tc>
+          <w:tcPr>
+            <w:tcW w:w="2249" w:type="dxa"/>
+            <w:tcBorders>
+              <w:top w:val="single" w:sz="4" w:space="0" w:color="auto"/>
+              <w:left w:val="single" w:sz="4" w:space="0" w:color="auto"/>
+              <w:bottom w:val="single" w:sz="4" w:space="0" w:color="auto"/>
+              <w:right w:val="single" w:sz="4" w:space="0" w:color="auto"/>
+            </w:tcBorders>
+            <w:noWrap/>
+            <w:vAlign w:val="center"/>
+          </w:tcPr>
+          <w:p>
+            <w:pPr>
+              <w:spacing w:after="0" w:line="240" w:lineRule="auto"/>
+              <w:rPr>
+                <w:rFonts w:ascii="Calibri" w:eastAsia="Times New Roman" w:hAnsi="Calibri" w:cs="Calibri"/>
+                <w:b/>
+                <w:sz w:val="20"/>
+                <w:szCs w:val="20"/>
+              </w:rPr>
+            </w:pPr>
+            <w:r>
+              <w:rPr>
+                <w:rFonts w:ascii="Calibri" w:eastAsia="Times New Roman" w:hAnsi="Calibri" w:cs="Calibri"/>
+                <w:b/>
+                <w:sz w:val="20"/>
+                <w:szCs w:val="20"/>
+              </w:rPr>
+              <w:lastRenderedPageBreak/>
+              <w:t>Expected Test Results</w:t>
+            </w:r>
+          </w:p>
+        </w:tc>
+        <w:tc>
+          <w:tcPr>
+            <w:tcW w:w="8263" w:type="dxa"/>
+            <w:gridSpan w:val="10"/>
+            <w:tcBorders>
+              <w:top w:val="single" w:sz="4" w:space="0" w:color="auto"/>
+              <w:left w:val="single" w:sz="4" w:space="0" w:color="auto"/>
+              <w:bottom w:val="single" w:sz="4" w:space="0" w:color="auto"/>
+              <w:right w:val="single" w:sz="4" w:space="0" w:color="auto"/>
+            </w:tcBorders>
+            <w:noWrap/>
+            <w:vAlign w:val="center"/>
+          </w:tcPr>
+          <w:p>
+            <w:pPr>
+              <w:spacing w:after="0" w:line="240" w:lineRule="auto"/>
+              <w:rPr>
+                <w:rFonts w:ascii="Calibri" w:eastAsia="Times New Roman" w:hAnsi="Calibri" w:cs="Calibri"/>
+                <w:sz w:val="20"/>
+                <w:szCs w:val="20"/>
+              </w:rPr>
+            </w:pPr>
+            <w:r>
+              <w:rPr>
+                <w:rFonts w:ascii="Calibri" w:eastAsia="Times New Roman" w:hAnsi="Calibri" w:cs="Calibri"/>
+                <w:sz w:val="20"/>
+                <w:szCs w:val="20"/>
+              </w:rPr>
+              <w:t>26a: An error “</w:t>
+            </w:r>
+            <w:r>
+              <w:rPr>
+                <w:rFonts w:ascii="Calibri" w:hAnsi="Calibri" w:cs="Calibri"/>
+                <w:sz w:val="20"/>
+                <w:szCs w:val="20"/>
+              </w:rPr>
+              <w:t xml:space="preserve">Subfield value does not conform to S-57 format specification” </w:t>
+            </w:r>
+            <w:proofErr w:type="gramStart"/>
+            <w:r>
+              <w:rPr>
+                <w:rFonts w:ascii="Calibri" w:hAnsi="Calibri" w:cs="Calibri"/>
+                <w:sz w:val="20"/>
+                <w:szCs w:val="20"/>
+              </w:rPr>
+              <w:t>should be triggered</w:t>
+            </w:r>
+            <w:proofErr w:type="gramEnd"/>
+            <w:r>
+              <w:rPr>
+                <w:rFonts w:ascii="Calibri" w:hAnsi="Calibri" w:cs="Calibri"/>
+                <w:sz w:val="20"/>
+                <w:szCs w:val="20"/>
+              </w:rPr>
+              <w:t>.</w:t>
+            </w:r>
+          </w:p>
+        </w:tc>
+      </w:tr>
+      <w:tr>
+        <w:trPr>
+          <w:trHeight w:val="300"/>
+          <w:jc w:val="center"/>
+        </w:trPr>
+        <w:tc>
+          <w:tcPr>
+            <w:tcW w:w="2249" w:type="dxa"/>
+            <w:tcBorders>
+              <w:top w:val="single" w:sz="4" w:space="0" w:color="auto"/>
+              <w:left w:val="single" w:sz="4" w:space="0" w:color="auto"/>
+              <w:bottom w:val="single" w:sz="4" w:space="0" w:color="auto"/>
+              <w:right w:val="single" w:sz="4" w:space="0" w:color="auto"/>
+            </w:tcBorders>
+            <w:noWrap/>
+            <w:vAlign w:val="center"/>
+          </w:tcPr>
+          <w:p>
+            <w:pPr>
+              <w:spacing w:after="0" w:line="240" w:lineRule="auto"/>
+              <w:rPr>
+                <w:rFonts w:ascii="Calibri" w:eastAsia="Times New Roman" w:hAnsi="Calibri" w:cs="Calibri"/>
+                <w:b/>
+                <w:sz w:val="20"/>
+                <w:szCs w:val="20"/>
+              </w:rPr>
+            </w:pPr>
+            <w:r>
+              <w:rPr>
+                <w:rFonts w:ascii="Calibri" w:eastAsia="Times New Roman" w:hAnsi="Calibri" w:cs="Calibri"/>
+                <w:b/>
+                <w:sz w:val="20"/>
+                <w:szCs w:val="20"/>
+              </w:rPr>
+              <w:t>Secondary Critical Errors</w:t>
+            </w:r>
+          </w:p>
+        </w:tc>
+        <w:tc>
+          <w:tcPr>
+            <w:tcW w:w="8263" w:type="dxa"/>
+            <w:gridSpan w:val="10"/>
+            <w:tcBorders>
+              <w:top w:val="single" w:sz="4" w:space="0" w:color="auto"/>
+              <w:left w:val="single" w:sz="4" w:space="0" w:color="auto"/>
+              <w:bottom w:val="single" w:sz="4" w:space="0" w:color="auto"/>
+              <w:right w:val="single" w:sz="4" w:space="0" w:color="auto"/>
+            </w:tcBorders>
+            <w:noWrap/>
+            <w:vAlign w:val="center"/>
+          </w:tcPr>
+          <w:p>
+            <w:pPr>
+              <w:spacing w:after="0" w:line="240" w:lineRule="auto"/>
+              <w:rPr>
+                <w:rFonts w:ascii="Calibri" w:eastAsia="Times New Roman" w:hAnsi="Calibri" w:cs="Calibri"/>
+                <w:sz w:val="20"/>
+                <w:szCs w:val="20"/>
+              </w:rPr>
+            </w:pPr>
+            <w:r>
+              <w:rPr>
+                <w:rFonts w:ascii="Calibri" w:eastAsia="Times New Roman" w:hAnsi="Calibri" w:cs="Calibri"/>
+                <w:sz w:val="20"/>
+                <w:szCs w:val="20"/>
+              </w:rPr>
+              <w:t>None</w:t>
+            </w:r>
+          </w:p>
+        </w:tc>
+      </w:tr>
+      <w:tr>
+        <w:trPr>
+          <w:trHeight w:val="300"/>
+          <w:jc w:val="center"/>
+        </w:trPr>
+        <w:tc>
+          <w:tcPr>
+            <w:tcW w:w="10512" w:type="dxa"/>
+            <w:gridSpan w:val="11"/>
+            <w:tcBorders>
+              <w:top w:val="single" w:sz="4" w:space="0" w:color="auto"/>
+              <w:left w:val="single" w:sz="4" w:space="0" w:color="auto"/>
+              <w:bottom w:val="single" w:sz="4" w:space="0" w:color="auto"/>
+              <w:right w:val="single" w:sz="4" w:space="0" w:color="auto"/>
+            </w:tcBorders>
+            <w:shd w:val="clear" w:color="auto" w:fill="auto"/>
+            <w:noWrap/>
+            <w:vAlign w:val="center"/>
+          </w:tcPr>
+          <w:p>
+            <w:pPr>
+              <w:spacing w:after="0" w:line="240" w:lineRule="auto"/>
+              <w:rPr>
+                <w:rFonts w:ascii="Calibri" w:eastAsia="Times New Roman" w:hAnsi="Calibri" w:cs="Calibri"/>
+                <w:b/>
+                <w:sz w:val="20"/>
+                <w:szCs w:val="20"/>
+              </w:rPr>
+            </w:pPr>
+          </w:p>
+        </w:tc>
+      </w:tr>
+      <w:tr>
+        <w:trPr>
+          <w:trHeight w:val="300"/>
+          <w:jc w:val="center"/>
+        </w:trPr>
+        <w:tc>
+          <w:tcPr>
+            <w:tcW w:w="2249" w:type="dxa"/>
+            <w:tcBorders>
+              <w:top w:val="single" w:sz="4" w:space="0" w:color="auto"/>
+              <w:left w:val="single" w:sz="4" w:space="0" w:color="auto"/>
+              <w:bottom w:val="single" w:sz="4" w:space="0" w:color="auto"/>
+              <w:right w:val="single" w:sz="4" w:space="0" w:color="auto"/>
+            </w:tcBorders>
+            <w:shd w:val="clear" w:color="auto" w:fill="B4C6E7" w:themeFill="accent5" w:themeFillTint="66"/>
+            <w:noWrap/>
+            <w:vAlign w:val="center"/>
+            <w:hideMark/>
+          </w:tcPr>
+          <w:p>
+            <w:pPr>
+              <w:spacing w:after="0" w:line="240" w:lineRule="auto"/>
+              <w:rPr>
+                <w:rFonts w:ascii="Calibri" w:eastAsia="Times New Roman" w:hAnsi="Calibri" w:cs="Calibri"/>
+                <w:b/>
+                <w:bCs/>
+                <w:sz w:val="20"/>
+                <w:szCs w:val="20"/>
+              </w:rPr>
+            </w:pPr>
+            <w:r>
+              <w:rPr>
+                <w:rFonts w:ascii="Calibri" w:eastAsia="Times New Roman" w:hAnsi="Calibri" w:cs="Calibri"/>
+                <w:b/>
+                <w:bCs/>
+                <w:sz w:val="20"/>
+                <w:szCs w:val="20"/>
+              </w:rPr>
+              <w:t>Dataset Name</w:t>
+            </w:r>
+          </w:p>
+        </w:tc>
+        <w:tc>
+          <w:tcPr>
+            <w:tcW w:w="3281" w:type="dxa"/>
+            <w:gridSpan w:val="3"/>
+            <w:tcBorders>
+              <w:top w:val="single" w:sz="4" w:space="0" w:color="auto"/>
+              <w:left w:val="nil"/>
+              <w:bottom w:val="single" w:sz="4" w:space="0" w:color="auto"/>
+              <w:right w:val="single" w:sz="4" w:space="0" w:color="auto"/>
+            </w:tcBorders>
+            <w:shd w:val="clear" w:color="auto" w:fill="B4C6E7" w:themeFill="accent5" w:themeFillTint="66"/>
+            <w:noWrap/>
+            <w:vAlign w:val="center"/>
+            <w:hideMark/>
+          </w:tcPr>
+          <w:p>
+            <w:pPr>
+              <w:spacing w:after="0" w:line="240" w:lineRule="auto"/>
+              <w:rPr>
+                <w:rFonts w:ascii="Calibri" w:eastAsia="Times New Roman" w:hAnsi="Calibri" w:cs="Calibri"/>
+                <w:sz w:val="20"/>
+                <w:szCs w:val="20"/>
+              </w:rPr>
+            </w:pPr>
+            <w:r>
+              <w:rPr>
+                <w:rFonts w:ascii="Calibri" w:eastAsia="Times New Roman" w:hAnsi="Calibri" w:cs="Calibri"/>
+                <w:sz w:val="20"/>
+                <w:szCs w:val="20"/>
+              </w:rPr>
+              <w:t>AA400015</w:t>
+            </w:r>
+          </w:p>
+        </w:tc>
+        <w:tc>
+          <w:tcPr>
+            <w:tcW w:w="1552" w:type="dxa"/>
+            <w:gridSpan w:val="2"/>
+            <w:tcBorders>
+              <w:top w:val="single" w:sz="4" w:space="0" w:color="auto"/>
+              <w:left w:val="single" w:sz="4" w:space="0" w:color="auto"/>
+              <w:bottom w:val="single" w:sz="4" w:space="0" w:color="auto"/>
+              <w:right w:val="single" w:sz="4" w:space="0" w:color="000000"/>
+            </w:tcBorders>
+            <w:shd w:val="clear" w:color="auto" w:fill="B4C6E7" w:themeFill="accent5" w:themeFillTint="66"/>
+            <w:vAlign w:val="center"/>
+            <w:hideMark/>
+          </w:tcPr>
+          <w:p>
+            <w:pPr>
+              <w:spacing w:after="0" w:line="240" w:lineRule="auto"/>
+              <w:jc w:val="center"/>
+              <w:rPr>
+                <w:rFonts w:ascii="Calibri" w:eastAsia="Times New Roman" w:hAnsi="Calibri" w:cs="Calibri"/>
+                <w:sz w:val="20"/>
+                <w:szCs w:val="20"/>
+              </w:rPr>
+            </w:pPr>
+            <w:r>
+              <w:rPr>
+                <w:rFonts w:ascii="Calibri" w:eastAsia="Times New Roman" w:hAnsi="Calibri" w:cs="Times New Roman"/>
+                <w:b/>
+                <w:bCs/>
+                <w:color w:val="000000"/>
+                <w:sz w:val="20"/>
+                <w:szCs w:val="20"/>
+                <w:lang w:val="en-US" w:eastAsia="en-US"/>
+              </w:rPr>
+              <w:t>S‐58 Check </w:t>
+            </w:r>
+          </w:p>
+        </w:tc>
+        <w:tc>
+          <w:tcPr>
+            <w:tcW w:w="2026" w:type="dxa"/>
+            <w:gridSpan w:val="3"/>
+            <w:tcBorders>
+              <w:top w:val="single" w:sz="4" w:space="0" w:color="auto"/>
+              <w:left w:val="nil"/>
+              <w:bottom w:val="single" w:sz="4" w:space="0" w:color="auto"/>
+              <w:right w:val="single" w:sz="4" w:space="0" w:color="auto"/>
+            </w:tcBorders>
+            <w:shd w:val="clear" w:color="auto" w:fill="B4C6E7" w:themeFill="accent5" w:themeFillTint="66"/>
+            <w:noWrap/>
+            <w:vAlign w:val="center"/>
+            <w:hideMark/>
+          </w:tcPr>
+          <w:p>
+            <w:pPr>
+              <w:spacing w:after="0" w:line="240" w:lineRule="auto"/>
+              <w:rPr>
+                <w:rFonts w:ascii="Calibri" w:eastAsia="Times New Roman" w:hAnsi="Calibri" w:cs="Calibri"/>
+                <w:sz w:val="20"/>
+                <w:szCs w:val="20"/>
+              </w:rPr>
+            </w:pPr>
+            <w:r>
+              <w:rPr>
+                <w:rFonts w:ascii="Calibri" w:eastAsia="Times New Roman" w:hAnsi="Calibri" w:cs="Calibri"/>
+                <w:sz w:val="20"/>
+                <w:szCs w:val="20"/>
+              </w:rPr>
+              <w:t>536</w:t>
+            </w:r>
+          </w:p>
+        </w:tc>
+        <w:tc>
+          <w:tcPr>
+            <w:tcW w:w="630" w:type="dxa"/>
+            <w:tcBorders>
+              <w:top w:val="single" w:sz="4" w:space="0" w:color="auto"/>
+              <w:left w:val="nil"/>
+              <w:bottom w:val="single" w:sz="4" w:space="0" w:color="auto"/>
+              <w:right w:val="single" w:sz="4" w:space="0" w:color="auto"/>
+            </w:tcBorders>
+            <w:shd w:val="clear" w:color="auto" w:fill="B4C6E7" w:themeFill="accent5" w:themeFillTint="66"/>
+            <w:vAlign w:val="center"/>
+            <w:hideMark/>
+          </w:tcPr>
+          <w:p>
+            <w:pPr>
+              <w:spacing w:after="0" w:line="240" w:lineRule="auto"/>
+              <w:jc w:val="center"/>
+              <w:rPr>
+                <w:rFonts w:ascii="Calibri" w:eastAsia="Times New Roman" w:hAnsi="Calibri" w:cs="Calibri"/>
+                <w:b/>
+                <w:sz w:val="20"/>
+                <w:szCs w:val="20"/>
+              </w:rPr>
+            </w:pPr>
+            <w:r>
+              <w:rPr>
+                <w:rFonts w:ascii="Calibri" w:eastAsia="Times New Roman" w:hAnsi="Calibri" w:cs="Calibri"/>
+                <w:b/>
+                <w:sz w:val="20"/>
+                <w:szCs w:val="20"/>
+              </w:rPr>
+              <w:t>Type</w:t>
+            </w:r>
+          </w:p>
+        </w:tc>
+        <w:tc>
+          <w:tcPr>
+            <w:tcW w:w="774" w:type="dxa"/>
+            <w:tcBorders>
+              <w:top w:val="single" w:sz="4" w:space="0" w:color="auto"/>
+              <w:left w:val="nil"/>
+              <w:bottom w:val="single" w:sz="4" w:space="0" w:color="auto"/>
+              <w:right w:val="single" w:sz="4" w:space="0" w:color="auto"/>
+            </w:tcBorders>
+            <w:shd w:val="clear" w:color="auto" w:fill="B4C6E7" w:themeFill="accent5" w:themeFillTint="66"/>
+            <w:noWrap/>
+            <w:vAlign w:val="center"/>
+            <w:hideMark/>
+          </w:tcPr>
+          <w:p>
+            <w:pPr>
+              <w:spacing w:after="0" w:line="240" w:lineRule="auto"/>
+              <w:rPr>
+                <w:rFonts w:ascii="Calibri" w:eastAsia="Times New Roman" w:hAnsi="Calibri" w:cs="Calibri"/>
+                <w:sz w:val="20"/>
+                <w:szCs w:val="20"/>
+              </w:rPr>
+            </w:pPr>
+            <w:r>
+              <w:rPr>
+                <w:rFonts w:ascii="Calibri" w:eastAsia="Times New Roman" w:hAnsi="Calibri" w:cs="Calibri"/>
+                <w:sz w:val="20"/>
+                <w:szCs w:val="20"/>
+              </w:rPr>
+              <w:t>C</w:t>
+            </w:r>
+          </w:p>
+        </w:tc>
+      </w:tr>
+      <w:tr>
+        <w:trPr>
+          <w:trHeight w:val="517"/>
+          <w:jc w:val="center"/>
+        </w:trPr>
+        <w:tc>
+          <w:tcPr>
+            <w:tcW w:w="2249" w:type="dxa"/>
+            <w:tcBorders>
+              <w:top w:val="nil"/>
+              <w:left w:val="single" w:sz="4" w:space="0" w:color="auto"/>
+              <w:bottom w:val="single" w:sz="4" w:space="0" w:color="auto"/>
+              <w:right w:val="single" w:sz="4" w:space="0" w:color="auto"/>
+            </w:tcBorders>
+            <w:noWrap/>
+            <w:vAlign w:val="center"/>
+            <w:hideMark/>
+          </w:tcPr>
+          <w:p>
+            <w:pPr>
+              <w:spacing w:after="0" w:line="240" w:lineRule="auto"/>
+              <w:rPr>
+                <w:rFonts w:ascii="Calibri" w:eastAsia="Times New Roman" w:hAnsi="Calibri" w:cs="Calibri"/>
+                <w:b/>
+                <w:bCs/>
+                <w:sz w:val="20"/>
+                <w:szCs w:val="20"/>
+              </w:rPr>
+            </w:pPr>
+            <w:r>
+              <w:rPr>
+                <w:rFonts w:ascii="Calibri" w:eastAsia="Times New Roman" w:hAnsi="Calibri" w:cs="Calibri"/>
+                <w:b/>
+                <w:bCs/>
+                <w:sz w:val="20"/>
+                <w:szCs w:val="20"/>
+              </w:rPr>
+              <w:t>S-58 Description</w:t>
+            </w:r>
+          </w:p>
+        </w:tc>
+        <w:tc>
+          <w:tcPr>
+            <w:tcW w:w="8263" w:type="dxa"/>
+            <w:gridSpan w:val="10"/>
+            <w:tcBorders>
+              <w:top w:val="single" w:sz="4" w:space="0" w:color="auto"/>
+              <w:left w:val="nil"/>
+              <w:bottom w:val="single" w:sz="4" w:space="0" w:color="auto"/>
+              <w:right w:val="single" w:sz="4" w:space="0" w:color="000000"/>
+            </w:tcBorders>
+            <w:vAlign w:val="center"/>
+            <w:hideMark/>
+          </w:tcPr>
+          <w:p>
+            <w:pPr>
+              <w:pStyle w:val="Default"/>
+              <w:spacing w:line="256" w:lineRule="auto"/>
+              <w:rPr>
+                <w:rFonts w:ascii="Calibri" w:hAnsi="Calibri" w:cs="Calibri"/>
+                <w:color w:val="auto"/>
+                <w:sz w:val="20"/>
+                <w:szCs w:val="20"/>
+              </w:rPr>
+            </w:pPr>
+            <w:r>
+              <w:rPr>
+                <w:rFonts w:ascii="Calibri" w:hAnsi="Calibri" w:cs="Calibri"/>
+                <w:color w:val="auto"/>
+                <w:sz w:val="20"/>
+                <w:szCs w:val="20"/>
+              </w:rPr>
+              <w:t>If a field without a repetition factor repeats.</w:t>
+            </w:r>
+          </w:p>
+        </w:tc>
+      </w:tr>
+      <w:tr>
+        <w:trPr>
+          <w:trHeight w:val="552"/>
+          <w:jc w:val="center"/>
+        </w:trPr>
+        <w:tc>
+          <w:tcPr>
+            <w:tcW w:w="2249" w:type="dxa"/>
+            <w:tcBorders>
+              <w:top w:val="nil"/>
+              <w:left w:val="single" w:sz="4" w:space="0" w:color="auto"/>
+              <w:bottom w:val="single" w:sz="4" w:space="0" w:color="auto"/>
+              <w:right w:val="single" w:sz="4" w:space="0" w:color="auto"/>
+            </w:tcBorders>
+            <w:noWrap/>
+            <w:vAlign w:val="center"/>
+            <w:hideMark/>
+          </w:tcPr>
+          <w:p>
+            <w:pPr>
+              <w:spacing w:after="0" w:line="240" w:lineRule="auto"/>
+              <w:rPr>
+                <w:rFonts w:ascii="Calibri" w:eastAsia="Times New Roman" w:hAnsi="Calibri" w:cs="Calibri"/>
+                <w:b/>
+                <w:bCs/>
+                <w:sz w:val="20"/>
+                <w:szCs w:val="20"/>
+              </w:rPr>
+            </w:pPr>
+            <w:r>
+              <w:rPr>
+                <w:rFonts w:ascii="Calibri" w:eastAsia="Times New Roman" w:hAnsi="Calibri" w:cs="Calibri"/>
+                <w:b/>
+                <w:bCs/>
+                <w:sz w:val="20"/>
+                <w:szCs w:val="20"/>
+              </w:rPr>
+              <w:t>Message</w:t>
+            </w:r>
+          </w:p>
+        </w:tc>
+        <w:tc>
+          <w:tcPr>
+            <w:tcW w:w="8263" w:type="dxa"/>
+            <w:gridSpan w:val="10"/>
+            <w:tcBorders>
+              <w:top w:val="single" w:sz="4" w:space="0" w:color="auto"/>
+              <w:left w:val="nil"/>
+              <w:bottom w:val="single" w:sz="4" w:space="0" w:color="auto"/>
+              <w:right w:val="single" w:sz="4" w:space="0" w:color="000000"/>
+            </w:tcBorders>
+            <w:vAlign w:val="center"/>
+            <w:hideMark/>
+          </w:tcPr>
+          <w:p>
+            <w:pPr>
+              <w:spacing w:after="0" w:line="240" w:lineRule="auto"/>
+              <w:rPr>
+                <w:rFonts w:ascii="Calibri" w:eastAsia="Times New Roman" w:hAnsi="Calibri" w:cs="Calibri"/>
+                <w:bCs/>
+                <w:sz w:val="20"/>
+                <w:szCs w:val="20"/>
+              </w:rPr>
+            </w:pPr>
+            <w:r>
+              <w:rPr>
+                <w:rFonts w:ascii="Calibri" w:eastAsia="Times New Roman" w:hAnsi="Calibri" w:cs="Calibri"/>
+                <w:bCs/>
+                <w:sz w:val="20"/>
+                <w:szCs w:val="20"/>
+              </w:rPr>
+              <w:t>Field without a repetition factor repeats.</w:t>
+            </w:r>
+          </w:p>
+        </w:tc>
+      </w:tr>
+      <w:tr>
+        <w:trPr>
+          <w:trHeight w:val="323"/>
+          <w:jc w:val="center"/>
+        </w:trPr>
+        <w:tc>
+          <w:tcPr>
+            <w:tcW w:w="2249" w:type="dxa"/>
+            <w:tcBorders>
+              <w:top w:val="single" w:sz="4" w:space="0" w:color="auto"/>
+              <w:left w:val="single" w:sz="4" w:space="0" w:color="auto"/>
+              <w:bottom w:val="single" w:sz="4" w:space="0" w:color="auto"/>
+              <w:right w:val="single" w:sz="4" w:space="0" w:color="auto"/>
+            </w:tcBorders>
+            <w:noWrap/>
+            <w:vAlign w:val="center"/>
+            <w:hideMark/>
+          </w:tcPr>
+          <w:p>
+            <w:pPr>
+              <w:spacing w:after="0" w:line="240" w:lineRule="auto"/>
+              <w:rPr>
+                <w:rFonts w:ascii="Calibri" w:eastAsia="Times New Roman" w:hAnsi="Calibri" w:cs="Calibri"/>
+                <w:b/>
+                <w:bCs/>
+                <w:sz w:val="20"/>
+                <w:szCs w:val="20"/>
+              </w:rPr>
+            </w:pPr>
+            <w:r>
+              <w:rPr>
+                <w:rFonts w:ascii="Calibri" w:eastAsia="Times New Roman" w:hAnsi="Calibri" w:cs="Calibri"/>
+                <w:b/>
+                <w:sz w:val="20"/>
+                <w:szCs w:val="20"/>
+              </w:rPr>
+              <w:t>Solution</w:t>
+            </w:r>
+          </w:p>
+        </w:tc>
+        <w:tc>
+          <w:tcPr>
+            <w:tcW w:w="4833" w:type="dxa"/>
+            <w:gridSpan w:val="5"/>
+            <w:tcBorders>
+              <w:top w:val="single" w:sz="4" w:space="0" w:color="auto"/>
+              <w:left w:val="nil"/>
+              <w:bottom w:val="single" w:sz="4" w:space="0" w:color="auto"/>
+              <w:right w:val="single" w:sz="4" w:space="0" w:color="auto"/>
+            </w:tcBorders>
+            <w:noWrap/>
+            <w:vAlign w:val="center"/>
+            <w:hideMark/>
+          </w:tcPr>
+          <w:p>
+            <w:pPr>
+              <w:spacing w:after="0" w:line="240" w:lineRule="auto"/>
+              <w:rPr>
+                <w:rFonts w:ascii="Calibri" w:eastAsia="Times New Roman" w:hAnsi="Calibri" w:cs="Calibri"/>
+                <w:bCs/>
+                <w:sz w:val="20"/>
+                <w:szCs w:val="20"/>
+              </w:rPr>
+            </w:pPr>
+            <w:r>
+              <w:rPr>
+                <w:rFonts w:ascii="Calibri" w:eastAsia="Times New Roman" w:hAnsi="Calibri" w:cs="Calibri"/>
+                <w:bCs/>
+                <w:sz w:val="20"/>
+                <w:szCs w:val="20"/>
+              </w:rPr>
+              <w:t>Remove repeating value.</w:t>
+            </w:r>
+          </w:p>
+        </w:tc>
+        <w:tc>
+          <w:tcPr>
+            <w:tcW w:w="1463" w:type="dxa"/>
+            <w:gridSpan w:val="2"/>
+            <w:tcBorders>
+              <w:top w:val="single" w:sz="4" w:space="0" w:color="auto"/>
+              <w:left w:val="nil"/>
+              <w:bottom w:val="single" w:sz="4" w:space="0" w:color="auto"/>
+              <w:right w:val="single" w:sz="4" w:space="0" w:color="auto"/>
+            </w:tcBorders>
+            <w:noWrap/>
+            <w:vAlign w:val="center"/>
+            <w:hideMark/>
+          </w:tcPr>
+          <w:p>
+            <w:pPr>
+              <w:spacing w:after="0" w:line="240" w:lineRule="auto"/>
+              <w:jc w:val="center"/>
+              <w:rPr>
+                <w:rFonts w:ascii="Calibri" w:eastAsia="Times New Roman" w:hAnsi="Calibri" w:cs="Calibri"/>
+                <w:b/>
+                <w:sz w:val="20"/>
+                <w:szCs w:val="20"/>
+              </w:rPr>
+            </w:pPr>
+            <w:r>
+              <w:rPr>
+                <w:rFonts w:ascii="Calibri" w:eastAsia="Times New Roman" w:hAnsi="Calibri" w:cs="Calibri"/>
+                <w:b/>
+                <w:sz w:val="20"/>
+                <w:szCs w:val="20"/>
+              </w:rPr>
+              <w:t>Conformity</w:t>
+            </w:r>
+          </w:p>
+        </w:tc>
+        <w:tc>
+          <w:tcPr>
+            <w:tcW w:w="1967" w:type="dxa"/>
+            <w:gridSpan w:val="3"/>
+            <w:tcBorders>
+              <w:top w:val="single" w:sz="4" w:space="0" w:color="auto"/>
+              <w:left w:val="nil"/>
+              <w:bottom w:val="single" w:sz="4" w:space="0" w:color="auto"/>
+              <w:right w:val="single" w:sz="4" w:space="0" w:color="auto"/>
+            </w:tcBorders>
+            <w:noWrap/>
+            <w:vAlign w:val="center"/>
+            <w:hideMark/>
+          </w:tcPr>
+          <w:p>
+            <w:pPr>
+              <w:spacing w:after="0" w:line="240" w:lineRule="auto"/>
+              <w:rPr>
+                <w:rFonts w:ascii="Calibri" w:eastAsia="Times New Roman" w:hAnsi="Calibri" w:cs="Calibri"/>
+                <w:sz w:val="20"/>
+                <w:szCs w:val="20"/>
+              </w:rPr>
+            </w:pPr>
+            <w:r>
+              <w:rPr>
+                <w:rFonts w:ascii="Calibri" w:eastAsia="Times New Roman" w:hAnsi="Calibri" w:cs="Calibri"/>
+                <w:sz w:val="20"/>
+                <w:szCs w:val="20"/>
+              </w:rPr>
+              <w:t>6.1.3</w:t>
+            </w:r>
+          </w:p>
+        </w:tc>
+      </w:tr>
+      <w:tr>
+        <w:trPr>
+          <w:trHeight w:val="300"/>
+          <w:jc w:val="center"/>
+        </w:trPr>
+        <w:tc>
+          <w:tcPr>
+            <w:tcW w:w="2249" w:type="dxa"/>
+            <w:tcBorders>
+              <w:top w:val="single" w:sz="4" w:space="0" w:color="auto"/>
+              <w:left w:val="single" w:sz="4" w:space="0" w:color="auto"/>
+              <w:bottom w:val="single" w:sz="4" w:space="0" w:color="auto"/>
+              <w:right w:val="single" w:sz="4" w:space="0" w:color="auto"/>
+            </w:tcBorders>
+            <w:shd w:val="clear" w:color="auto" w:fill="DEEAF6" w:themeFill="accent1" w:themeFillTint="33"/>
+            <w:noWrap/>
+            <w:vAlign w:val="center"/>
+            <w:hideMark/>
+          </w:tcPr>
+          <w:p>
+            <w:pPr>
+              <w:spacing w:after="0" w:line="240" w:lineRule="auto"/>
+              <w:rPr>
+                <w:rFonts w:ascii="Calibri" w:eastAsia="Times New Roman" w:hAnsi="Calibri" w:cs="Calibri"/>
+                <w:b/>
+                <w:bCs/>
+                <w:sz w:val="20"/>
+                <w:szCs w:val="20"/>
+              </w:rPr>
+            </w:pPr>
+            <w:r>
+              <w:rPr>
+                <w:rFonts w:ascii="Calibri" w:eastAsia="Times New Roman" w:hAnsi="Calibri" w:cs="Calibri"/>
+                <w:b/>
+                <w:sz w:val="20"/>
+                <w:szCs w:val="20"/>
+              </w:rPr>
+              <w:t>Test Case No. 1</w:t>
+            </w:r>
+          </w:p>
+        </w:tc>
+        <w:tc>
+          <w:tcPr>
+            <w:tcW w:w="8263" w:type="dxa"/>
+            <w:gridSpan w:val="10"/>
+            <w:tcBorders>
+              <w:top w:val="nil"/>
+              <w:left w:val="nil"/>
+              <w:bottom w:val="single" w:sz="4" w:space="0" w:color="auto"/>
+              <w:right w:val="single" w:sz="4" w:space="0" w:color="auto"/>
+            </w:tcBorders>
+            <w:shd w:val="clear" w:color="auto" w:fill="DEEAF6" w:themeFill="accent1" w:themeFillTint="33"/>
+            <w:noWrap/>
+            <w:vAlign w:val="center"/>
+            <w:hideMark/>
+          </w:tcPr>
+          <w:p>
+            <w:pPr>
+              <w:spacing w:after="0" w:line="240" w:lineRule="auto"/>
+              <w:rPr>
+                <w:rFonts w:ascii="Calibri" w:eastAsia="Times New Roman" w:hAnsi="Calibri" w:cs="Calibri"/>
+                <w:sz w:val="20"/>
+                <w:szCs w:val="20"/>
+              </w:rPr>
+            </w:pPr>
+            <w:r>
+              <w:rPr>
+                <w:rFonts w:ascii="Calibri" w:eastAsia="Times New Roman" w:hAnsi="Calibri" w:cs="Calibri"/>
+                <w:sz w:val="20"/>
+                <w:szCs w:val="20"/>
+              </w:rPr>
+              <w:t>Repeated the DSPM field records.</w:t>
+            </w:r>
+          </w:p>
+        </w:tc>
+      </w:tr>
+      <w:tr>
+        <w:trPr>
+          <w:trHeight w:val="300"/>
+          <w:jc w:val="center"/>
+        </w:trPr>
+        <w:tc>
+          <w:tcPr>
+            <w:tcW w:w="2249" w:type="dxa"/>
+            <w:tcBorders>
+              <w:top w:val="single" w:sz="4" w:space="0" w:color="auto"/>
+              <w:left w:val="single" w:sz="4" w:space="0" w:color="auto"/>
+              <w:bottom w:val="single" w:sz="4" w:space="0" w:color="auto"/>
+              <w:right w:val="single" w:sz="4" w:space="0" w:color="auto"/>
+            </w:tcBorders>
+            <w:noWrap/>
+            <w:vAlign w:val="center"/>
+            <w:hideMark/>
+          </w:tcPr>
+          <w:p>
+            <w:pPr>
+              <w:spacing w:after="0" w:line="240" w:lineRule="auto"/>
+              <w:rPr>
+                <w:rFonts w:ascii="Calibri" w:eastAsia="Times New Roman" w:hAnsi="Calibri" w:cs="Calibri"/>
+                <w:sz w:val="20"/>
+                <w:szCs w:val="20"/>
+              </w:rPr>
+            </w:pPr>
+            <w:r>
+              <w:rPr>
+                <w:rFonts w:ascii="Calibri" w:eastAsia="Times New Roman" w:hAnsi="Calibri" w:cs="Calibri"/>
+                <w:b/>
+                <w:bCs/>
+                <w:sz w:val="20"/>
+                <w:szCs w:val="20"/>
+              </w:rPr>
+              <w:t>ASCII</w:t>
+            </w:r>
+          </w:p>
+        </w:tc>
+        <w:tc>
+          <w:tcPr>
+            <w:tcW w:w="8263" w:type="dxa"/>
+            <w:gridSpan w:val="10"/>
+            <w:tcBorders>
+              <w:top w:val="single" w:sz="4" w:space="0" w:color="auto"/>
+              <w:left w:val="nil"/>
+              <w:bottom w:val="single" w:sz="4" w:space="0" w:color="auto"/>
+              <w:right w:val="single" w:sz="4" w:space="0" w:color="auto"/>
+            </w:tcBorders>
+            <w:noWrap/>
+            <w:vAlign w:val="center"/>
+          </w:tcPr>
+          <w:p>
+            <w:pPr>
+              <w:spacing w:after="0" w:line="240" w:lineRule="auto"/>
+              <w:rPr>
+                <w:rFonts w:ascii="Calibri" w:eastAsia="Times New Roman" w:hAnsi="Calibri" w:cs="Calibri"/>
+                <w:sz w:val="20"/>
+                <w:szCs w:val="20"/>
+              </w:rPr>
+            </w:pPr>
+            <w:r>
+              <w:rPr>
+                <w:rFonts w:ascii="Calibri" w:eastAsia="Times New Roman" w:hAnsi="Calibri" w:cs="Calibri"/>
+                <w:sz w:val="20"/>
+                <w:szCs w:val="20"/>
+              </w:rPr>
+              <w:t xml:space="preserve">  </w:t>
+            </w:r>
+          </w:p>
+          <w:p>
+            <w:pPr>
+              <w:spacing w:after="0" w:line="240" w:lineRule="auto"/>
+              <w:rPr>
+                <w:rFonts w:ascii="Calibri" w:eastAsia="Times New Roman" w:hAnsi="Calibri" w:cs="Calibri"/>
+                <w:sz w:val="20"/>
+                <w:szCs w:val="20"/>
+              </w:rPr>
+            </w:pPr>
+            <w:r>
+              <w:rPr>
+                <w:noProof/>
+                <w:lang w:val="en-GB" w:eastAsia="en-GB"/>
+              </w:rPr>
+              <w:drawing>
+                <wp:inline distT="0" distB="0" distL="0" distR="0" wp14:anchorId="7C2A6A86" wp14:editId="0245989C">
+                  <wp:extent cx="4772025" cy="742950"/>
+                  <wp:effectExtent l="0" t="0" r="9525" b="0"/>
+                  <wp:docPr id="6" name="Picture 6"/>
+                  <wp:cNvGraphicFramePr>
+                    <a:graphicFrameLocks xmlns:a="http://schemas.openxmlformats.org/drawingml/2006/main" noChangeAspect="1"/>
+                  </wp:cNvGraphicFramePr>
+                  <a:graphic xmlns:a="http://schemas.openxmlformats.org/drawingml/2006/main">
+                    <a:graphicData uri="http://schemas.openxmlformats.org/drawingml/2006/picture">
+                      <pic:pic xmlns:pic="http://schemas.openxmlformats.org/drawingml/2006/picture">
+                        <pic:nvPicPr>
+                          <pic:cNvPr id="1" name=""/>
+                          <pic:cNvPicPr/>
+                        </pic:nvPicPr>
+                        <pic:blipFill>
+                          <a:blip r:embed="rId11"/>
+                          <a:stretch>
+                            <a:fillRect/>
+                          </a:stretch>
+                        </pic:blipFill>
+                        <pic:spPr>
+                          <a:xfrm>
+                            <a:off x="0" y="0"/>
                             <a:ext cx="4772025" cy="742950"/>
                           </a:xfrm>
                           <a:prstGeom prst="rect">
@@ -5881,8 +6130,6 @@
               </w:rPr>
               <w:t xml:space="preserve"> set to Null</w:t>
             </w:r>
-            <w:bookmarkStart w:id="0" w:name="_GoBack"/>
-            <w:bookmarkEnd w:id="0"/>
           </w:p>
         </w:tc>
       </w:tr>
@@ -6365,7 +6612,7 @@
                           <pic:cNvPicPr/>
                         </pic:nvPicPr>
                         <pic:blipFill rotWithShape="1">
-                          <a:blip r:embed="rId7"/>
+                          <a:blip r:embed="rId9"/>
                           <a:srcRect t="7519"/>
                           <a:stretch/>
                         </pic:blipFill>
@@ -7318,7 +7565,7 @@
                           <pic:cNvPicPr/>
                         </pic:nvPicPr>
                         <pic:blipFill>
-                          <a:blip r:embed="rId10"/>
+                          <a:blip r:embed="rId12"/>
                           <a:stretch>
                             <a:fillRect/>
                           </a:stretch>

</xml_diff>